<commit_message>
add diagrams to raport
</commit_message>
<xml_diff>
--- a/raport-14-12.docx
+++ b/raport-14-12.docx
@@ -1,6 +1,6 @@
 
 <file path=word/document.xml><?xml version="1.0" encoding="utf-8"?>
-<w:document xmlns:wpc="http://schemas.microsoft.com/office/word/2010/wordprocessingCanvas" xmlns:mc="http://schemas.openxmlformats.org/markup-compatibility/2006" xmlns:o="urn:schemas-microsoft-com:office:office" xmlns:r="http://schemas.openxmlformats.org/officeDocument/2006/relationships" xmlns:m="http://schemas.openxmlformats.org/officeDocument/2006/math" xmlns:v="urn:schemas-microsoft-com:vml" xmlns:wp14="http://schemas.microsoft.com/office/word/2010/wordprocessingDrawing" xmlns:wp="http://schemas.openxmlformats.org/drawingml/2006/wordprocessingDrawing" xmlns:w10="urn:schemas-microsoft-com:office:word" xmlns:w="http://schemas.openxmlformats.org/wordprocessingml/2006/main" xmlns:w14="http://schemas.microsoft.com/office/word/2010/wordml" xmlns:wpg="http://schemas.microsoft.com/office/word/2010/wordprocessingGroup" xmlns:wpi="http://schemas.microsoft.com/office/word/2010/wordprocessingInk" xmlns:wne="http://schemas.microsoft.com/office/word/2006/wordml" xmlns:wps="http://schemas.microsoft.com/office/word/2010/wordprocessingShape" mc:Ignorable="w14 wp14">
+<w:document xmlns:wpc="http://schemas.microsoft.com/office/word/2010/wordprocessingCanvas" xmlns:mc="http://schemas.openxmlformats.org/markup-compatibility/2006" xmlns:o="urn:schemas-microsoft-com:office:office" xmlns:r="http://schemas.openxmlformats.org/officeDocument/2006/relationships" xmlns:m="http://schemas.openxmlformats.org/officeDocument/2006/math" xmlns:v="urn:schemas-microsoft-com:vml" xmlns:wp14="http://schemas.microsoft.com/office/word/2010/wordprocessingDrawing" xmlns:wp="http://schemas.openxmlformats.org/drawingml/2006/wordprocessingDrawing" xmlns:w10="urn:schemas-microsoft-com:office:word" xmlns:w="http://schemas.openxmlformats.org/wordprocessingml/2006/main" xmlns:w14="http://schemas.microsoft.com/office/word/2010/wordml" xmlns:w15="http://schemas.microsoft.com/office/word/2012/wordml" xmlns:wpg="http://schemas.microsoft.com/office/word/2010/wordprocessingGroup" xmlns:wpi="http://schemas.microsoft.com/office/word/2010/wordprocessingInk" xmlns:wne="http://schemas.microsoft.com/office/word/2006/wordml" xmlns:wps="http://schemas.microsoft.com/office/word/2010/wordprocessingShape" mc:Ignorable="w14 w15 wp14">
   <w:body>
     <w:p>
       <w:pPr>
@@ -9,7 +9,7 @@
       <w:r>
         <w:rPr>
           <w:noProof/>
-          <w:lang w:eastAsia="pl-PL"/>
+          <w:lang w:val="en-US"/>
         </w:rPr>
         <w:drawing>
           <wp:anchor distT="0" distB="0" distL="114300" distR="114300" simplePos="0" relativeHeight="251659264" behindDoc="1" locked="0" layoutInCell="1" allowOverlap="1" wp14:anchorId="1E475302" wp14:editId="3148348A">
@@ -37,7 +37,7 @@
                     </pic:cNvPicPr>
                   </pic:nvPicPr>
                   <pic:blipFill>
-                    <a:blip r:embed="rId7"/>
+                    <a:blip r:embed="rId6"/>
                     <a:stretch>
                       <a:fillRect/>
                     </a:stretch>
@@ -329,7 +329,7 @@
     </w:p>
     <w:p>
       <w:pPr>
-        <w:pStyle w:val="Nagwek1"/>
+        <w:pStyle w:val="Heading1"/>
       </w:pPr>
       <w:r>
         <w:lastRenderedPageBreak/>
@@ -338,7 +338,7 @@
     </w:p>
     <w:p>
       <w:pPr>
-        <w:pStyle w:val="Nagwek2"/>
+        <w:pStyle w:val="Heading2"/>
       </w:pPr>
       <w:r>
         <w:t>Cel i zakres projektu:</w:t>
@@ -378,307 +378,51 @@
     </w:p>
     <w:p>
       <w:pPr>
-        <w:pStyle w:val="Nagwek2"/>
-      </w:pPr>
-      <w:r>
-        <w:t>Analiza biznesowa</w:t>
-      </w:r>
-    </w:p>
-    <w:p>
-      <w:r>
-        <w:t>Przegląd stron internetowych k</w:t>
-      </w:r>
-      <w:r>
-        <w:t xml:space="preserve">rakowskich wypożyczalni sprzętu </w:t>
-      </w:r>
-      <w:r>
-        <w:t xml:space="preserve">muzycznego </w:t>
-      </w:r>
-      <w:r>
-        <w:t>pokazuje br</w:t>
-      </w:r>
-      <w:r>
-        <w:t>ak aplikacji, która umożliwiała</w:t>
-      </w:r>
-      <w:r>
-        <w:t xml:space="preserve">by dostęp do różnorodnego sprzętu w jednym </w:t>
-      </w:r>
-      <w:r>
-        <w:t>miejscu. Lokalne</w:t>
-      </w:r>
-      <w:r>
-        <w:t xml:space="preserve"> wypożyczalnie </w:t>
-      </w:r>
-      <w:r>
-        <w:t>dają możliwość</w:t>
-      </w:r>
-      <w:r>
-        <w:t xml:space="preserve"> dostęp</w:t>
-      </w:r>
-      <w:r>
-        <w:t>u jedynie</w:t>
-      </w:r>
-      <w:r>
-        <w:t xml:space="preserve"> do pewnego zestawu sprzętu.</w:t>
-      </w:r>
-      <w:r>
-        <w:t xml:space="preserve"> Na przykład:</w:t>
-      </w:r>
-    </w:p>
-    <w:p>
-      <w:pPr>
-        <w:pStyle w:val="Akapitzlist"/>
-        <w:numPr>
-          <w:ilvl w:val="0"/>
-          <w:numId w:val="21"/>
-        </w:numPr>
-      </w:pPr>
-      <w:r>
-        <w:t>wypożyczalnia</w:t>
-      </w:r>
-      <w:r>
-        <w:t xml:space="preserve"> umożliwia</w:t>
-      </w:r>
-      <w:r>
-        <w:t xml:space="preserve"> dostęp</w:t>
-      </w:r>
-      <w:r>
-        <w:t xml:space="preserve"> tylko </w:t>
-      </w:r>
-      <w:r>
-        <w:t xml:space="preserve">do </w:t>
-      </w:r>
-      <w:r>
-        <w:t>sprzęt</w:t>
-      </w:r>
-      <w:r>
-        <w:t>u typowo estradowego/</w:t>
-      </w:r>
-      <w:r>
-        <w:t>nagłośnieniowego. Brakuje możliwości wypożyczania samych instrumentów,</w:t>
-      </w:r>
-    </w:p>
-    <w:p>
-      <w:pPr>
-        <w:pStyle w:val="Akapitzlist"/>
-        <w:numPr>
-          <w:ilvl w:val="0"/>
-          <w:numId w:val="21"/>
-        </w:numPr>
-      </w:pPr>
-      <w:r>
-        <w:t xml:space="preserve">wypożyczalnia umożliwia dostęp do mocno ograniczonego zestawu poszczególnych rodzajów sprzętu, np. </w:t>
-      </w:r>
-      <w:r>
-        <w:t xml:space="preserve">tylko </w:t>
-      </w:r>
-      <w:r>
-        <w:t xml:space="preserve">jedna perkusja, </w:t>
-      </w:r>
-      <w:r>
-        <w:t xml:space="preserve">tylko </w:t>
-      </w:r>
-      <w:r>
-        <w:t>jeden zestaw kolumn estradowych. Brakuje możliwości wybrania sprzętu dostosowanego ściśle do naszych potrzeb.</w:t>
-      </w:r>
-    </w:p>
-    <w:p>
-      <w:r>
-        <w:t>Drugim istotnym brakiem w aplikacjach krakowskich wypozyczalni jest brak interfejsu umożliwiającego dokonywanie zamówień. Strony te umożliwiają jedynie obejrzenie dostępnego asertymentu oraz zapoznanie się z</w:t>
-      </w:r>
-      <w:r>
-        <w:t xml:space="preserve"> jego</w:t>
-      </w:r>
-      <w:r>
-        <w:t xml:space="preserve"> cennikiem. Nie pozwalają jednak na dokonie samej akcji wypożyczenia sprzętu, ani dalszych związanych z tym rzeczy</w:t>
-      </w:r>
-      <w:r>
-        <w:t>:</w:t>
-      </w:r>
-    </w:p>
-    <w:p>
-      <w:pPr>
-        <w:pStyle w:val="Akapitzlist"/>
-        <w:numPr>
-          <w:ilvl w:val="0"/>
-          <w:numId w:val="22"/>
-        </w:numPr>
-      </w:pPr>
-      <w:r>
-        <w:t>wybór okresu wypożyczenia,</w:t>
-      </w:r>
-    </w:p>
-    <w:p>
-      <w:pPr>
-        <w:pStyle w:val="Akapitzlist"/>
-        <w:numPr>
-          <w:ilvl w:val="0"/>
-          <w:numId w:val="22"/>
-        </w:numPr>
-      </w:pPr>
-      <w:r>
-        <w:t xml:space="preserve">ilości instrumentów, </w:t>
-      </w:r>
-    </w:p>
-    <w:p>
-      <w:pPr>
-        <w:pStyle w:val="Akapitzlist"/>
-        <w:numPr>
-          <w:ilvl w:val="0"/>
-          <w:numId w:val="22"/>
-        </w:numPr>
-      </w:pPr>
-      <w:r>
-        <w:t>sposobu od</w:t>
-      </w:r>
-      <w:r>
-        <w:t>b</w:t>
-      </w:r>
-      <w:r>
-        <w:t>ioru</w:t>
-      </w:r>
-      <w:r>
-        <w:t xml:space="preserve"> / zwrotu sprzętu</w:t>
-      </w:r>
-      <w:r>
-        <w:t>.</w:t>
-      </w:r>
-    </w:p>
-    <w:p>
-      <w:r>
-        <w:lastRenderedPageBreak/>
-        <w:t xml:space="preserve"> Wszystkie te czynności zmuszeni jesteśmy ustalać poprzez kontakt telefoniczny lub mailowy. </w:t>
-      </w:r>
-      <w:r>
-        <w:t>W dzisiejszych czasach, gdzie przyzwyczajeni jesteśmy, że zakupy możemy zrobić za pomocą kilku kliknięć myszką, takie braki w funkcjonalnościach są istotnymi niedogodnościami, które mogą mieć duży wpływ na prosperowanie tych usług na rynku.</w:t>
-      </w:r>
-    </w:p>
-    <w:p>
-      <w:pPr>
-        <w:pStyle w:val="Nagwek1"/>
-      </w:pPr>
-      <w:r>
-        <w:t>Analiza ryzyka</w:t>
-      </w:r>
-      <w:r>
-        <w:t xml:space="preserve"> oraz ograniczenia</w:t>
-      </w:r>
-    </w:p>
-    <w:p>
-      <w:r>
-        <w:t>Aplikacja do poprawnej pracy wymaga stałego połączenia z internetem co definiuje pierwsze i główne</w:t>
-      </w:r>
-      <w:r>
-        <w:t xml:space="preserve"> ograniczenie. Bez stałego dostępu do połączenia sieciowego, aplikacja nie będzie w stanie zapewnić swoich podstawowych funkcjonalności.</w:t>
-      </w:r>
-      <w:r>
-        <w:t xml:space="preserve"> </w:t>
-      </w:r>
-    </w:p>
-    <w:p>
-      <w:r>
-        <w:t>Istotną rzeczą jest też skuteczne rozgraniczenie funkcji administracji sklepu od funkcji z których korzysta klient. Dostęp do funkcji administracyjnych możliwy bedzie tylko po zalogowaniu się na odpowiednie, stworzone do tych celów konto. Osoba nie posiadająca dostepu do tego konta nie będzie mogła korzystać z żadnych dostarczanych przez nie funkcjonalności. Dzieki temu podejściu o</w:t>
-      </w:r>
-      <w:r>
-        <w:t>t</w:t>
-      </w:r>
-      <w:r>
-        <w:t>rzymamy zabezpieczenie</w:t>
-      </w:r>
-      <w:r>
-        <w:t xml:space="preserve"> kluczowych</w:t>
-      </w:r>
-      <w:r>
-        <w:t xml:space="preserve"> danych</w:t>
-      </w:r>
-      <w:r>
-        <w:t xml:space="preserve"> (np. danych osobowych klientów)</w:t>
-      </w:r>
-      <w:r>
-        <w:t xml:space="preserve"> </w:t>
-      </w:r>
-      <w:r>
-        <w:t xml:space="preserve">przed niepożądanym ujawnieniem </w:t>
-      </w:r>
-      <w:r>
-        <w:t>oraz zablokujemy możliwość ich modyfikacji przez nieuprawnione do tego osoby.</w:t>
-      </w:r>
-    </w:p>
-    <w:p>
-      <w:r>
-        <w:t>Ponadto należy zabezpieczyć sie przed zmianami które są uprawnione ale niepoprawne. Nie jest możliwa całkowita kontrola nad tego typu błedami,</w:t>
-      </w:r>
-      <w:r>
-        <w:t xml:space="preserve"> natomiast można zapewnić, że dane zawsze są przetwarzana zgodnie z założeniami.</w:t>
-      </w:r>
-      <w:r>
-        <w:t xml:space="preserve"> </w:t>
-      </w:r>
-      <w:r>
-        <w:t>T</w:t>
-      </w:r>
-      <w:r>
-        <w:t xml:space="preserve">rzeba zadbać, aby wprowadzenie błędnych danych nigdy nie mogło spowodować zatrzymania </w:t>
-      </w:r>
-      <w:r>
-        <w:t>działania aplikacji lub niestabilną jej pracę</w:t>
-      </w:r>
-      <w:r>
-        <w:t>. Aby to osiągn</w:t>
-      </w:r>
-      <w:r>
-        <w:t>ąć należy uwzględnić w programie</w:t>
-      </w:r>
-      <w:r>
-        <w:t xml:space="preserve"> sprawdzanie zgodno</w:t>
-      </w:r>
-      <w:r>
-        <w:t xml:space="preserve">ści typów oraz rozmiaru wszystkich wprowadzanych danych. </w:t>
-      </w:r>
-    </w:p>
-    <w:p>
-      <w:r>
-        <w:t xml:space="preserve">Aplikacja musi się dobrze skalować. Powinna zawsze, niezależnie od ilości jednocześnie używających jej osób działać płynnie. Aby to zapewnić serwer, którego używa aplikacja musi działać na sprzęcie, który umożliwi płynne działanie aplikacji przy różnych poziomach obciążenia serwera. </w:t>
-      </w:r>
-    </w:p>
-    <w:p>
-      <w:r>
-        <w:lastRenderedPageBreak/>
-        <w:t xml:space="preserve">Należy dodatkowo zabezpieczać dane aplikacji </w:t>
-      </w:r>
-      <w:r>
-        <w:t xml:space="preserve">wykonując ich regularną archiwizację. Działanie to powinno </w:t>
-      </w:r>
-      <w:r>
-        <w:t>zapobiec możliwości całkowitej utraty swoich danych, lub czasowemu braku dostępu do nich w przypadku awarii serwera.</w:t>
-      </w:r>
-      <w:r>
-        <w:t xml:space="preserve"> </w:t>
-      </w:r>
-    </w:p>
-    <w:p>
-      <w:pPr>
-        <w:pStyle w:val="Nagwek1"/>
-      </w:pPr>
-      <w:r>
-        <w:t>Charakterystyka użytkowników:</w:t>
-      </w:r>
-    </w:p>
-    <w:p>
-      <w:pPr>
-        <w:pStyle w:val="Nagwek2"/>
-        <w:numPr>
-          <w:ilvl w:val="0"/>
-          <w:numId w:val="26"/>
-        </w:numPr>
-      </w:pPr>
-      <w:r>
-        <w:t>administracja sklepu</w:t>
-      </w:r>
-    </w:p>
-    <w:p>
-      <w:pPr>
-        <w:pStyle w:val="Akapitzlist"/>
+        <w:pStyle w:val="Heading1"/>
+      </w:pPr>
+      <w:r>
+        <w:t>Słownik danych</w:t>
+      </w:r>
+    </w:p>
+    <w:p>
+      <w:r>
+        <w:rPr>
+          <w:b/>
+          <w:sz w:val="28"/>
+        </w:rPr>
+        <w:t>Account</w:t>
+      </w:r>
+      <w:r>
+        <w:t xml:space="preserve"> – konto w aplikacji przypisane do konkretnego uzytkownika, zapewniające funkcjonalność  zależną od rodzaju konta (konto użytkownika, konto administratora)</w:t>
+      </w:r>
+    </w:p>
+    <w:p>
+      <w:r>
+        <w:rPr>
+          <w:b/>
+          <w:sz w:val="28"/>
+        </w:rPr>
+        <w:t>Admin</w:t>
+      </w:r>
+      <w:r>
+        <w:t xml:space="preserve"> – osoba posiadająca uprawnienia administratora w aplikacji</w:t>
+      </w:r>
+    </w:p>
+    <w:p>
+      <w:r>
+        <w:rPr>
+          <w:b/>
+          <w:sz w:val="28"/>
+        </w:rPr>
+        <w:t>Client</w:t>
+      </w:r>
+      <w:r>
+        <w:t xml:space="preserve"> – osoba korzystająca z aplikacji w celu wypożyczenia sprzętu muzycznego</w:t>
+      </w:r>
+    </w:p>
+    <w:p>
+      <w:pPr>
+        <w:pStyle w:val="ListParagraph"/>
         <w:numPr>
           <w:ilvl w:val="1"/>
           <w:numId w:val="2"/>
@@ -695,12 +439,784 @@
         <w:rPr>
           <w:szCs w:val="28"/>
         </w:rPr>
+        <w:t xml:space="preserve">id – klucz główny, unikatowy </w:t>
+      </w:r>
+      <w:r>
+        <w:rPr>
+          <w:szCs w:val="28"/>
+        </w:rPr>
+        <w:t>numer</w:t>
+      </w:r>
+      <w:r>
+        <w:rPr>
+          <w:szCs w:val="28"/>
+        </w:rPr>
+        <w:t xml:space="preserve"> klienta, składający się z maksymalnie 10 cyfr</w:t>
+      </w:r>
+    </w:p>
+    <w:p>
+      <w:pPr>
+        <w:pStyle w:val="ListParagraph"/>
+        <w:numPr>
+          <w:ilvl w:val="1"/>
+          <w:numId w:val="2"/>
+        </w:numPr>
+        <w:tabs>
+          <w:tab w:val="left" w:pos="1075"/>
+        </w:tabs>
+        <w:ind w:left="1077" w:hanging="397"/>
+        <w:rPr>
+          <w:szCs w:val="28"/>
+        </w:rPr>
+      </w:pPr>
+      <w:r>
+        <w:rPr>
+          <w:szCs w:val="28"/>
+        </w:rPr>
+        <w:t>firstName – imię podane przez klienta, maksymalnie 20 liter</w:t>
+      </w:r>
+    </w:p>
+    <w:p>
+      <w:pPr>
+        <w:pStyle w:val="ListParagraph"/>
+        <w:numPr>
+          <w:ilvl w:val="1"/>
+          <w:numId w:val="2"/>
+        </w:numPr>
+        <w:tabs>
+          <w:tab w:val="left" w:pos="1075"/>
+        </w:tabs>
+        <w:ind w:left="1077" w:hanging="397"/>
+        <w:rPr>
+          <w:szCs w:val="28"/>
+        </w:rPr>
+      </w:pPr>
+      <w:r>
+        <w:rPr>
+          <w:szCs w:val="28"/>
+        </w:rPr>
+        <w:t>lastName – nazwisko podane przez klienta, maksymalnie 30 liter</w:t>
+      </w:r>
+    </w:p>
+    <w:p>
+      <w:pPr>
+        <w:pStyle w:val="ListParagraph"/>
+        <w:numPr>
+          <w:ilvl w:val="1"/>
+          <w:numId w:val="2"/>
+        </w:numPr>
+        <w:tabs>
+          <w:tab w:val="left" w:pos="1075"/>
+        </w:tabs>
+        <w:ind w:left="1077" w:hanging="397"/>
+        <w:rPr>
+          <w:szCs w:val="28"/>
+        </w:rPr>
+      </w:pPr>
+      <w:r>
+        <w:rPr>
+          <w:szCs w:val="28"/>
+        </w:rPr>
+        <w:t>address – adres klienta, maksymalnie 50 znaków</w:t>
+      </w:r>
+    </w:p>
+    <w:p>
+      <w:r>
+        <w:rPr>
+          <w:b/>
+          <w:sz w:val="28"/>
+        </w:rPr>
+        <w:t>Equipment</w:t>
+      </w:r>
+      <w:r>
+        <w:t xml:space="preserve"> – sprzęt muzyczny przeznaczony do wypożyczenia</w:t>
+      </w:r>
+    </w:p>
+    <w:p>
+      <w:pPr>
+        <w:pStyle w:val="ListParagraph"/>
+        <w:numPr>
+          <w:ilvl w:val="1"/>
+          <w:numId w:val="2"/>
+        </w:numPr>
+        <w:tabs>
+          <w:tab w:val="left" w:pos="1075"/>
+        </w:tabs>
+        <w:ind w:left="1077" w:hanging="397"/>
+        <w:rPr>
+          <w:szCs w:val="28"/>
+        </w:rPr>
+      </w:pPr>
+      <w:r>
+        <w:rPr>
+          <w:szCs w:val="28"/>
+        </w:rPr>
+        <w:t xml:space="preserve">id – klucz główny, unikatowy numer instrumentu, składający się </w:t>
+      </w:r>
+      <w:r>
+        <w:rPr>
+          <w:szCs w:val="28"/>
+        </w:rPr>
+        <w:t xml:space="preserve">z maksymalnie 10 </w:t>
+      </w:r>
+      <w:r>
+        <w:rPr>
+          <w:szCs w:val="28"/>
+        </w:rPr>
+        <w:t>cyfr</w:t>
+      </w:r>
+    </w:p>
+    <w:p>
+      <w:pPr>
+        <w:pStyle w:val="ListParagraph"/>
+        <w:numPr>
+          <w:ilvl w:val="1"/>
+          <w:numId w:val="2"/>
+        </w:numPr>
+        <w:tabs>
+          <w:tab w:val="left" w:pos="1075"/>
+        </w:tabs>
+        <w:ind w:left="1077" w:hanging="397"/>
+        <w:rPr>
+          <w:szCs w:val="28"/>
+        </w:rPr>
+      </w:pPr>
+      <w:r>
+        <w:rPr>
+          <w:szCs w:val="28"/>
+        </w:rPr>
+        <w:t>type – typ instrumentu</w:t>
+      </w:r>
+    </w:p>
+    <w:p>
+      <w:pPr>
+        <w:pStyle w:val="ListParagraph"/>
+        <w:numPr>
+          <w:ilvl w:val="1"/>
+          <w:numId w:val="2"/>
+        </w:numPr>
+        <w:tabs>
+          <w:tab w:val="left" w:pos="1075"/>
+        </w:tabs>
+        <w:ind w:left="1077" w:hanging="397"/>
+        <w:rPr>
+          <w:szCs w:val="28"/>
+        </w:rPr>
+      </w:pPr>
+      <w:r>
+        <w:rPr>
+          <w:szCs w:val="28"/>
+        </w:rPr>
+        <w:t>brand – marka instrumentu</w:t>
+      </w:r>
+    </w:p>
+    <w:p>
+      <w:pPr>
+        <w:pStyle w:val="ListParagraph"/>
+        <w:numPr>
+          <w:ilvl w:val="1"/>
+          <w:numId w:val="2"/>
+        </w:numPr>
+        <w:tabs>
+          <w:tab w:val="left" w:pos="1075"/>
+        </w:tabs>
+        <w:ind w:left="1077" w:hanging="397"/>
+        <w:rPr>
+          <w:szCs w:val="28"/>
+        </w:rPr>
+      </w:pPr>
+      <w:r>
+        <w:rPr>
+          <w:szCs w:val="28"/>
+        </w:rPr>
+        <w:t>model – model instrumentu</w:t>
+      </w:r>
+    </w:p>
+    <w:p>
+      <w:pPr>
+        <w:pStyle w:val="ListParagraph"/>
+        <w:numPr>
+          <w:ilvl w:val="1"/>
+          <w:numId w:val="2"/>
+        </w:numPr>
+        <w:tabs>
+          <w:tab w:val="left" w:pos="1075"/>
+        </w:tabs>
+        <w:ind w:left="1077" w:hanging="397"/>
+        <w:rPr>
+          <w:szCs w:val="28"/>
+        </w:rPr>
+      </w:pPr>
+      <w:r>
+        <w:rPr>
+          <w:szCs w:val="28"/>
+        </w:rPr>
+        <w:t>yearOfProduction – rok produkcji instrumentu</w:t>
+      </w:r>
+    </w:p>
+    <w:p>
+      <w:pPr>
+        <w:pStyle w:val="ListParagraph"/>
+        <w:numPr>
+          <w:ilvl w:val="1"/>
+          <w:numId w:val="2"/>
+        </w:numPr>
+        <w:tabs>
+          <w:tab w:val="left" w:pos="1075"/>
+        </w:tabs>
+        <w:ind w:left="1077" w:hanging="397"/>
+        <w:rPr>
+          <w:szCs w:val="28"/>
+        </w:rPr>
+      </w:pPr>
+      <w:r>
+        <w:rPr>
+          <w:szCs w:val="28"/>
+        </w:rPr>
+        <w:lastRenderedPageBreak/>
+        <w:t>pricePerDay – opłata dzienna za wypożyczenie instrumentu</w:t>
+      </w:r>
+    </w:p>
+    <w:p>
+      <w:pPr>
+        <w:pStyle w:val="ListParagraph"/>
+        <w:numPr>
+          <w:ilvl w:val="1"/>
+          <w:numId w:val="2"/>
+        </w:numPr>
+        <w:tabs>
+          <w:tab w:val="left" w:pos="1075"/>
+        </w:tabs>
+        <w:ind w:left="1077" w:hanging="397"/>
+        <w:rPr>
+          <w:szCs w:val="28"/>
+        </w:rPr>
+      </w:pPr>
+      <w:r>
+        <w:rPr>
+          <w:szCs w:val="28"/>
+        </w:rPr>
+        <w:t>description – opis instrumentu</w:t>
+      </w:r>
+    </w:p>
+    <w:p>
+      <w:r>
+        <w:rPr>
+          <w:b/>
+          <w:sz w:val="28"/>
+        </w:rPr>
+        <w:t>Order</w:t>
+      </w:r>
+      <w:r>
+        <w:t xml:space="preserve"> – zamówienie, realizacja konkretnej rezerwacji</w:t>
+      </w:r>
+    </w:p>
+    <w:p>
+      <w:r>
+        <w:rPr>
+          <w:b/>
+          <w:sz w:val="28"/>
+        </w:rPr>
+        <w:t>Registration</w:t>
+      </w:r>
+      <w:r>
+        <w:t xml:space="preserve"> – proces tworzenia konta w aplikacji</w:t>
+      </w:r>
+    </w:p>
+    <w:p>
+      <w:r>
+        <w:rPr>
+          <w:b/>
+          <w:sz w:val="28"/>
+        </w:rPr>
+        <w:t>Reservation</w:t>
+      </w:r>
+      <w:r>
+        <w:t xml:space="preserve"> – rezerwacja sprzętu dokonywana przez klienta</w:t>
+      </w:r>
+    </w:p>
+    <w:p>
+      <w:pPr>
+        <w:pStyle w:val="ListParagraph"/>
+        <w:numPr>
+          <w:ilvl w:val="1"/>
+          <w:numId w:val="2"/>
+        </w:numPr>
+        <w:tabs>
+          <w:tab w:val="left" w:pos="1075"/>
+        </w:tabs>
+        <w:ind w:left="1077" w:hanging="397"/>
+        <w:rPr>
+          <w:szCs w:val="28"/>
+        </w:rPr>
+      </w:pPr>
+      <w:r>
+        <w:rPr>
+          <w:szCs w:val="28"/>
+        </w:rPr>
+        <w:t>id –klucz główny, unikatowy numer rezerwacji, składający się z maksymalnie 10 cyfr</w:t>
+      </w:r>
+    </w:p>
+    <w:p>
+      <w:pPr>
+        <w:pStyle w:val="ListParagraph"/>
+        <w:numPr>
+          <w:ilvl w:val="1"/>
+          <w:numId w:val="2"/>
+        </w:numPr>
+        <w:tabs>
+          <w:tab w:val="left" w:pos="1075"/>
+        </w:tabs>
+        <w:ind w:left="1077" w:hanging="397"/>
+        <w:rPr>
+          <w:szCs w:val="28"/>
+        </w:rPr>
+      </w:pPr>
+      <w:r>
+        <w:rPr>
+          <w:szCs w:val="28"/>
+        </w:rPr>
+        <w:t>startDate – data rozpoczęcia wypożyczenia</w:t>
+      </w:r>
+    </w:p>
+    <w:p>
+      <w:pPr>
+        <w:pStyle w:val="ListParagraph"/>
+        <w:numPr>
+          <w:ilvl w:val="1"/>
+          <w:numId w:val="2"/>
+        </w:numPr>
+        <w:tabs>
+          <w:tab w:val="left" w:pos="1075"/>
+        </w:tabs>
+        <w:ind w:left="1077" w:hanging="397"/>
+        <w:rPr>
+          <w:szCs w:val="28"/>
+        </w:rPr>
+      </w:pPr>
+      <w:r>
+        <w:rPr>
+          <w:szCs w:val="28"/>
+        </w:rPr>
+        <w:t>durationDays – długość wypożyczenia, składająca się z maksymalnie 3 cyfr</w:t>
+      </w:r>
+    </w:p>
+    <w:p>
+      <w:pPr>
+        <w:pStyle w:val="ListParagraph"/>
+        <w:numPr>
+          <w:ilvl w:val="1"/>
+          <w:numId w:val="2"/>
+        </w:numPr>
+        <w:tabs>
+          <w:tab w:val="left" w:pos="1075"/>
+        </w:tabs>
+        <w:ind w:left="1077" w:hanging="397"/>
+        <w:rPr>
+          <w:szCs w:val="28"/>
+        </w:rPr>
+      </w:pPr>
+      <w:r>
+        <w:rPr>
+          <w:szCs w:val="28"/>
+        </w:rPr>
+        <w:t>typeOfReception – typ utworzonego rachunku, składający się z maksymalnie 20 znaków</w:t>
+      </w:r>
+    </w:p>
+    <w:p>
+      <w:pPr>
+        <w:pStyle w:val="ListParagraph"/>
+        <w:numPr>
+          <w:ilvl w:val="1"/>
+          <w:numId w:val="2"/>
+        </w:numPr>
+        <w:tabs>
+          <w:tab w:val="left" w:pos="1075"/>
+        </w:tabs>
+        <w:ind w:left="1077" w:hanging="397"/>
+        <w:rPr>
+          <w:szCs w:val="28"/>
+        </w:rPr>
+      </w:pPr>
+      <w:r>
+        <w:rPr>
+          <w:szCs w:val="28"/>
+        </w:rPr>
+        <w:t>typeOfReturn – sposób zwrotu wypożyczonych instrumentów</w:t>
+      </w:r>
+    </w:p>
+    <w:p>
+      <w:pPr>
+        <w:pStyle w:val="ListParagraph"/>
+        <w:numPr>
+          <w:ilvl w:val="1"/>
+          <w:numId w:val="2"/>
+        </w:numPr>
+        <w:tabs>
+          <w:tab w:val="left" w:pos="1075"/>
+        </w:tabs>
+        <w:ind w:left="1077" w:hanging="397"/>
+        <w:rPr>
+          <w:szCs w:val="28"/>
+        </w:rPr>
+      </w:pPr>
+      <w:r>
+        <w:rPr>
+          <w:szCs w:val="28"/>
+        </w:rPr>
+        <w:t>paymentMethod – sposób płatności</w:t>
+      </w:r>
+    </w:p>
+    <w:p>
+      <w:pPr>
+        <w:pStyle w:val="ListParagraph"/>
+        <w:numPr>
+          <w:ilvl w:val="1"/>
+          <w:numId w:val="2"/>
+        </w:numPr>
+        <w:tabs>
+          <w:tab w:val="left" w:pos="1075"/>
+        </w:tabs>
+        <w:ind w:left="1077" w:hanging="397"/>
+        <w:rPr>
+          <w:szCs w:val="28"/>
+        </w:rPr>
+      </w:pPr>
+      <w:r>
+        <w:rPr>
+          <w:szCs w:val="28"/>
+        </w:rPr>
+        <w:t>ClientId – klucz obcy</w:t>
+      </w:r>
+    </w:p>
+    <w:p>
+      <w:pPr>
+        <w:pStyle w:val="Heading1"/>
+      </w:pPr>
+      <w:r>
+        <w:t>Analiza biznesowa</w:t>
+      </w:r>
+    </w:p>
+    <w:p>
+      <w:r>
+        <w:t>Przegląd stron internetowych k</w:t>
+      </w:r>
+      <w:r>
+        <w:t xml:space="preserve">rakowskich wypożyczalni sprzętu </w:t>
+      </w:r>
+      <w:r>
+        <w:t xml:space="preserve">muzycznego </w:t>
+      </w:r>
+      <w:r>
+        <w:t>pokazuje br</w:t>
+      </w:r>
+      <w:r>
+        <w:t>ak aplikacji, która umożliwiała</w:t>
+      </w:r>
+      <w:r>
+        <w:t xml:space="preserve">by dostęp do różnorodnego sprzętu w jednym </w:t>
+      </w:r>
+      <w:r>
+        <w:t>miejscu. Lokalne</w:t>
+      </w:r>
+      <w:r>
+        <w:t xml:space="preserve"> wypożyczalnie </w:t>
+      </w:r>
+      <w:r>
+        <w:t>dają możliwość</w:t>
+      </w:r>
+      <w:r>
+        <w:t xml:space="preserve"> dostęp</w:t>
+      </w:r>
+      <w:r>
+        <w:t>u jedynie</w:t>
+      </w:r>
+      <w:r>
+        <w:t xml:space="preserve"> do pewnego zestawu sprzętu.</w:t>
+      </w:r>
+      <w:r>
+        <w:t xml:space="preserve"> Na przykład:</w:t>
+      </w:r>
+    </w:p>
+    <w:p>
+      <w:pPr>
+        <w:pStyle w:val="ListParagraph"/>
+        <w:numPr>
+          <w:ilvl w:val="0"/>
+          <w:numId w:val="21"/>
+        </w:numPr>
+      </w:pPr>
+      <w:r>
+        <w:t>wypożyczalnia</w:t>
+      </w:r>
+      <w:r>
+        <w:t xml:space="preserve"> umożliwia</w:t>
+      </w:r>
+      <w:r>
+        <w:t xml:space="preserve"> dostęp</w:t>
+      </w:r>
+      <w:r>
+        <w:t xml:space="preserve"> tylko </w:t>
+      </w:r>
+      <w:r>
+        <w:t xml:space="preserve">do </w:t>
+      </w:r>
+      <w:r>
+        <w:t>sprzęt</w:t>
+      </w:r>
+      <w:r>
+        <w:t>u typowo estradowego/</w:t>
+      </w:r>
+      <w:r>
+        <w:t>nagłośnieniowego. Brakuje możliwości wypożyczania samych instrumentów,</w:t>
+      </w:r>
+    </w:p>
+    <w:p>
+      <w:pPr>
+        <w:pStyle w:val="ListParagraph"/>
+        <w:numPr>
+          <w:ilvl w:val="0"/>
+          <w:numId w:val="21"/>
+        </w:numPr>
+      </w:pPr>
+      <w:r>
+        <w:t xml:space="preserve">wypożyczalnia umożliwia dostęp do mocno ograniczonego zestawu poszczególnych rodzajów sprzętu, np. </w:t>
+      </w:r>
+      <w:r>
+        <w:t xml:space="preserve">tylko </w:t>
+      </w:r>
+      <w:r>
+        <w:t xml:space="preserve">jedna perkusja, </w:t>
+      </w:r>
+      <w:r>
+        <w:t xml:space="preserve">tylko </w:t>
+      </w:r>
+      <w:r>
+        <w:t>jeden zestaw kolumn estradowych. Brakuje możliwości wybrania sprzętu dostosowanego ściśle do naszych potrzeb.</w:t>
+      </w:r>
+    </w:p>
+    <w:p>
+      <w:r>
+        <w:t xml:space="preserve">Drugim istotnym brakiem w aplikacjach krakowskich wypozyczalni jest brak interfejsu umożliwiającego dokonywanie zamówień. Strony te umożliwiają jedynie obejrzenie dostępnego </w:t>
+      </w:r>
+      <w:r>
+        <w:lastRenderedPageBreak/>
+        <w:t>asertymentu oraz zapoznanie się z</w:t>
+      </w:r>
+      <w:r>
+        <w:t xml:space="preserve"> jego</w:t>
+      </w:r>
+      <w:r>
+        <w:t xml:space="preserve"> cennikiem. Nie pozwalają jednak na dokonie samej akcji wypożyczenia sprzętu, ani dalszych związanych z tym rzeczy</w:t>
+      </w:r>
+      <w:r>
+        <w:t>:</w:t>
+      </w:r>
+    </w:p>
+    <w:p>
+      <w:pPr>
+        <w:pStyle w:val="ListParagraph"/>
+        <w:numPr>
+          <w:ilvl w:val="0"/>
+          <w:numId w:val="22"/>
+        </w:numPr>
+      </w:pPr>
+      <w:r>
+        <w:t>wybór okresu wypożyczenia,</w:t>
+      </w:r>
+    </w:p>
+    <w:p>
+      <w:pPr>
+        <w:pStyle w:val="ListParagraph"/>
+        <w:numPr>
+          <w:ilvl w:val="0"/>
+          <w:numId w:val="22"/>
+        </w:numPr>
+      </w:pPr>
+      <w:r>
+        <w:t xml:space="preserve">ilości instrumentów, </w:t>
+      </w:r>
+    </w:p>
+    <w:p>
+      <w:pPr>
+        <w:pStyle w:val="ListParagraph"/>
+        <w:numPr>
+          <w:ilvl w:val="0"/>
+          <w:numId w:val="22"/>
+        </w:numPr>
+      </w:pPr>
+      <w:r>
+        <w:t>sposobu od</w:t>
+      </w:r>
+      <w:r>
+        <w:t>b</w:t>
+      </w:r>
+      <w:r>
+        <w:t>ioru</w:t>
+      </w:r>
+      <w:r>
+        <w:t xml:space="preserve"> / zwrotu sprzętu</w:t>
+      </w:r>
+      <w:r>
+        <w:t>.</w:t>
+      </w:r>
+    </w:p>
+    <w:p>
+      <w:r>
+        <w:t xml:space="preserve"> Wszystkie te czynności zmuszeni jesteśmy ustalać poprzez kontakt telefoniczny lub mailowy. </w:t>
+      </w:r>
+      <w:r>
+        <w:t>W dzisiejszych czasach, gdzie przyzwyczajeni jesteśmy, że zakupy możemy zrobić za pomocą kilku kliknięć myszką, takie braki w funkcjonalnościach są istotnymi niedogodnościami, które mogą mieć duży wpływ na prosperowanie tych usług na rynku.</w:t>
+      </w:r>
+    </w:p>
+    <w:p>
+      <w:pPr>
+        <w:pStyle w:val="Heading1"/>
+      </w:pPr>
+      <w:r>
+        <w:t>Analiza ryzyka</w:t>
+      </w:r>
+      <w:r>
+        <w:t xml:space="preserve"> oraz ograniczenia</w:t>
+      </w:r>
+    </w:p>
+    <w:p>
+      <w:r>
+        <w:t>Aplikacja do poprawnej pracy wymaga stałego połączenia z internetem co definiuje pierwsze i główne</w:t>
+      </w:r>
+      <w:r>
+        <w:t xml:space="preserve"> ograniczenie. Bez stałego dostępu do połączenia sieciowego, aplikacja nie będzie w stanie zapewnić swoich podstawowych funkcjonalności.</w:t>
+      </w:r>
+      <w:r>
+        <w:t xml:space="preserve"> </w:t>
+      </w:r>
+    </w:p>
+    <w:p>
+      <w:r>
+        <w:t>Istotną rzeczą jest też skuteczne rozgraniczenie funkcji administracji sklepu od funkcji z których korzysta klient. Dostęp do funkcji administracyjnych możliwy bedzie tylko po zalogowaniu się na odpowiednie, stworzone do tych celów konto. Osoba nie posiadająca dostepu do tego konta nie będzie mogła korzystać z żadnych dostarczanych przez nie funkcjonalności. Dzieki temu podejściu o</w:t>
+      </w:r>
+      <w:r>
+        <w:t>t</w:t>
+      </w:r>
+      <w:r>
+        <w:t>rzymamy zabezpieczenie</w:t>
+      </w:r>
+      <w:r>
+        <w:t xml:space="preserve"> kluczowych</w:t>
+      </w:r>
+      <w:r>
+        <w:t xml:space="preserve"> danych</w:t>
+      </w:r>
+      <w:r>
+        <w:t xml:space="preserve"> (np. danych osobowych klientów)</w:t>
+      </w:r>
+      <w:r>
+        <w:t xml:space="preserve"> </w:t>
+      </w:r>
+      <w:r>
+        <w:t xml:space="preserve">przed niepożądanym ujawnieniem </w:t>
+      </w:r>
+      <w:r>
+        <w:t>oraz zablokujemy możliwość ich modyfikacji przez nieuprawnione do tego osoby.</w:t>
+      </w:r>
+    </w:p>
+    <w:p>
+      <w:r>
+        <w:t>Ponadto należy zabezpieczyć sie przed zmianami które są uprawnione ale niepoprawne. Nie jest możliwa całkowita kontrola nad tego typu błedami,</w:t>
+      </w:r>
+      <w:r>
+        <w:t xml:space="preserve"> natomiast można zapewnić, że dane zawsze są przetwarzana zgodnie z założeniami.</w:t>
+      </w:r>
+      <w:r>
+        <w:t xml:space="preserve"> </w:t>
+      </w:r>
+      <w:r>
+        <w:t>T</w:t>
+      </w:r>
+      <w:r>
+        <w:t xml:space="preserve">rzeba zadbać, aby wprowadzenie błędnych danych nigdy nie mogło spowodować zatrzymania </w:t>
+      </w:r>
+      <w:r>
+        <w:t>działania aplikacji lub niestabilną jej pracę</w:t>
+      </w:r>
+      <w:r>
+        <w:t>. Aby to osiągn</w:t>
+      </w:r>
+      <w:r>
+        <w:t>ąć należy uwzględnić w programie</w:t>
+      </w:r>
+      <w:r>
+        <w:t xml:space="preserve"> sprawdzanie zgodno</w:t>
+      </w:r>
+      <w:r>
+        <w:t xml:space="preserve">ści typów oraz rozmiaru wszystkich wprowadzanych danych. </w:t>
+      </w:r>
+    </w:p>
+    <w:p>
+      <w:r>
+        <w:lastRenderedPageBreak/>
+        <w:t xml:space="preserve">Aplikacja musi się dobrze skalować. Powinna zawsze, niezależnie od ilości jednocześnie używających jej osób działać płynnie. Aby to zapewnić serwer, którego używa aplikacja musi działać na sprzęcie, który umożliwi płynne działanie aplikacji przy różnych poziomach obciążenia serwera. </w:t>
+      </w:r>
+    </w:p>
+    <w:p>
+      <w:r>
+        <w:t xml:space="preserve">Należy dodatkowo zabezpieczać dane aplikacji </w:t>
+      </w:r>
+      <w:r>
+        <w:t xml:space="preserve">wykonując ich regularną archiwizację. Działanie to powinno </w:t>
+      </w:r>
+      <w:r>
+        <w:t>zapobiec możliwości całkowitej utraty swoich danych, lub czasowemu braku dostępu do nich w przypadku awarii serwera.</w:t>
+      </w:r>
+      <w:r>
+        <w:t xml:space="preserve"> </w:t>
+      </w:r>
+    </w:p>
+    <w:p>
+      <w:pPr>
+        <w:pStyle w:val="Heading1"/>
+      </w:pPr>
+      <w:r>
+        <w:t>Charakterystyka użytkowników:</w:t>
+      </w:r>
+    </w:p>
+    <w:p>
+      <w:pPr>
+        <w:pStyle w:val="Heading2"/>
+        <w:numPr>
+          <w:ilvl w:val="0"/>
+          <w:numId w:val="26"/>
+        </w:numPr>
+      </w:pPr>
+      <w:r>
+        <w:t>administracja sklepu</w:t>
+      </w:r>
+    </w:p>
+    <w:p>
+      <w:pPr>
+        <w:pStyle w:val="ListParagraph"/>
+        <w:numPr>
+          <w:ilvl w:val="1"/>
+          <w:numId w:val="2"/>
+        </w:numPr>
+        <w:tabs>
+          <w:tab w:val="left" w:pos="1075"/>
+        </w:tabs>
+        <w:ind w:left="1077" w:hanging="397"/>
+        <w:rPr>
+          <w:szCs w:val="28"/>
+        </w:rPr>
+      </w:pPr>
+      <w:r>
+        <w:rPr>
+          <w:szCs w:val="28"/>
+        </w:rPr>
         <w:t>zajmuje się realizacją zamówień:</w:t>
       </w:r>
     </w:p>
     <w:p>
       <w:pPr>
-        <w:pStyle w:val="Akapitzlist"/>
+        <w:pStyle w:val="ListParagraph"/>
         <w:tabs>
           <w:tab w:val="left" w:pos="1075"/>
         </w:tabs>
@@ -718,7 +1234,7 @@
     </w:p>
     <w:p>
       <w:pPr>
-        <w:pStyle w:val="Akapitzlist"/>
+        <w:pStyle w:val="ListParagraph"/>
         <w:tabs>
           <w:tab w:val="left" w:pos="1075"/>
         </w:tabs>
@@ -748,7 +1264,7 @@
     </w:p>
     <w:p>
       <w:pPr>
-        <w:pStyle w:val="Akapitzlist"/>
+        <w:pStyle w:val="ListParagraph"/>
         <w:numPr>
           <w:ilvl w:val="1"/>
           <w:numId w:val="2"/>
@@ -770,7 +1286,7 @@
     </w:p>
     <w:p>
       <w:pPr>
-        <w:pStyle w:val="Akapitzlist"/>
+        <w:pStyle w:val="ListParagraph"/>
         <w:numPr>
           <w:ilvl w:val="1"/>
           <w:numId w:val="2"/>
@@ -792,7 +1308,7 @@
     </w:p>
     <w:p>
       <w:pPr>
-        <w:pStyle w:val="Akapitzlist"/>
+        <w:pStyle w:val="ListParagraph"/>
         <w:numPr>
           <w:ilvl w:val="1"/>
           <w:numId w:val="2"/>
@@ -814,7 +1330,7 @@
     </w:p>
     <w:p>
       <w:pPr>
-        <w:pStyle w:val="Akapitzlist"/>
+        <w:pStyle w:val="ListParagraph"/>
         <w:numPr>
           <w:ilvl w:val="1"/>
           <w:numId w:val="2"/>
@@ -836,7 +1352,7 @@
     </w:p>
     <w:p>
       <w:pPr>
-        <w:pStyle w:val="Akapitzlist"/>
+        <w:pStyle w:val="ListParagraph"/>
         <w:numPr>
           <w:ilvl w:val="1"/>
           <w:numId w:val="2"/>
@@ -858,7 +1374,7 @@
     </w:p>
     <w:p>
       <w:pPr>
-        <w:pStyle w:val="Akapitzlist"/>
+        <w:pStyle w:val="ListParagraph"/>
         <w:numPr>
           <w:ilvl w:val="1"/>
           <w:numId w:val="2"/>
@@ -880,7 +1396,7 @@
     </w:p>
     <w:p>
       <w:pPr>
-        <w:pStyle w:val="Nagwek2"/>
+        <w:pStyle w:val="Heading2"/>
         <w:numPr>
           <w:ilvl w:val="0"/>
           <w:numId w:val="26"/>
@@ -892,7 +1408,7 @@
     </w:p>
     <w:p>
       <w:pPr>
-        <w:pStyle w:val="Akapitzlist"/>
+        <w:pStyle w:val="ListParagraph"/>
         <w:numPr>
           <w:ilvl w:val="1"/>
           <w:numId w:val="2"/>
@@ -915,7 +1431,7 @@
     </w:p>
     <w:p>
       <w:pPr>
-        <w:pStyle w:val="Akapitzlist"/>
+        <w:pStyle w:val="ListParagraph"/>
         <w:numPr>
           <w:ilvl w:val="1"/>
           <w:numId w:val="2"/>
@@ -937,7 +1453,7 @@
     </w:p>
     <w:p>
       <w:pPr>
-        <w:pStyle w:val="Akapitzlist"/>
+        <w:pStyle w:val="ListParagraph"/>
         <w:numPr>
           <w:ilvl w:val="1"/>
           <w:numId w:val="2"/>
@@ -959,7 +1475,7 @@
     </w:p>
     <w:p>
       <w:pPr>
-        <w:pStyle w:val="Akapitzlist"/>
+        <w:pStyle w:val="ListParagraph"/>
         <w:numPr>
           <w:ilvl w:val="1"/>
           <w:numId w:val="2"/>
@@ -981,7 +1497,7 @@
     </w:p>
     <w:p>
       <w:pPr>
-        <w:pStyle w:val="Akapitzlist"/>
+        <w:pStyle w:val="ListParagraph"/>
         <w:numPr>
           <w:ilvl w:val="1"/>
           <w:numId w:val="2"/>
@@ -1003,7 +1519,7 @@
     </w:p>
     <w:p>
       <w:pPr>
-        <w:pStyle w:val="Nagwek1"/>
+        <w:pStyle w:val="Heading1"/>
       </w:pPr>
       <w:r>
         <w:lastRenderedPageBreak/>
@@ -1012,24 +1528,15 @@
     </w:p>
     <w:p>
       <w:pPr>
-        <w:pStyle w:val="Akapitzlist"/>
-        <w:ind w:left="180"/>
-        <w:rPr>
-          <w:b/>
-          <w:sz w:val="32"/>
-        </w:rPr>
-      </w:pPr>
-      <w:r>
-        <w:rPr>
-          <w:b/>
-          <w:sz w:val="32"/>
-        </w:rPr>
+        <w:pStyle w:val="Heading2"/>
+      </w:pPr>
+      <w:r>
         <w:t>a) funkcje obsługiwane przez administrację:</w:t>
       </w:r>
     </w:p>
     <w:p>
       <w:pPr>
-        <w:pStyle w:val="Akapitzlist"/>
+        <w:pStyle w:val="ListParagraph"/>
         <w:numPr>
           <w:ilvl w:val="1"/>
           <w:numId w:val="2"/>
@@ -1051,7 +1558,7 @@
     </w:p>
     <w:p>
       <w:pPr>
-        <w:pStyle w:val="Akapitzlist"/>
+        <w:pStyle w:val="ListParagraph"/>
         <w:numPr>
           <w:ilvl w:val="1"/>
           <w:numId w:val="2"/>
@@ -1073,7 +1580,7 @@
     </w:p>
     <w:p>
       <w:pPr>
-        <w:pStyle w:val="Akapitzlist"/>
+        <w:pStyle w:val="ListParagraph"/>
         <w:numPr>
           <w:ilvl w:val="1"/>
           <w:numId w:val="2"/>
@@ -1095,38 +1602,21 @@
     </w:p>
     <w:p>
       <w:pPr>
-        <w:pStyle w:val="Akapitzlist"/>
-        <w:ind w:left="180"/>
-        <w:rPr>
-          <w:b/>
-          <w:sz w:val="32"/>
-        </w:rPr>
-      </w:pPr>
-      <w:r>
-        <w:rPr>
-          <w:b/>
-          <w:sz w:val="32"/>
-        </w:rPr>
+        <w:pStyle w:val="Heading2"/>
+      </w:pPr>
+      <w:r>
         <w:t>b) funkcje obsługiwane przez</w:t>
       </w:r>
       <w:r>
-        <w:rPr>
-          <w:b/>
-          <w:sz w:val="32"/>
-        </w:rPr>
         <w:t xml:space="preserve"> klienta</w:t>
       </w:r>
       <w:r>
-        <w:rPr>
-          <w:b/>
-          <w:sz w:val="32"/>
-        </w:rPr>
         <w:t>:</w:t>
       </w:r>
     </w:p>
     <w:p>
       <w:pPr>
-        <w:pStyle w:val="Akapitzlist"/>
+        <w:pStyle w:val="ListParagraph"/>
         <w:numPr>
           <w:ilvl w:val="1"/>
           <w:numId w:val="2"/>
@@ -1148,7 +1638,7 @@
     </w:p>
     <w:p>
       <w:pPr>
-        <w:pStyle w:val="Akapitzlist"/>
+        <w:pStyle w:val="ListParagraph"/>
         <w:numPr>
           <w:ilvl w:val="1"/>
           <w:numId w:val="2"/>
@@ -1170,7 +1660,7 @@
     </w:p>
     <w:p>
       <w:pPr>
-        <w:pStyle w:val="Akapitzlist"/>
+        <w:pStyle w:val="ListParagraph"/>
         <w:numPr>
           <w:ilvl w:val="1"/>
           <w:numId w:val="2"/>
@@ -1192,7 +1682,7 @@
     </w:p>
     <w:p>
       <w:pPr>
-        <w:pStyle w:val="Akapitzlist"/>
+        <w:pStyle w:val="ListParagraph"/>
         <w:numPr>
           <w:ilvl w:val="1"/>
           <w:numId w:val="2"/>
@@ -1214,7 +1704,7 @@
     </w:p>
     <w:p>
       <w:pPr>
-        <w:pStyle w:val="Akapitzlist"/>
+        <w:pStyle w:val="ListParagraph"/>
         <w:numPr>
           <w:ilvl w:val="1"/>
           <w:numId w:val="2"/>
@@ -1236,7 +1726,7 @@
     </w:p>
     <w:p>
       <w:pPr>
-        <w:pStyle w:val="Akapitzlist"/>
+        <w:pStyle w:val="ListParagraph"/>
         <w:numPr>
           <w:ilvl w:val="1"/>
           <w:numId w:val="2"/>
@@ -1258,7 +1748,7 @@
     </w:p>
     <w:p>
       <w:pPr>
-        <w:pStyle w:val="Akapitzlist"/>
+        <w:pStyle w:val="ListParagraph"/>
         <w:numPr>
           <w:ilvl w:val="1"/>
           <w:numId w:val="2"/>
@@ -1280,7 +1770,7 @@
     </w:p>
     <w:p>
       <w:pPr>
-        <w:pStyle w:val="Akapitzlist"/>
+        <w:pStyle w:val="ListParagraph"/>
         <w:numPr>
           <w:ilvl w:val="1"/>
           <w:numId w:val="2"/>
@@ -1302,20 +1792,7 @@
     </w:p>
     <w:p>
       <w:pPr>
-        <w:pStyle w:val="Akapitzlist"/>
-        <w:tabs>
-          <w:tab w:val="left" w:pos="1075"/>
-        </w:tabs>
-        <w:ind w:left="1077"/>
-        <w:rPr>
-          <w:sz w:val="28"/>
-          <w:szCs w:val="28"/>
-        </w:rPr>
-      </w:pPr>
-    </w:p>
-    <w:p>
-      <w:pPr>
-        <w:pStyle w:val="Nagwek1"/>
+        <w:pStyle w:val="Heading1"/>
       </w:pPr>
       <w:r>
         <w:t>Wymagania funkcjonalne i niefunkcjonalne</w:t>
@@ -1323,7 +1800,7 @@
     </w:p>
     <w:p>
       <w:pPr>
-        <w:pStyle w:val="Akapitzlist"/>
+        <w:pStyle w:val="ListParagraph"/>
         <w:ind w:left="180"/>
         <w:rPr>
           <w:b/>
@@ -1340,7 +1817,7 @@
     </w:p>
     <w:p>
       <w:pPr>
-        <w:pStyle w:val="Akapitzlist"/>
+        <w:pStyle w:val="ListParagraph"/>
         <w:numPr>
           <w:ilvl w:val="1"/>
           <w:numId w:val="2"/>
@@ -1362,7 +1839,7 @@
     </w:p>
     <w:p>
       <w:pPr>
-        <w:pStyle w:val="Akapitzlist"/>
+        <w:pStyle w:val="ListParagraph"/>
         <w:numPr>
           <w:ilvl w:val="1"/>
           <w:numId w:val="2"/>
@@ -1390,7 +1867,7 @@
     </w:p>
     <w:p>
       <w:pPr>
-        <w:pStyle w:val="Akapitzlist"/>
+        <w:pStyle w:val="ListParagraph"/>
         <w:numPr>
           <w:ilvl w:val="1"/>
           <w:numId w:val="2"/>
@@ -1412,7 +1889,7 @@
     </w:p>
     <w:p>
       <w:pPr>
-        <w:pStyle w:val="Akapitzlist"/>
+        <w:pStyle w:val="ListParagraph"/>
         <w:numPr>
           <w:ilvl w:val="1"/>
           <w:numId w:val="2"/>
@@ -1434,7 +1911,7 @@
     </w:p>
     <w:p>
       <w:pPr>
-        <w:pStyle w:val="Akapitzlist"/>
+        <w:pStyle w:val="ListParagraph"/>
         <w:numPr>
           <w:ilvl w:val="1"/>
           <w:numId w:val="2"/>
@@ -1462,7 +1939,7 @@
     </w:p>
     <w:p>
       <w:pPr>
-        <w:pStyle w:val="Akapitzlist"/>
+        <w:pStyle w:val="ListParagraph"/>
         <w:numPr>
           <w:ilvl w:val="1"/>
           <w:numId w:val="2"/>
@@ -1484,7 +1961,7 @@
     </w:p>
     <w:p>
       <w:pPr>
-        <w:pStyle w:val="Akapitzlist"/>
+        <w:pStyle w:val="ListParagraph"/>
         <w:numPr>
           <w:ilvl w:val="1"/>
           <w:numId w:val="2"/>
@@ -1513,7 +1990,7 @@
     </w:p>
     <w:p>
       <w:pPr>
-        <w:pStyle w:val="Akapitzlist"/>
+        <w:pStyle w:val="ListParagraph"/>
         <w:numPr>
           <w:ilvl w:val="1"/>
           <w:numId w:val="2"/>
@@ -1535,7 +2012,7 @@
     </w:p>
     <w:p>
       <w:pPr>
-        <w:pStyle w:val="Akapitzlist"/>
+        <w:pStyle w:val="ListParagraph"/>
         <w:numPr>
           <w:ilvl w:val="1"/>
           <w:numId w:val="2"/>
@@ -1557,7 +2034,7 @@
     </w:p>
     <w:p>
       <w:pPr>
-        <w:pStyle w:val="Akapitzlist"/>
+        <w:pStyle w:val="ListParagraph"/>
         <w:numPr>
           <w:ilvl w:val="1"/>
           <w:numId w:val="2"/>
@@ -1585,7 +2062,7 @@
     </w:p>
     <w:p>
       <w:pPr>
-        <w:pStyle w:val="Akapitzlist"/>
+        <w:pStyle w:val="ListParagraph"/>
         <w:numPr>
           <w:ilvl w:val="1"/>
           <w:numId w:val="2"/>
@@ -1607,7 +2084,7 @@
     </w:p>
     <w:p>
       <w:pPr>
-        <w:pStyle w:val="Akapitzlist"/>
+        <w:pStyle w:val="ListParagraph"/>
         <w:numPr>
           <w:ilvl w:val="1"/>
           <w:numId w:val="2"/>
@@ -1641,7 +2118,7 @@
     </w:p>
     <w:p>
       <w:pPr>
-        <w:pStyle w:val="Akapitzlist"/>
+        <w:pStyle w:val="ListParagraph"/>
         <w:ind w:left="1080"/>
         <w:rPr>
           <w:sz w:val="28"/>
@@ -1650,7 +2127,7 @@
     </w:p>
     <w:p>
       <w:pPr>
-        <w:pStyle w:val="Akapitzlist"/>
+        <w:pStyle w:val="ListParagraph"/>
         <w:ind w:left="90"/>
         <w:rPr>
           <w:b/>
@@ -1667,7 +2144,7 @@
     </w:p>
     <w:p>
       <w:pPr>
-        <w:pStyle w:val="Akapitzlist"/>
+        <w:pStyle w:val="ListParagraph"/>
         <w:numPr>
           <w:ilvl w:val="1"/>
           <w:numId w:val="2"/>
@@ -1689,7 +2166,7 @@
     </w:p>
     <w:p>
       <w:pPr>
-        <w:pStyle w:val="Akapitzlist"/>
+        <w:pStyle w:val="ListParagraph"/>
         <w:numPr>
           <w:ilvl w:val="1"/>
           <w:numId w:val="2"/>
@@ -1711,7 +2188,7 @@
     </w:p>
     <w:p>
       <w:pPr>
-        <w:pStyle w:val="Akapitzlist"/>
+        <w:pStyle w:val="ListParagraph"/>
         <w:numPr>
           <w:ilvl w:val="1"/>
           <w:numId w:val="2"/>
@@ -1741,7 +2218,7 @@
     </w:p>
     <w:p>
       <w:pPr>
-        <w:pStyle w:val="Akapitzlist"/>
+        <w:pStyle w:val="ListParagraph"/>
         <w:numPr>
           <w:ilvl w:val="1"/>
           <w:numId w:val="2"/>
@@ -1764,7 +2241,7 @@
     </w:p>
     <w:p>
       <w:pPr>
-        <w:pStyle w:val="Akapitzlist"/>
+        <w:pStyle w:val="ListParagraph"/>
         <w:numPr>
           <w:ilvl w:val="1"/>
           <w:numId w:val="2"/>
@@ -1794,7 +2271,7 @@
     </w:p>
     <w:p>
       <w:pPr>
-        <w:pStyle w:val="Akapitzlist"/>
+        <w:pStyle w:val="ListParagraph"/>
         <w:numPr>
           <w:ilvl w:val="1"/>
           <w:numId w:val="2"/>
@@ -1817,7 +2294,7 @@
     </w:p>
     <w:p>
       <w:pPr>
-        <w:pStyle w:val="Akapitzlist"/>
+        <w:pStyle w:val="ListParagraph"/>
         <w:numPr>
           <w:ilvl w:val="1"/>
           <w:numId w:val="2"/>
@@ -1847,7 +2324,7 @@
     </w:p>
     <w:p>
       <w:pPr>
-        <w:pStyle w:val="Akapitzlist"/>
+        <w:pStyle w:val="ListParagraph"/>
         <w:tabs>
           <w:tab w:val="left" w:pos="1075"/>
         </w:tabs>
@@ -1860,7 +2337,7 @@
     </w:p>
     <w:p>
       <w:pPr>
-        <w:pStyle w:val="Akapitzlist"/>
+        <w:pStyle w:val="ListParagraph"/>
         <w:tabs>
           <w:tab w:val="left" w:pos="1075"/>
         </w:tabs>
@@ -1873,7 +2350,7 @@
     </w:p>
     <w:p>
       <w:pPr>
-        <w:pStyle w:val="Akapitzlist"/>
+        <w:pStyle w:val="ListParagraph"/>
         <w:tabs>
           <w:tab w:val="left" w:pos="1075"/>
         </w:tabs>
@@ -1886,7 +2363,7 @@
     </w:p>
     <w:p>
       <w:pPr>
-        <w:pStyle w:val="Nagwek1"/>
+        <w:pStyle w:val="Heading1"/>
       </w:pPr>
       <w:r>
         <w:lastRenderedPageBreak/>
@@ -1898,7 +2375,7 @@
     </w:p>
     <w:p>
       <w:pPr>
-        <w:pStyle w:val="Nagwek2"/>
+        <w:pStyle w:val="Heading2"/>
       </w:pPr>
       <w:r>
         <w:t>Diagram ERD</w:t>
@@ -1906,32 +2383,24 @@
     </w:p>
     <w:p>
       <w:r>
-        <w:t>ERD (</w:t>
-      </w:r>
-      <w:proofErr w:type="spellStart"/>
-      <w:r>
-        <w:t>Entity-Relationship</w:t>
-      </w:r>
-      <w:proofErr w:type="spellEnd"/>
-      <w:r>
-        <w:t xml:space="preserve"> Diagram, diagram związków encji) przedstawia modelowanie danych w systemie.</w:t>
-      </w:r>
-    </w:p>
-    <w:p>
-      <w:pPr>
-        <w:pStyle w:val="Akapitzlist"/>
+        <w:t>ERD (Entity-Relationship Diagram, diagram związków encji) przedstawia modelowanie danych w systemie.</w:t>
+      </w:r>
+    </w:p>
+    <w:p>
+      <w:pPr>
+        <w:pStyle w:val="ListParagraph"/>
         <w:ind w:left="90"/>
         <w:jc w:val="center"/>
       </w:pPr>
       <w:r>
         <w:rPr>
           <w:noProof/>
-          <w:lang w:eastAsia="pl-PL"/>
+          <w:lang w:val="en-US"/>
         </w:rPr>
         <w:drawing>
           <wp:inline distT="0" distB="0" distL="0" distR="0">
-            <wp:extent cx="5402831" cy="2446270"/>
-            <wp:effectExtent l="0" t="0" r="7620" b="0"/>
+            <wp:extent cx="5810950" cy="2631056"/>
+            <wp:effectExtent l="0" t="0" r="0" b="0"/>
             <wp:docPr id="2" name="Obraz 2"/>
             <wp:cNvGraphicFramePr>
               <a:graphicFrameLocks xmlns:a="http://schemas.openxmlformats.org/drawingml/2006/main" noChangeAspect="1"/>
@@ -1941,6 +2410,104 @@
                 <pic:pic xmlns:pic="http://schemas.openxmlformats.org/drawingml/2006/picture">
                   <pic:nvPicPr>
                     <pic:cNvPr id="0" name="Picture 1"/>
+                    <pic:cNvPicPr>
+                      <a:picLocks noChangeAspect="1" noChangeArrowheads="1"/>
+                    </pic:cNvPicPr>
+                  </pic:nvPicPr>
+                  <pic:blipFill>
+                    <a:blip r:embed="rId7">
+                      <a:extLst>
+                        <a:ext uri="{28A0092B-C50C-407E-A947-70E740481C1C}">
+                          <a14:useLocalDpi xmlns:a14="http://schemas.microsoft.com/office/drawing/2010/main" val="0"/>
+                        </a:ext>
+                      </a:extLst>
+                    </a:blip>
+                    <a:srcRect/>
+                    <a:stretch>
+                      <a:fillRect/>
+                    </a:stretch>
+                  </pic:blipFill>
+                  <pic:spPr bwMode="auto">
+                    <a:xfrm>
+                      <a:off x="0" y="0"/>
+                      <a:ext cx="5827596" cy="2638593"/>
+                    </a:xfrm>
+                    <a:prstGeom prst="rect">
+                      <a:avLst/>
+                    </a:prstGeom>
+                    <a:noFill/>
+                    <a:ln>
+                      <a:noFill/>
+                    </a:ln>
+                  </pic:spPr>
+                </pic:pic>
+              </a:graphicData>
+            </a:graphic>
+          </wp:inline>
+        </w:drawing>
+      </w:r>
+    </w:p>
+    <w:p>
+      <w:pPr>
+        <w:pStyle w:val="Heading2"/>
+      </w:pPr>
+      <w:r>
+        <w:t>D</w:t>
+      </w:r>
+      <w:r>
+        <w:t>iagram DFD</w:t>
+      </w:r>
+    </w:p>
+    <w:p>
+      <w:r>
+        <w:t>DFD (Data Flow Diagram, diagram przepływu danych) - graf, którego węzły są zwykle procesami, a łuki przepływami danych. Opisuje transformacje danych wewnątrz systemu</w:t>
+      </w:r>
+    </w:p>
+    <w:p>
+      <w:pPr>
+        <w:rPr>
+          <w:rFonts w:asciiTheme="majorHAnsi" w:hAnsiTheme="majorHAnsi" w:cstheme="majorHAnsi"/>
+          <w:b/>
+          <w:sz w:val="28"/>
+          <w:szCs w:val="28"/>
+        </w:rPr>
+      </w:pPr>
+      <w:r>
+        <w:rPr>
+          <w:rFonts w:asciiTheme="majorHAnsi" w:hAnsiTheme="majorHAnsi" w:cstheme="majorHAnsi"/>
+          <w:b/>
+          <w:sz w:val="28"/>
+          <w:szCs w:val="28"/>
+        </w:rPr>
+        <w:t>Kontekstowy</w:t>
+      </w:r>
+    </w:p>
+    <w:p>
+      <w:pPr>
+        <w:jc w:val="center"/>
+        <w:rPr>
+          <w:rFonts w:asciiTheme="majorHAnsi" w:hAnsiTheme="majorHAnsi" w:cstheme="majorHAnsi"/>
+          <w:b/>
+        </w:rPr>
+      </w:pPr>
+      <w:r>
+        <w:rPr>
+          <w:noProof/>
+          <w:lang w:val="en-US"/>
+        </w:rPr>
+        <w:drawing>
+          <wp:inline distT="0" distB="0" distL="0" distR="0" wp14:anchorId="0DDD07BE" wp14:editId="737EC79C">
+            <wp:extent cx="3526037" cy="1822510"/>
+            <wp:effectExtent l="0" t="0" r="0" b="6350"/>
+            <wp:docPr id="3" name="Obraz 3"/>
+            <wp:cNvGraphicFramePr>
+              <a:graphicFrameLocks xmlns:a="http://schemas.openxmlformats.org/drawingml/2006/main" noChangeAspect="1"/>
+            </wp:cNvGraphicFramePr>
+            <a:graphic xmlns:a="http://schemas.openxmlformats.org/drawingml/2006/main">
+              <a:graphicData uri="http://schemas.openxmlformats.org/drawingml/2006/picture">
+                <pic:pic xmlns:pic="http://schemas.openxmlformats.org/drawingml/2006/picture">
+                  <pic:nvPicPr>
+                    <pic:cNvPr id="0" name="Picture 2"/>
                     <pic:cNvPicPr>
                       <a:picLocks noChangeAspect="1" noChangeArrowheads="1"/>
                     </pic:cNvPicPr>
@@ -1961,7 +2528,7 @@
                   <pic:spPr bwMode="auto">
                     <a:xfrm>
                       <a:off x="0" y="0"/>
-                      <a:ext cx="5403181" cy="2446428"/>
+                      <a:ext cx="3580716" cy="1850772"/>
                     </a:xfrm>
                     <a:prstGeom prst="rect">
                       <a:avLst/>
@@ -1980,76 +2547,28 @@
     </w:p>
     <w:p>
       <w:pPr>
-        <w:pStyle w:val="Akapitzlist"/>
-        <w:ind w:left="90"/>
-      </w:pPr>
-    </w:p>
-    <w:p>
-      <w:pPr>
-        <w:pStyle w:val="Nagwek2"/>
-      </w:pPr>
-      <w:r>
-        <w:t>D</w:t>
-      </w:r>
-      <w:r>
-        <w:t>iagram DFD</w:t>
-      </w:r>
-    </w:p>
-    <w:p>
-      <w:r>
-        <w:t xml:space="preserve">DFD (Data </w:t>
-      </w:r>
-      <w:proofErr w:type="spellStart"/>
-      <w:r>
-        <w:t>Flow</w:t>
-      </w:r>
-      <w:proofErr w:type="spellEnd"/>
-      <w:r>
-        <w:t xml:space="preserve"> Diagram, diagram przepływu danych) - graf, którego węzły są zwykle procesami, </w:t>
-      </w:r>
-      <w:bookmarkStart w:id="0" w:name="_GoBack"/>
-      <w:bookmarkEnd w:id="0"/>
-      <w:r>
-        <w:t>a łuki przepływami danych. Opisuje transformacje danych wewnątrz systemu</w:t>
-      </w:r>
-    </w:p>
-    <w:p>
-      <w:pPr>
-        <w:rPr>
-          <w:rFonts w:asciiTheme="majorHAnsi" w:hAnsiTheme="majorHAnsi" w:cstheme="majorHAnsi"/>
-          <w:b/>
-          <w:sz w:val="28"/>
-          <w:szCs w:val="28"/>
-        </w:rPr>
-      </w:pPr>
-      <w:r>
-        <w:rPr>
-          <w:rFonts w:asciiTheme="majorHAnsi" w:hAnsiTheme="majorHAnsi" w:cstheme="majorHAnsi"/>
-          <w:b/>
-          <w:sz w:val="28"/>
-          <w:szCs w:val="28"/>
-        </w:rPr>
-        <w:t>Kontekstowy</w:t>
-      </w:r>
-    </w:p>
-    <w:p>
-      <w:pPr>
+        <w:pStyle w:val="Heading2"/>
+      </w:pPr>
+      <w:r>
+        <w:lastRenderedPageBreak/>
+        <w:t xml:space="preserve">Systemowy </w:t>
+      </w:r>
+    </w:p>
+    <w:p>
+      <w:pPr>
+        <w:pStyle w:val="Heading3"/>
         <w:jc w:val="center"/>
-        <w:rPr>
-          <w:rFonts w:asciiTheme="majorHAnsi" w:hAnsiTheme="majorHAnsi" w:cstheme="majorHAnsi"/>
-          <w:b/>
-        </w:rPr>
       </w:pPr>
       <w:r>
         <w:rPr>
           <w:noProof/>
-          <w:lang w:eastAsia="pl-PL"/>
+          <w:lang w:val="en-US"/>
         </w:rPr>
         <w:drawing>
-          <wp:inline distT="0" distB="0" distL="0" distR="0" wp14:anchorId="0DDD07BE" wp14:editId="737EC79C">
-            <wp:extent cx="3409950" cy="1762508"/>
-            <wp:effectExtent l="0" t="0" r="0" b="9525"/>
-            <wp:docPr id="3" name="Obraz 3"/>
+          <wp:inline distT="0" distB="0" distL="0" distR="0" wp14:anchorId="64BF5B14" wp14:editId="1C15EDA7">
+            <wp:extent cx="3931800" cy="7545909"/>
+            <wp:effectExtent l="0" t="0" r="0" b="0"/>
+            <wp:docPr id="5" name="Obraz 5"/>
             <wp:cNvGraphicFramePr>
               <a:graphicFrameLocks xmlns:a="http://schemas.openxmlformats.org/drawingml/2006/main" noChangeAspect="1"/>
             </wp:cNvGraphicFramePr>
@@ -2057,7 +2576,7 @@
               <a:graphicData uri="http://schemas.openxmlformats.org/drawingml/2006/picture">
                 <pic:pic xmlns:pic="http://schemas.openxmlformats.org/drawingml/2006/picture">
                   <pic:nvPicPr>
-                    <pic:cNvPr id="0" name="Picture 2"/>
+                    <pic:cNvPr id="0" name="Picture 4"/>
                     <pic:cNvPicPr>
                       <a:picLocks noChangeAspect="1" noChangeArrowheads="1"/>
                     </pic:cNvPicPr>
@@ -2078,7 +2597,7 @@
                   <pic:spPr bwMode="auto">
                     <a:xfrm>
                       <a:off x="0" y="0"/>
-                      <a:ext cx="3451512" cy="1783990"/>
+                      <a:ext cx="3936727" cy="7555364"/>
                     </a:xfrm>
                     <a:prstGeom prst="rect">
                       <a:avLst/>
@@ -2097,28 +2616,49 @@
     </w:p>
     <w:p>
       <w:pPr>
-        <w:pStyle w:val="Nagwek2"/>
+        <w:pStyle w:val="Heading2"/>
       </w:pPr>
       <w:r>
         <w:lastRenderedPageBreak/>
-        <w:t xml:space="preserve">Systemowy </w:t>
-      </w:r>
-    </w:p>
-    <w:p>
-      <w:pPr>
-        <w:pStyle w:val="Nagwek3"/>
-        <w:jc w:val="center"/>
-      </w:pPr>
+        <w:t xml:space="preserve">Diagram ELH </w:t>
+      </w:r>
+    </w:p>
+    <w:p>
+      <w:r>
+        <w:t>ELH (Entity Life History, diagram historii życia obiektu) – ukazuje zmiany stanu danych w czasie.</w:t>
+      </w:r>
+    </w:p>
+    <w:p>
+      <w:pPr>
+        <w:pStyle w:val="Heading2"/>
+        <w:numPr>
+          <w:ilvl w:val="0"/>
+          <w:numId w:val="30"/>
+        </w:numPr>
+        <w:rPr>
+          <w:sz w:val="28"/>
+          <w:szCs w:val="28"/>
+        </w:rPr>
+      </w:pPr>
+      <w:r>
+        <w:rPr>
+          <w:sz w:val="28"/>
+          <w:szCs w:val="28"/>
+        </w:rPr>
+        <w:t>klient</w:t>
+      </w:r>
+    </w:p>
+    <w:p>
       <w:r>
         <w:rPr>
           <w:noProof/>
-          <w:lang w:eastAsia="pl-PL"/>
+          <w:lang w:val="en-US"/>
         </w:rPr>
         <w:drawing>
-          <wp:inline distT="0" distB="0" distL="0" distR="0" wp14:anchorId="64BF5B14" wp14:editId="1C15EDA7">
-            <wp:extent cx="3501005" cy="7347857"/>
-            <wp:effectExtent l="0" t="0" r="4445" b="5715"/>
-            <wp:docPr id="5" name="Obraz 5"/>
+          <wp:inline distT="0" distB="0" distL="0" distR="0" wp14:anchorId="6F28B97B" wp14:editId="0860913C">
+            <wp:extent cx="5935980" cy="2881223"/>
+            <wp:effectExtent l="0" t="0" r="7620" b="0"/>
+            <wp:docPr id="6" name="Obraz 6"/>
             <wp:cNvGraphicFramePr>
               <a:graphicFrameLocks xmlns:a="http://schemas.openxmlformats.org/drawingml/2006/main" noChangeAspect="1"/>
             </wp:cNvGraphicFramePr>
@@ -2126,7 +2666,7 @@
               <a:graphicData uri="http://schemas.openxmlformats.org/drawingml/2006/picture">
                 <pic:pic xmlns:pic="http://schemas.openxmlformats.org/drawingml/2006/picture">
                   <pic:nvPicPr>
-                    <pic:cNvPr id="0" name="Picture 4"/>
+                    <pic:cNvPr id="0" name="Picture 5"/>
                     <pic:cNvPicPr>
                       <a:picLocks noChangeAspect="1" noChangeArrowheads="1"/>
                     </pic:cNvPicPr>
@@ -2147,7 +2687,7 @@
                   <pic:spPr bwMode="auto">
                     <a:xfrm>
                       <a:off x="0" y="0"/>
-                      <a:ext cx="3504109" cy="7354371"/>
+                      <a:ext cx="5945742" cy="2885961"/>
                     </a:xfrm>
                     <a:prstGeom prst="rect">
                       <a:avLst/>
@@ -2166,37 +2706,7 @@
     </w:p>
     <w:p>
       <w:pPr>
-        <w:pStyle w:val="Nagwek2"/>
-      </w:pPr>
-      <w:r>
-        <w:lastRenderedPageBreak/>
-        <w:t xml:space="preserve">Diagram ELH </w:t>
-      </w:r>
-    </w:p>
-    <w:p>
-      <w:r>
-        <w:t>ELH (</w:t>
-      </w:r>
-      <w:proofErr w:type="spellStart"/>
-      <w:r>
-        <w:t>Entity</w:t>
-      </w:r>
-      <w:proofErr w:type="spellEnd"/>
-      <w:r>
-        <w:t xml:space="preserve"> Life </w:t>
-      </w:r>
-      <w:proofErr w:type="spellStart"/>
-      <w:r>
-        <w:t>History</w:t>
-      </w:r>
-      <w:proofErr w:type="spellEnd"/>
-      <w:r>
-        <w:t>, diagram historii życia obiektu) – ukazuje zmiany stanu danych w czasie.</w:t>
-      </w:r>
-    </w:p>
-    <w:p>
-      <w:pPr>
-        <w:pStyle w:val="Nagwek2"/>
+        <w:pStyle w:val="Heading2"/>
         <w:numPr>
           <w:ilvl w:val="0"/>
           <w:numId w:val="30"/>
@@ -2211,20 +2721,20 @@
           <w:sz w:val="28"/>
           <w:szCs w:val="28"/>
         </w:rPr>
-        <w:t>klient</w:t>
+        <w:t>admin</w:t>
       </w:r>
     </w:p>
     <w:p>
       <w:r>
         <w:rPr>
           <w:noProof/>
-          <w:lang w:eastAsia="pl-PL"/>
+          <w:lang w:val="en-US"/>
         </w:rPr>
         <w:drawing>
-          <wp:inline distT="0" distB="0" distL="0" distR="0" wp14:anchorId="6F28B97B" wp14:editId="0860913C">
-            <wp:extent cx="5935980" cy="2446020"/>
-            <wp:effectExtent l="0" t="0" r="7620" b="0"/>
-            <wp:docPr id="6" name="Obraz 6"/>
+          <wp:inline distT="0" distB="0" distL="0" distR="0">
+            <wp:extent cx="5943448" cy="2518913"/>
+            <wp:effectExtent l="0" t="0" r="635" b="0"/>
+            <wp:docPr id="14" name="Obraz 14"/>
             <wp:cNvGraphicFramePr>
               <a:graphicFrameLocks xmlns:a="http://schemas.openxmlformats.org/drawingml/2006/main" noChangeAspect="1"/>
             </wp:cNvGraphicFramePr>
@@ -2232,7 +2742,7 @@
               <a:graphicData uri="http://schemas.openxmlformats.org/drawingml/2006/picture">
                 <pic:pic xmlns:pic="http://schemas.openxmlformats.org/drawingml/2006/picture">
                   <pic:nvPicPr>
-                    <pic:cNvPr id="0" name="Picture 5"/>
+                    <pic:cNvPr id="0" name="Picture 13"/>
                     <pic:cNvPicPr>
                       <a:picLocks noChangeAspect="1" noChangeArrowheads="1"/>
                     </pic:cNvPicPr>
@@ -2253,7 +2763,7 @@
                   <pic:spPr bwMode="auto">
                     <a:xfrm>
                       <a:off x="0" y="0"/>
-                      <a:ext cx="5935980" cy="2446020"/>
+                      <a:ext cx="5973467" cy="2531636"/>
                     </a:xfrm>
                     <a:prstGeom prst="rect">
                       <a:avLst/>
@@ -2270,86 +2780,10 @@
         </w:drawing>
       </w:r>
     </w:p>
-    <w:p>
-      <w:pPr>
-        <w:pStyle w:val="Nagwek2"/>
-        <w:numPr>
-          <w:ilvl w:val="0"/>
-          <w:numId w:val="30"/>
-        </w:numPr>
-        <w:rPr>
-          <w:sz w:val="28"/>
-          <w:szCs w:val="28"/>
-        </w:rPr>
-      </w:pPr>
-      <w:r>
-        <w:rPr>
-          <w:sz w:val="28"/>
-          <w:szCs w:val="28"/>
-        </w:rPr>
-        <w:t>admin</w:t>
-      </w:r>
-    </w:p>
-    <w:p>
-      <w:r>
-        <w:rPr>
-          <w:noProof/>
-          <w:lang w:eastAsia="pl-PL"/>
-        </w:rPr>
-        <w:drawing>
-          <wp:inline distT="0" distB="0" distL="0" distR="0">
-            <wp:extent cx="5943600" cy="2032000"/>
-            <wp:effectExtent l="0" t="0" r="0" b="6350"/>
-            <wp:docPr id="14" name="Obraz 14"/>
-            <wp:cNvGraphicFramePr>
-              <a:graphicFrameLocks xmlns:a="http://schemas.openxmlformats.org/drawingml/2006/main" noChangeAspect="1"/>
-            </wp:cNvGraphicFramePr>
-            <a:graphic xmlns:a="http://schemas.openxmlformats.org/drawingml/2006/main">
-              <a:graphicData uri="http://schemas.openxmlformats.org/drawingml/2006/picture">
-                <pic:pic xmlns:pic="http://schemas.openxmlformats.org/drawingml/2006/picture">
-                  <pic:nvPicPr>
-                    <pic:cNvPr id="0" name="Picture 13"/>
-                    <pic:cNvPicPr>
-                      <a:picLocks noChangeAspect="1" noChangeArrowheads="1"/>
-                    </pic:cNvPicPr>
-                  </pic:nvPicPr>
-                  <pic:blipFill>
-                    <a:blip r:embed="rId12">
-                      <a:extLst>
-                        <a:ext uri="{28A0092B-C50C-407E-A947-70E740481C1C}">
-                          <a14:useLocalDpi xmlns:a14="http://schemas.microsoft.com/office/drawing/2010/main" val="0"/>
-                        </a:ext>
-                      </a:extLst>
-                    </a:blip>
-                    <a:srcRect/>
-                    <a:stretch>
-                      <a:fillRect/>
-                    </a:stretch>
-                  </pic:blipFill>
-                  <pic:spPr bwMode="auto">
-                    <a:xfrm>
-                      <a:off x="0" y="0"/>
-                      <a:ext cx="5943600" cy="2032000"/>
-                    </a:xfrm>
-                    <a:prstGeom prst="rect">
-                      <a:avLst/>
-                    </a:prstGeom>
-                    <a:noFill/>
-                    <a:ln>
-                      <a:noFill/>
-                    </a:ln>
-                  </pic:spPr>
-                </pic:pic>
-              </a:graphicData>
-            </a:graphic>
-          </wp:inline>
-        </w:drawing>
-      </w:r>
-    </w:p>
     <w:p/>
     <w:p>
       <w:pPr>
-        <w:pStyle w:val="Nagwek2"/>
+        <w:pStyle w:val="Heading2"/>
       </w:pPr>
       <w:r>
         <w:lastRenderedPageBreak/>
@@ -2358,22 +2792,15 @@
     </w:p>
     <w:p>
       <w:r>
-        <w:t>STD (</w:t>
-      </w:r>
-      <w:proofErr w:type="spellStart"/>
-      <w:r>
-        <w:t>state</w:t>
-      </w:r>
-      <w:proofErr w:type="spellEnd"/>
-      <w:r>
-        <w:t xml:space="preserve"> diagram, diagram stanów) – pokazuje możliwe stany obiektu.</w:t>
-      </w:r>
-    </w:p>
-    <w:p>
+        <w:t>STD (state diagram, diagram stanów) – pokazuje możliwe stany obiektu.</w:t>
+      </w:r>
+    </w:p>
+    <w:p>
+      <w:bookmarkStart w:id="0" w:name="_GoBack"/>
       <w:r>
         <w:rPr>
           <w:noProof/>
-          <w:lang w:eastAsia="pl-PL"/>
+          <w:lang w:val="en-US"/>
         </w:rPr>
         <w:drawing>
           <wp:inline distT="0" distB="0" distL="0" distR="0">
@@ -2393,7 +2820,7 @@
                     </pic:cNvPicPr>
                   </pic:nvPicPr>
                   <pic:blipFill>
-                    <a:blip r:embed="rId13">
+                    <a:blip r:embed="rId12">
                       <a:extLst>
                         <a:ext uri="{28A0092B-C50C-407E-A947-70E740481C1C}">
                           <a14:useLocalDpi xmlns:a14="http://schemas.microsoft.com/office/drawing/2010/main" val="0"/>
@@ -2424,6 +2851,7 @@
           </wp:inline>
         </w:drawing>
       </w:r>
+      <w:bookmarkEnd w:id="0"/>
     </w:p>
     <w:p/>
     <w:p>
@@ -2432,621 +2860,6 @@
         <w:spacing w:after="160" w:line="259" w:lineRule="auto"/>
         <w:jc w:val="left"/>
       </w:pPr>
-      <w:r>
-        <w:br w:type="page"/>
-      </w:r>
-    </w:p>
-    <w:p>
-      <w:pPr>
-        <w:pStyle w:val="Nagwek1"/>
-      </w:pPr>
-      <w:r>
-        <w:lastRenderedPageBreak/>
-        <w:t>Słownik danych</w:t>
-      </w:r>
-    </w:p>
-    <w:p>
-      <w:pPr>
-        <w:pStyle w:val="Akapitzlist"/>
-        <w:ind w:left="90"/>
-        <w:rPr>
-          <w:b/>
-          <w:sz w:val="32"/>
-        </w:rPr>
-      </w:pPr>
-      <w:r>
-        <w:rPr>
-          <w:b/>
-          <w:sz w:val="32"/>
-        </w:rPr>
-        <w:t>Client:</w:t>
-      </w:r>
-    </w:p>
-    <w:p>
-      <w:pPr>
-        <w:pStyle w:val="Akapitzlist"/>
-        <w:numPr>
-          <w:ilvl w:val="1"/>
-          <w:numId w:val="2"/>
-        </w:numPr>
-        <w:tabs>
-          <w:tab w:val="left" w:pos="1075"/>
-        </w:tabs>
-        <w:ind w:left="1077" w:hanging="397"/>
-        <w:rPr>
-          <w:szCs w:val="28"/>
-        </w:rPr>
-      </w:pPr>
-      <w:r>
-        <w:rPr>
-          <w:szCs w:val="28"/>
-        </w:rPr>
-        <w:t xml:space="preserve">id – klucz główny, unikatowy </w:t>
-      </w:r>
-      <w:r>
-        <w:rPr>
-          <w:szCs w:val="28"/>
-        </w:rPr>
-        <w:t>numer</w:t>
-      </w:r>
-      <w:r>
-        <w:rPr>
-          <w:szCs w:val="28"/>
-        </w:rPr>
-        <w:t xml:space="preserve"> klienta, składający się z maksymalnie 10 cyfr</w:t>
-      </w:r>
-    </w:p>
-    <w:p>
-      <w:pPr>
-        <w:pStyle w:val="Akapitzlist"/>
-        <w:numPr>
-          <w:ilvl w:val="1"/>
-          <w:numId w:val="2"/>
-        </w:numPr>
-        <w:tabs>
-          <w:tab w:val="left" w:pos="1075"/>
-        </w:tabs>
-        <w:ind w:left="1077" w:hanging="397"/>
-        <w:rPr>
-          <w:szCs w:val="28"/>
-        </w:rPr>
-      </w:pPr>
-      <w:proofErr w:type="spellStart"/>
-      <w:r>
-        <w:rPr>
-          <w:szCs w:val="28"/>
-        </w:rPr>
-        <w:t>firstName</w:t>
-      </w:r>
-      <w:proofErr w:type="spellEnd"/>
-      <w:r>
-        <w:rPr>
-          <w:szCs w:val="28"/>
-        </w:rPr>
-        <w:t xml:space="preserve"> – imię podane przez klienta, maksymalnie 20 liter</w:t>
-      </w:r>
-    </w:p>
-    <w:p>
-      <w:pPr>
-        <w:pStyle w:val="Akapitzlist"/>
-        <w:numPr>
-          <w:ilvl w:val="1"/>
-          <w:numId w:val="2"/>
-        </w:numPr>
-        <w:tabs>
-          <w:tab w:val="left" w:pos="1075"/>
-        </w:tabs>
-        <w:ind w:left="1077" w:hanging="397"/>
-        <w:rPr>
-          <w:szCs w:val="28"/>
-        </w:rPr>
-      </w:pPr>
-      <w:proofErr w:type="spellStart"/>
-      <w:r>
-        <w:rPr>
-          <w:szCs w:val="28"/>
-        </w:rPr>
-        <w:t>lastName</w:t>
-      </w:r>
-      <w:proofErr w:type="spellEnd"/>
-      <w:r>
-        <w:rPr>
-          <w:szCs w:val="28"/>
-        </w:rPr>
-        <w:t xml:space="preserve"> – nazwisko podane przez klienta, maksymalnie 30 liter</w:t>
-      </w:r>
-    </w:p>
-    <w:p>
-      <w:pPr>
-        <w:pStyle w:val="Akapitzlist"/>
-        <w:numPr>
-          <w:ilvl w:val="1"/>
-          <w:numId w:val="2"/>
-        </w:numPr>
-        <w:tabs>
-          <w:tab w:val="left" w:pos="1075"/>
-        </w:tabs>
-        <w:ind w:left="1077" w:hanging="397"/>
-        <w:rPr>
-          <w:szCs w:val="28"/>
-        </w:rPr>
-      </w:pPr>
-      <w:proofErr w:type="spellStart"/>
-      <w:r>
-        <w:rPr>
-          <w:szCs w:val="28"/>
-        </w:rPr>
-        <w:t>address</w:t>
-      </w:r>
-      <w:proofErr w:type="spellEnd"/>
-      <w:r>
-        <w:rPr>
-          <w:szCs w:val="28"/>
-        </w:rPr>
-        <w:t xml:space="preserve"> – adres klienta, maksymalnie 50 znaków</w:t>
-      </w:r>
-    </w:p>
-    <w:p/>
-    <w:p>
-      <w:pPr>
-        <w:pStyle w:val="Akapitzlist"/>
-        <w:ind w:left="90"/>
-        <w:rPr>
-          <w:b/>
-          <w:sz w:val="32"/>
-        </w:rPr>
-      </w:pPr>
-      <w:proofErr w:type="spellStart"/>
-      <w:r>
-        <w:rPr>
-          <w:b/>
-          <w:sz w:val="32"/>
-        </w:rPr>
-        <w:t>Reservation</w:t>
-      </w:r>
-      <w:proofErr w:type="spellEnd"/>
-      <w:r>
-        <w:rPr>
-          <w:b/>
-          <w:sz w:val="32"/>
-        </w:rPr>
-        <w:t xml:space="preserve">: </w:t>
-      </w:r>
-    </w:p>
-    <w:p>
-      <w:pPr>
-        <w:pStyle w:val="Akapitzlist"/>
-        <w:numPr>
-          <w:ilvl w:val="1"/>
-          <w:numId w:val="2"/>
-        </w:numPr>
-        <w:tabs>
-          <w:tab w:val="left" w:pos="1075"/>
-        </w:tabs>
-        <w:ind w:left="1077" w:hanging="397"/>
-        <w:rPr>
-          <w:szCs w:val="28"/>
-        </w:rPr>
-      </w:pPr>
-      <w:r>
-        <w:rPr>
-          <w:szCs w:val="28"/>
-        </w:rPr>
-        <w:t>id –klucz główny, unikatowy numer rezerwacji, składający się z maksymalnie 10 cyfr</w:t>
-      </w:r>
-    </w:p>
-    <w:p>
-      <w:pPr>
-        <w:pStyle w:val="Akapitzlist"/>
-        <w:numPr>
-          <w:ilvl w:val="1"/>
-          <w:numId w:val="2"/>
-        </w:numPr>
-        <w:tabs>
-          <w:tab w:val="left" w:pos="1075"/>
-        </w:tabs>
-        <w:ind w:left="1077" w:hanging="397"/>
-        <w:rPr>
-          <w:szCs w:val="28"/>
-        </w:rPr>
-      </w:pPr>
-      <w:proofErr w:type="spellStart"/>
-      <w:r>
-        <w:rPr>
-          <w:szCs w:val="28"/>
-        </w:rPr>
-        <w:t>startDate</w:t>
-      </w:r>
-      <w:proofErr w:type="spellEnd"/>
-      <w:r>
-        <w:rPr>
-          <w:szCs w:val="28"/>
-        </w:rPr>
-        <w:t xml:space="preserve"> – data rozpoczęcia wypożyczenia</w:t>
-      </w:r>
-    </w:p>
-    <w:p>
-      <w:pPr>
-        <w:pStyle w:val="Akapitzlist"/>
-        <w:numPr>
-          <w:ilvl w:val="1"/>
-          <w:numId w:val="2"/>
-        </w:numPr>
-        <w:tabs>
-          <w:tab w:val="left" w:pos="1075"/>
-        </w:tabs>
-        <w:ind w:left="1077" w:hanging="397"/>
-        <w:rPr>
-          <w:szCs w:val="28"/>
-        </w:rPr>
-      </w:pPr>
-      <w:proofErr w:type="spellStart"/>
-      <w:r>
-        <w:rPr>
-          <w:szCs w:val="28"/>
-        </w:rPr>
-        <w:t>durationDays</w:t>
-      </w:r>
-      <w:proofErr w:type="spellEnd"/>
-      <w:r>
-        <w:rPr>
-          <w:szCs w:val="28"/>
-        </w:rPr>
-        <w:t xml:space="preserve"> – długość wypożyczenia, składająca się z maksymalnie 3 cyfr</w:t>
-      </w:r>
-    </w:p>
-    <w:p>
-      <w:pPr>
-        <w:pStyle w:val="Akapitzlist"/>
-        <w:numPr>
-          <w:ilvl w:val="1"/>
-          <w:numId w:val="2"/>
-        </w:numPr>
-        <w:tabs>
-          <w:tab w:val="left" w:pos="1075"/>
-        </w:tabs>
-        <w:ind w:left="1077" w:hanging="397"/>
-        <w:rPr>
-          <w:szCs w:val="28"/>
-        </w:rPr>
-      </w:pPr>
-      <w:proofErr w:type="spellStart"/>
-      <w:r>
-        <w:rPr>
-          <w:szCs w:val="28"/>
-        </w:rPr>
-        <w:t>typeOfReception</w:t>
-      </w:r>
-      <w:proofErr w:type="spellEnd"/>
-      <w:r>
-        <w:rPr>
-          <w:szCs w:val="28"/>
-        </w:rPr>
-        <w:t xml:space="preserve"> – typ utworzonego rachunku, składający się z maksymalnie 20 znaków</w:t>
-      </w:r>
-    </w:p>
-    <w:p>
-      <w:pPr>
-        <w:pStyle w:val="Akapitzlist"/>
-        <w:numPr>
-          <w:ilvl w:val="1"/>
-          <w:numId w:val="2"/>
-        </w:numPr>
-        <w:tabs>
-          <w:tab w:val="left" w:pos="1075"/>
-        </w:tabs>
-        <w:ind w:left="1077" w:hanging="397"/>
-        <w:rPr>
-          <w:szCs w:val="28"/>
-        </w:rPr>
-      </w:pPr>
-      <w:proofErr w:type="spellStart"/>
-      <w:r>
-        <w:rPr>
-          <w:szCs w:val="28"/>
-        </w:rPr>
-        <w:t>typeOfReturn</w:t>
-      </w:r>
-      <w:proofErr w:type="spellEnd"/>
-      <w:r>
-        <w:rPr>
-          <w:szCs w:val="28"/>
-        </w:rPr>
-        <w:t xml:space="preserve"> – sposób zwrotu wypożyczonych instrumentów</w:t>
-      </w:r>
-    </w:p>
-    <w:p>
-      <w:pPr>
-        <w:pStyle w:val="Akapitzlist"/>
-        <w:numPr>
-          <w:ilvl w:val="1"/>
-          <w:numId w:val="2"/>
-        </w:numPr>
-        <w:tabs>
-          <w:tab w:val="left" w:pos="1075"/>
-        </w:tabs>
-        <w:ind w:left="1077" w:hanging="397"/>
-        <w:rPr>
-          <w:szCs w:val="28"/>
-        </w:rPr>
-      </w:pPr>
-      <w:proofErr w:type="spellStart"/>
-      <w:r>
-        <w:rPr>
-          <w:szCs w:val="28"/>
-        </w:rPr>
-        <w:t>paymentMethod</w:t>
-      </w:r>
-      <w:proofErr w:type="spellEnd"/>
-      <w:r>
-        <w:rPr>
-          <w:szCs w:val="28"/>
-        </w:rPr>
-        <w:t xml:space="preserve"> – sposób płatności</w:t>
-      </w:r>
-    </w:p>
-    <w:p>
-      <w:pPr>
-        <w:pStyle w:val="Akapitzlist"/>
-        <w:numPr>
-          <w:ilvl w:val="1"/>
-          <w:numId w:val="2"/>
-        </w:numPr>
-        <w:tabs>
-          <w:tab w:val="left" w:pos="1075"/>
-        </w:tabs>
-        <w:ind w:left="1077" w:hanging="397"/>
-        <w:rPr>
-          <w:szCs w:val="28"/>
-        </w:rPr>
-      </w:pPr>
-      <w:proofErr w:type="spellStart"/>
-      <w:r>
-        <w:rPr>
-          <w:szCs w:val="28"/>
-        </w:rPr>
-        <w:t>ClientId</w:t>
-      </w:r>
-      <w:proofErr w:type="spellEnd"/>
-      <w:r>
-        <w:rPr>
-          <w:szCs w:val="28"/>
-        </w:rPr>
-        <w:t xml:space="preserve"> – klucz obcy</w:t>
-      </w:r>
-    </w:p>
-    <w:p/>
-    <w:p>
-      <w:pPr>
-        <w:pStyle w:val="Akapitzlist"/>
-        <w:ind w:left="90"/>
-        <w:rPr>
-          <w:b/>
-          <w:sz w:val="32"/>
-        </w:rPr>
-      </w:pPr>
-      <w:proofErr w:type="spellStart"/>
-      <w:r>
-        <w:rPr>
-          <w:b/>
-          <w:sz w:val="32"/>
-        </w:rPr>
-        <w:t>Equipement</w:t>
-      </w:r>
-      <w:proofErr w:type="spellEnd"/>
-      <w:r>
-        <w:rPr>
-          <w:b/>
-          <w:sz w:val="32"/>
-        </w:rPr>
-        <w:t>:</w:t>
-      </w:r>
-    </w:p>
-    <w:p>
-      <w:pPr>
-        <w:pStyle w:val="Akapitzlist"/>
-        <w:numPr>
-          <w:ilvl w:val="1"/>
-          <w:numId w:val="2"/>
-        </w:numPr>
-        <w:tabs>
-          <w:tab w:val="left" w:pos="1075"/>
-        </w:tabs>
-        <w:ind w:left="1077" w:hanging="397"/>
-        <w:rPr>
-          <w:szCs w:val="28"/>
-        </w:rPr>
-      </w:pPr>
-      <w:r>
-        <w:rPr>
-          <w:szCs w:val="28"/>
-        </w:rPr>
-        <w:t xml:space="preserve">id – klucz główny, unikatowy numer instrumentu, składający się </w:t>
-      </w:r>
-      <w:r>
-        <w:rPr>
-          <w:szCs w:val="28"/>
-        </w:rPr>
-        <w:t xml:space="preserve">z maksymalnie 10 </w:t>
-      </w:r>
-      <w:r>
-        <w:rPr>
-          <w:szCs w:val="28"/>
-        </w:rPr>
-        <w:t>cyfr</w:t>
-      </w:r>
-    </w:p>
-    <w:p>
-      <w:pPr>
-        <w:pStyle w:val="Akapitzlist"/>
-        <w:numPr>
-          <w:ilvl w:val="1"/>
-          <w:numId w:val="2"/>
-        </w:numPr>
-        <w:tabs>
-          <w:tab w:val="left" w:pos="1075"/>
-        </w:tabs>
-        <w:ind w:left="1077" w:hanging="397"/>
-        <w:rPr>
-          <w:szCs w:val="28"/>
-        </w:rPr>
-      </w:pPr>
-      <w:proofErr w:type="spellStart"/>
-      <w:r>
-        <w:rPr>
-          <w:szCs w:val="28"/>
-        </w:rPr>
-        <w:t>type</w:t>
-      </w:r>
-      <w:proofErr w:type="spellEnd"/>
-      <w:r>
-        <w:rPr>
-          <w:szCs w:val="28"/>
-        </w:rPr>
-        <w:t xml:space="preserve"> – typ instrumentu</w:t>
-      </w:r>
-    </w:p>
-    <w:p>
-      <w:pPr>
-        <w:pStyle w:val="Akapitzlist"/>
-        <w:numPr>
-          <w:ilvl w:val="1"/>
-          <w:numId w:val="2"/>
-        </w:numPr>
-        <w:tabs>
-          <w:tab w:val="left" w:pos="1075"/>
-        </w:tabs>
-        <w:ind w:left="1077" w:hanging="397"/>
-        <w:rPr>
-          <w:szCs w:val="28"/>
-        </w:rPr>
-      </w:pPr>
-      <w:proofErr w:type="spellStart"/>
-      <w:r>
-        <w:rPr>
-          <w:szCs w:val="28"/>
-        </w:rPr>
-        <w:t>brand</w:t>
-      </w:r>
-      <w:proofErr w:type="spellEnd"/>
-      <w:r>
-        <w:rPr>
-          <w:szCs w:val="28"/>
-        </w:rPr>
-        <w:t xml:space="preserve"> – marka instrumentu</w:t>
-      </w:r>
-    </w:p>
-    <w:p>
-      <w:pPr>
-        <w:pStyle w:val="Akapitzlist"/>
-        <w:numPr>
-          <w:ilvl w:val="1"/>
-          <w:numId w:val="2"/>
-        </w:numPr>
-        <w:tabs>
-          <w:tab w:val="left" w:pos="1075"/>
-        </w:tabs>
-        <w:ind w:left="1077" w:hanging="397"/>
-        <w:rPr>
-          <w:szCs w:val="28"/>
-        </w:rPr>
-      </w:pPr>
-      <w:r>
-        <w:rPr>
-          <w:szCs w:val="28"/>
-        </w:rPr>
-        <w:t>model – model instrumentu</w:t>
-      </w:r>
-    </w:p>
-    <w:p>
-      <w:pPr>
-        <w:pStyle w:val="Akapitzlist"/>
-        <w:numPr>
-          <w:ilvl w:val="1"/>
-          <w:numId w:val="2"/>
-        </w:numPr>
-        <w:tabs>
-          <w:tab w:val="left" w:pos="1075"/>
-        </w:tabs>
-        <w:ind w:left="1077" w:hanging="397"/>
-        <w:rPr>
-          <w:szCs w:val="28"/>
-        </w:rPr>
-      </w:pPr>
-      <w:proofErr w:type="spellStart"/>
-      <w:r>
-        <w:rPr>
-          <w:szCs w:val="28"/>
-        </w:rPr>
-        <w:t>yearOfProduction</w:t>
-      </w:r>
-      <w:proofErr w:type="spellEnd"/>
-      <w:r>
-        <w:rPr>
-          <w:szCs w:val="28"/>
-        </w:rPr>
-        <w:t xml:space="preserve"> – rok produkcji instrumentu</w:t>
-      </w:r>
-    </w:p>
-    <w:p>
-      <w:pPr>
-        <w:pStyle w:val="Akapitzlist"/>
-        <w:numPr>
-          <w:ilvl w:val="1"/>
-          <w:numId w:val="2"/>
-        </w:numPr>
-        <w:tabs>
-          <w:tab w:val="left" w:pos="1075"/>
-        </w:tabs>
-        <w:ind w:left="1077" w:hanging="397"/>
-        <w:rPr>
-          <w:szCs w:val="28"/>
-        </w:rPr>
-      </w:pPr>
-      <w:proofErr w:type="spellStart"/>
-      <w:r>
-        <w:rPr>
-          <w:szCs w:val="28"/>
-        </w:rPr>
-        <w:t>pricePerDay</w:t>
-      </w:r>
-      <w:proofErr w:type="spellEnd"/>
-      <w:r>
-        <w:rPr>
-          <w:szCs w:val="28"/>
-        </w:rPr>
-        <w:t xml:space="preserve"> – opłata dzienna za wypożyczenie instrumentu</w:t>
-      </w:r>
-    </w:p>
-    <w:p>
-      <w:pPr>
-        <w:pStyle w:val="Akapitzlist"/>
-        <w:numPr>
-          <w:ilvl w:val="1"/>
-          <w:numId w:val="2"/>
-        </w:numPr>
-        <w:tabs>
-          <w:tab w:val="left" w:pos="1075"/>
-        </w:tabs>
-        <w:ind w:left="1077" w:hanging="397"/>
-        <w:rPr>
-          <w:szCs w:val="28"/>
-        </w:rPr>
-      </w:pPr>
-      <w:proofErr w:type="spellStart"/>
-      <w:r>
-        <w:rPr>
-          <w:szCs w:val="28"/>
-        </w:rPr>
-        <w:t>description</w:t>
-      </w:r>
-      <w:proofErr w:type="spellEnd"/>
-      <w:r>
-        <w:rPr>
-          <w:szCs w:val="28"/>
-        </w:rPr>
-        <w:t xml:space="preserve"> – opis instrumentu</w:t>
-      </w:r>
     </w:p>
     <w:sectPr>
       <w:pgSz w:w="12240" w:h="15840"/>
@@ -3059,8 +2872,8 @@
 </file>
 
 <file path=word/numbering.xml><?xml version="1.0" encoding="utf-8"?>
-<w:numbering xmlns:wpc="http://schemas.microsoft.com/office/word/2010/wordprocessingCanvas" xmlns:mc="http://schemas.openxmlformats.org/markup-compatibility/2006" xmlns:o="urn:schemas-microsoft-com:office:office" xmlns:r="http://schemas.openxmlformats.org/officeDocument/2006/relationships" xmlns:m="http://schemas.openxmlformats.org/officeDocument/2006/math" xmlns:v="urn:schemas-microsoft-com:vml" xmlns:wp14="http://schemas.microsoft.com/office/word/2010/wordprocessingDrawing" xmlns:wp="http://schemas.openxmlformats.org/drawingml/2006/wordprocessingDrawing" xmlns:w10="urn:schemas-microsoft-com:office:word" xmlns:w="http://schemas.openxmlformats.org/wordprocessingml/2006/main" xmlns:w14="http://schemas.microsoft.com/office/word/2010/wordml" xmlns:wpg="http://schemas.microsoft.com/office/word/2010/wordprocessingGroup" xmlns:wpi="http://schemas.microsoft.com/office/word/2010/wordprocessingInk" xmlns:wne="http://schemas.microsoft.com/office/word/2006/wordml" xmlns:wps="http://schemas.microsoft.com/office/word/2010/wordprocessingShape" mc:Ignorable="w14 wp14">
-  <w:abstractNum w:abstractNumId="0">
+<w:numbering xmlns:wpc="http://schemas.microsoft.com/office/word/2010/wordprocessingCanvas" xmlns:mc="http://schemas.openxmlformats.org/markup-compatibility/2006" xmlns:o="urn:schemas-microsoft-com:office:office" xmlns:r="http://schemas.openxmlformats.org/officeDocument/2006/relationships" xmlns:m="http://schemas.openxmlformats.org/officeDocument/2006/math" xmlns:v="urn:schemas-microsoft-com:vml" xmlns:wp14="http://schemas.microsoft.com/office/word/2010/wordprocessingDrawing" xmlns:wp="http://schemas.openxmlformats.org/drawingml/2006/wordprocessingDrawing" xmlns:w10="urn:schemas-microsoft-com:office:word" xmlns:w="http://schemas.openxmlformats.org/wordprocessingml/2006/main" xmlns:w14="http://schemas.microsoft.com/office/word/2010/wordml" xmlns:w15="http://schemas.microsoft.com/office/word/2012/wordml" xmlns:wpg="http://schemas.microsoft.com/office/word/2010/wordprocessingGroup" xmlns:wpi="http://schemas.microsoft.com/office/word/2010/wordprocessingInk" xmlns:wne="http://schemas.microsoft.com/office/word/2006/wordml" xmlns:wps="http://schemas.microsoft.com/office/word/2010/wordprocessingShape" mc:Ignorable="w14 w15 wp14">
+  <w:abstractNum w:abstractNumId="0" w15:restartNumberingAfterBreak="0">
     <w:nsid w:val="02301085"/>
     <w:multiLevelType w:val="multilevel"/>
     <w:tmpl w:val="F4E8EC7E"/>
@@ -3173,7 +2986,7 @@
       </w:rPr>
     </w:lvl>
   </w:abstractNum>
-  <w:abstractNum w:abstractNumId="1">
+  <w:abstractNum w:abstractNumId="1" w15:restartNumberingAfterBreak="0">
     <w:nsid w:val="05040946"/>
     <w:multiLevelType w:val="hybridMultilevel"/>
     <w:tmpl w:val="C538A216"/>
@@ -3286,7 +3099,7 @@
       </w:rPr>
     </w:lvl>
   </w:abstractNum>
-  <w:abstractNum w:abstractNumId="2">
+  <w:abstractNum w:abstractNumId="2" w15:restartNumberingAfterBreak="0">
     <w:nsid w:val="083044A9"/>
     <w:multiLevelType w:val="multilevel"/>
     <w:tmpl w:val="A414442E"/>
@@ -3399,7 +3212,7 @@
       </w:rPr>
     </w:lvl>
   </w:abstractNum>
-  <w:abstractNum w:abstractNumId="3">
+  <w:abstractNum w:abstractNumId="3" w15:restartNumberingAfterBreak="0">
     <w:nsid w:val="10B35E53"/>
     <w:multiLevelType w:val="multilevel"/>
     <w:tmpl w:val="D3DE7F46"/>
@@ -3512,7 +3325,7 @@
       </w:rPr>
     </w:lvl>
   </w:abstractNum>
-  <w:abstractNum w:abstractNumId="4">
+  <w:abstractNum w:abstractNumId="4" w15:restartNumberingAfterBreak="0">
     <w:nsid w:val="10ED0300"/>
     <w:multiLevelType w:val="hybridMultilevel"/>
     <w:tmpl w:val="68223DE0"/>
@@ -3598,7 +3411,7 @@
       </w:pPr>
     </w:lvl>
   </w:abstractNum>
-  <w:abstractNum w:abstractNumId="5">
+  <w:abstractNum w:abstractNumId="5" w15:restartNumberingAfterBreak="0">
     <w:nsid w:val="16F0171F"/>
     <w:multiLevelType w:val="multilevel"/>
     <w:tmpl w:val="82A2EC96"/>
@@ -3711,7 +3524,7 @@
       </w:rPr>
     </w:lvl>
   </w:abstractNum>
-  <w:abstractNum w:abstractNumId="6">
+  <w:abstractNum w:abstractNumId="6" w15:restartNumberingAfterBreak="0">
     <w:nsid w:val="16FC6B6E"/>
     <w:multiLevelType w:val="hybridMultilevel"/>
     <w:tmpl w:val="39861420"/>
@@ -3797,7 +3610,7 @@
       </w:pPr>
     </w:lvl>
   </w:abstractNum>
-  <w:abstractNum w:abstractNumId="7">
+  <w:abstractNum w:abstractNumId="7" w15:restartNumberingAfterBreak="0">
     <w:nsid w:val="17763934"/>
     <w:multiLevelType w:val="hybridMultilevel"/>
     <w:tmpl w:val="7562C3F6"/>
@@ -3910,7 +3723,7 @@
       </w:rPr>
     </w:lvl>
   </w:abstractNum>
-  <w:abstractNum w:abstractNumId="8">
+  <w:abstractNum w:abstractNumId="8" w15:restartNumberingAfterBreak="0">
     <w:nsid w:val="195C0BC7"/>
     <w:multiLevelType w:val="hybridMultilevel"/>
     <w:tmpl w:val="F0DA939A"/>
@@ -3996,7 +3809,7 @@
       </w:pPr>
     </w:lvl>
   </w:abstractNum>
-  <w:abstractNum w:abstractNumId="9">
+  <w:abstractNum w:abstractNumId="9" w15:restartNumberingAfterBreak="0">
     <w:nsid w:val="19836E3D"/>
     <w:multiLevelType w:val="hybridMultilevel"/>
     <w:tmpl w:val="A2144AAA"/>
@@ -4085,7 +3898,7 @@
       </w:pPr>
     </w:lvl>
   </w:abstractNum>
-  <w:abstractNum w:abstractNumId="10">
+  <w:abstractNum w:abstractNumId="10" w15:restartNumberingAfterBreak="0">
     <w:nsid w:val="28DA7105"/>
     <w:multiLevelType w:val="multilevel"/>
     <w:tmpl w:val="4FB2DCA4"/>
@@ -4198,7 +4011,7 @@
       </w:rPr>
     </w:lvl>
   </w:abstractNum>
-  <w:abstractNum w:abstractNumId="11">
+  <w:abstractNum w:abstractNumId="11" w15:restartNumberingAfterBreak="0">
     <w:nsid w:val="2BFC2614"/>
     <w:multiLevelType w:val="hybridMultilevel"/>
     <w:tmpl w:val="96303E6C"/>
@@ -4287,7 +4100,7 @@
       </w:pPr>
     </w:lvl>
   </w:abstractNum>
-  <w:abstractNum w:abstractNumId="12">
+  <w:abstractNum w:abstractNumId="12" w15:restartNumberingAfterBreak="0">
     <w:nsid w:val="2CE17FC0"/>
     <w:multiLevelType w:val="multilevel"/>
     <w:tmpl w:val="776CDCDC"/>
@@ -4376,7 +4189,7 @@
       </w:pPr>
     </w:lvl>
   </w:abstractNum>
-  <w:abstractNum w:abstractNumId="13">
+  <w:abstractNum w:abstractNumId="13" w15:restartNumberingAfterBreak="0">
     <w:nsid w:val="420E5091"/>
     <w:multiLevelType w:val="hybridMultilevel"/>
     <w:tmpl w:val="072A4D54"/>
@@ -4489,7 +4302,7 @@
       </w:rPr>
     </w:lvl>
   </w:abstractNum>
-  <w:abstractNum w:abstractNumId="14">
+  <w:abstractNum w:abstractNumId="14" w15:restartNumberingAfterBreak="0">
     <w:nsid w:val="4CFD3911"/>
     <w:multiLevelType w:val="hybridMultilevel"/>
     <w:tmpl w:val="DDE085C2"/>
@@ -4575,7 +4388,7 @@
       </w:pPr>
     </w:lvl>
   </w:abstractNum>
-  <w:abstractNum w:abstractNumId="15">
+  <w:abstractNum w:abstractNumId="15" w15:restartNumberingAfterBreak="0">
     <w:nsid w:val="50D8295F"/>
     <w:multiLevelType w:val="hybridMultilevel"/>
     <w:tmpl w:val="CF5C94E0"/>
@@ -4661,7 +4474,7 @@
       </w:pPr>
     </w:lvl>
   </w:abstractNum>
-  <w:abstractNum w:abstractNumId="16">
+  <w:abstractNum w:abstractNumId="16" w15:restartNumberingAfterBreak="0">
     <w:nsid w:val="5FDC34DC"/>
     <w:multiLevelType w:val="hybridMultilevel"/>
     <w:tmpl w:val="D04C9AD4"/>
@@ -4747,14 +4560,14 @@
       </w:pPr>
     </w:lvl>
   </w:abstractNum>
-  <w:abstractNum w:abstractNumId="17">
+  <w:abstractNum w:abstractNumId="17" w15:restartNumberingAfterBreak="0">
     <w:nsid w:val="62B3359F"/>
     <w:multiLevelType w:val="multilevel"/>
     <w:tmpl w:val="76EA6BE8"/>
     <w:lvl w:ilvl="0">
       <w:start w:val="1"/>
       <w:numFmt w:val="decimal"/>
-      <w:pStyle w:val="Nagwek1"/>
+      <w:pStyle w:val="Heading1"/>
       <w:lvlText w:val="%1."/>
       <w:lvlJc w:val="left"/>
       <w:pPr>
@@ -4869,7 +4682,7 @@
       </w:rPr>
     </w:lvl>
   </w:abstractNum>
-  <w:abstractNum w:abstractNumId="18">
+  <w:abstractNum w:abstractNumId="18" w15:restartNumberingAfterBreak="0">
     <w:nsid w:val="64927D63"/>
     <w:multiLevelType w:val="hybridMultilevel"/>
     <w:tmpl w:val="EAF4383E"/>
@@ -4960,7 +4773,7 @@
       </w:pPr>
     </w:lvl>
   </w:abstractNum>
-  <w:abstractNum w:abstractNumId="19">
+  <w:abstractNum w:abstractNumId="19" w15:restartNumberingAfterBreak="0">
     <w:nsid w:val="66A812E9"/>
     <w:multiLevelType w:val="hybridMultilevel"/>
     <w:tmpl w:val="3D6E3A08"/>
@@ -5046,7 +4859,7 @@
       </w:pPr>
     </w:lvl>
   </w:abstractNum>
-  <w:abstractNum w:abstractNumId="20">
+  <w:abstractNum w:abstractNumId="20" w15:restartNumberingAfterBreak="0">
     <w:nsid w:val="6D065082"/>
     <w:multiLevelType w:val="hybridMultilevel"/>
     <w:tmpl w:val="C9789E1E"/>
@@ -5135,7 +4948,7 @@
       </w:pPr>
     </w:lvl>
   </w:abstractNum>
-  <w:abstractNum w:abstractNumId="21">
+  <w:abstractNum w:abstractNumId="21" w15:restartNumberingAfterBreak="0">
     <w:nsid w:val="6D1174A0"/>
     <w:multiLevelType w:val="multilevel"/>
     <w:tmpl w:val="C5724576"/>
@@ -5248,7 +5061,7 @@
       </w:rPr>
     </w:lvl>
   </w:abstractNum>
-  <w:abstractNum w:abstractNumId="22">
+  <w:abstractNum w:abstractNumId="22" w15:restartNumberingAfterBreak="0">
     <w:nsid w:val="72C54ECC"/>
     <w:multiLevelType w:val="multilevel"/>
     <w:tmpl w:val="5456CA48"/>
@@ -5361,7 +5174,7 @@
       </w:rPr>
     </w:lvl>
   </w:abstractNum>
-  <w:abstractNum w:abstractNumId="23">
+  <w:abstractNum w:abstractNumId="23" w15:restartNumberingAfterBreak="0">
     <w:nsid w:val="735425DA"/>
     <w:multiLevelType w:val="hybridMultilevel"/>
     <w:tmpl w:val="CDBE7EF6"/>
@@ -5474,7 +5287,7 @@
       </w:rPr>
     </w:lvl>
   </w:abstractNum>
-  <w:abstractNum w:abstractNumId="24">
+  <w:abstractNum w:abstractNumId="24" w15:restartNumberingAfterBreak="0">
     <w:nsid w:val="7A0E4C4A"/>
     <w:multiLevelType w:val="hybridMultilevel"/>
     <w:tmpl w:val="0B343FEC"/>
@@ -5560,7 +5373,7 @@
       </w:pPr>
     </w:lvl>
   </w:abstractNum>
-  <w:abstractNum w:abstractNumId="25">
+  <w:abstractNum w:abstractNumId="25" w15:restartNumberingAfterBreak="0">
     <w:nsid w:val="7C371556"/>
     <w:multiLevelType w:val="multilevel"/>
     <w:tmpl w:val="4FCCCD20"/>
@@ -5773,7 +5586,7 @@
 </file>
 
 <file path=word/styles.xml><?xml version="1.0" encoding="utf-8"?>
-<w:styles xmlns:mc="http://schemas.openxmlformats.org/markup-compatibility/2006" xmlns:r="http://schemas.openxmlformats.org/officeDocument/2006/relationships" xmlns:w="http://schemas.openxmlformats.org/wordprocessingml/2006/main" xmlns:w14="http://schemas.microsoft.com/office/word/2010/wordml" mc:Ignorable="w14">
+<w:styles xmlns:mc="http://schemas.openxmlformats.org/markup-compatibility/2006" xmlns:r="http://schemas.openxmlformats.org/officeDocument/2006/relationships" xmlns:w="http://schemas.openxmlformats.org/wordprocessingml/2006/main" xmlns:w14="http://schemas.microsoft.com/office/word/2010/wordml" xmlns:w15="http://schemas.microsoft.com/office/word/2012/wordml" mc:Ignorable="w14 w15">
   <w:docDefaults>
     <w:rPrDefault>
       <w:rPr>
@@ -5789,146 +5602,380 @@
       </w:pPr>
     </w:pPrDefault>
   </w:docDefaults>
-  <w:latentStyles w:defLockedState="0" w:defUIPriority="99" w:defSemiHidden="1" w:defUnhideWhenUsed="1" w:defQFormat="0" w:count="267">
-    <w:lsdException w:name="Normal" w:semiHidden="0" w:uiPriority="0" w:unhideWhenUsed="0" w:qFormat="1"/>
-    <w:lsdException w:name="heading 1" w:semiHidden="0" w:uiPriority="9" w:unhideWhenUsed="0" w:qFormat="1"/>
-    <w:lsdException w:name="heading 2" w:uiPriority="9" w:qFormat="1"/>
-    <w:lsdException w:name="heading 3" w:uiPriority="9" w:qFormat="1"/>
-    <w:lsdException w:name="heading 4" w:uiPriority="9" w:qFormat="1"/>
-    <w:lsdException w:name="heading 5" w:uiPriority="9" w:qFormat="1"/>
-    <w:lsdException w:name="heading 6" w:uiPriority="9" w:qFormat="1"/>
-    <w:lsdException w:name="heading 7" w:uiPriority="9" w:qFormat="1"/>
-    <w:lsdException w:name="heading 8" w:uiPriority="9" w:qFormat="1"/>
-    <w:lsdException w:name="heading 9" w:uiPriority="9" w:qFormat="1"/>
-    <w:lsdException w:name="toc 1" w:uiPriority="39"/>
-    <w:lsdException w:name="toc 2" w:uiPriority="39"/>
-    <w:lsdException w:name="toc 3" w:uiPriority="39"/>
-    <w:lsdException w:name="toc 4" w:uiPriority="39"/>
-    <w:lsdException w:name="toc 5" w:uiPriority="39"/>
-    <w:lsdException w:name="toc 6" w:uiPriority="39"/>
-    <w:lsdException w:name="toc 7" w:uiPriority="39"/>
-    <w:lsdException w:name="toc 8" w:uiPriority="39"/>
-    <w:lsdException w:name="toc 9" w:uiPriority="39"/>
-    <w:lsdException w:name="caption" w:uiPriority="35" w:qFormat="1"/>
-    <w:lsdException w:name="Title" w:semiHidden="0" w:uiPriority="10" w:unhideWhenUsed="0" w:qFormat="1"/>
-    <w:lsdException w:name="Default Paragraph Font" w:uiPriority="1"/>
-    <w:lsdException w:name="Subtitle" w:semiHidden="0" w:uiPriority="11" w:unhideWhenUsed="0" w:qFormat="1"/>
-    <w:lsdException w:name="Strong" w:semiHidden="0" w:uiPriority="22" w:unhideWhenUsed="0" w:qFormat="1"/>
-    <w:lsdException w:name="Emphasis" w:semiHidden="0" w:uiPriority="20" w:unhideWhenUsed="0" w:qFormat="1"/>
-    <w:lsdException w:name="Table Grid" w:semiHidden="0" w:uiPriority="39" w:unhideWhenUsed="0"/>
-    <w:lsdException w:name="Placeholder Text" w:unhideWhenUsed="0"/>
-    <w:lsdException w:name="No Spacing" w:semiHidden="0" w:uiPriority="1" w:unhideWhenUsed="0" w:qFormat="1"/>
-    <w:lsdException w:name="Light Shading" w:semiHidden="0" w:uiPriority="60" w:unhideWhenUsed="0"/>
-    <w:lsdException w:name="Light List" w:semiHidden="0" w:uiPriority="61" w:unhideWhenUsed="0"/>
-    <w:lsdException w:name="Light Grid" w:semiHidden="0" w:uiPriority="62" w:unhideWhenUsed="0"/>
-    <w:lsdException w:name="Medium Shading 1" w:semiHidden="0" w:uiPriority="63" w:unhideWhenUsed="0"/>
-    <w:lsdException w:name="Medium Shading 2" w:semiHidden="0" w:uiPriority="64" w:unhideWhenUsed="0"/>
-    <w:lsdException w:name="Medium List 1" w:semiHidden="0" w:uiPriority="65" w:unhideWhenUsed="0"/>
-    <w:lsdException w:name="Medium List 2" w:semiHidden="0" w:uiPriority="66" w:unhideWhenUsed="0"/>
-    <w:lsdException w:name="Medium Grid 1" w:semiHidden="0" w:uiPriority="67" w:unhideWhenUsed="0"/>
-    <w:lsdException w:name="Medium Grid 2" w:semiHidden="0" w:uiPriority="68" w:unhideWhenUsed="0"/>
-    <w:lsdException w:name="Medium Grid 3" w:semiHidden="0" w:uiPriority="69" w:unhideWhenUsed="0"/>
-    <w:lsdException w:name="Dark List" w:semiHidden="0" w:uiPriority="70" w:unhideWhenUsed="0"/>
-    <w:lsdException w:name="Colorful Shading" w:semiHidden="0" w:uiPriority="71" w:unhideWhenUsed="0"/>
-    <w:lsdException w:name="Colorful List" w:semiHidden="0" w:uiPriority="72" w:unhideWhenUsed="0"/>
-    <w:lsdException w:name="Colorful Grid" w:semiHidden="0" w:uiPriority="73" w:unhideWhenUsed="0"/>
-    <w:lsdException w:name="Light Shading Accent 1" w:semiHidden="0" w:uiPriority="60" w:unhideWhenUsed="0"/>
-    <w:lsdException w:name="Light List Accent 1" w:semiHidden="0" w:uiPriority="61" w:unhideWhenUsed="0"/>
-    <w:lsdException w:name="Light Grid Accent 1" w:semiHidden="0" w:uiPriority="62" w:unhideWhenUsed="0"/>
-    <w:lsdException w:name="Medium Shading 1 Accent 1" w:semiHidden="0" w:uiPriority="63" w:unhideWhenUsed="0"/>
-    <w:lsdException w:name="Medium Shading 2 Accent 1" w:semiHidden="0" w:uiPriority="64" w:unhideWhenUsed="0"/>
-    <w:lsdException w:name="Medium List 1 Accent 1" w:semiHidden="0" w:uiPriority="65" w:unhideWhenUsed="0"/>
-    <w:lsdException w:name="Revision" w:unhideWhenUsed="0"/>
-    <w:lsdException w:name="List Paragraph" w:semiHidden="0" w:uiPriority="34" w:unhideWhenUsed="0" w:qFormat="1"/>
-    <w:lsdException w:name="Quote" w:semiHidden="0" w:uiPriority="29" w:unhideWhenUsed="0" w:qFormat="1"/>
-    <w:lsdException w:name="Intense Quote" w:semiHidden="0" w:uiPriority="30" w:unhideWhenUsed="0" w:qFormat="1"/>
-    <w:lsdException w:name="Medium List 2 Accent 1" w:semiHidden="0" w:uiPriority="66" w:unhideWhenUsed="0"/>
-    <w:lsdException w:name="Medium Grid 1 Accent 1" w:semiHidden="0" w:uiPriority="67" w:unhideWhenUsed="0"/>
-    <w:lsdException w:name="Medium Grid 2 Accent 1" w:semiHidden="0" w:uiPriority="68" w:unhideWhenUsed="0"/>
-    <w:lsdException w:name="Medium Grid 3 Accent 1" w:semiHidden="0" w:uiPriority="69" w:unhideWhenUsed="0"/>
-    <w:lsdException w:name="Dark List Accent 1" w:semiHidden="0" w:uiPriority="70" w:unhideWhenUsed="0"/>
-    <w:lsdException w:name="Colorful Shading Accent 1" w:semiHidden="0" w:uiPriority="71" w:unhideWhenUsed="0"/>
-    <w:lsdException w:name="Colorful List Accent 1" w:semiHidden="0" w:uiPriority="72" w:unhideWhenUsed="0"/>
-    <w:lsdException w:name="Colorful Grid Accent 1" w:semiHidden="0" w:uiPriority="73" w:unhideWhenUsed="0"/>
-    <w:lsdException w:name="Light Shading Accent 2" w:semiHidden="0" w:uiPriority="60" w:unhideWhenUsed="0"/>
-    <w:lsdException w:name="Light List Accent 2" w:semiHidden="0" w:uiPriority="61" w:unhideWhenUsed="0"/>
-    <w:lsdException w:name="Light Grid Accent 2" w:semiHidden="0" w:uiPriority="62" w:unhideWhenUsed="0"/>
-    <w:lsdException w:name="Medium Shading 1 Accent 2" w:semiHidden="0" w:uiPriority="63" w:unhideWhenUsed="0"/>
-    <w:lsdException w:name="Medium Shading 2 Accent 2" w:semiHidden="0" w:uiPriority="64" w:unhideWhenUsed="0"/>
-    <w:lsdException w:name="Medium List 1 Accent 2" w:semiHidden="0" w:uiPriority="65" w:unhideWhenUsed="0"/>
-    <w:lsdException w:name="Medium List 2 Accent 2" w:semiHidden="0" w:uiPriority="66" w:unhideWhenUsed="0"/>
-    <w:lsdException w:name="Medium Grid 1 Accent 2" w:semiHidden="0" w:uiPriority="67" w:unhideWhenUsed="0"/>
-    <w:lsdException w:name="Medium Grid 2 Accent 2" w:semiHidden="0" w:uiPriority="68" w:unhideWhenUsed="0"/>
-    <w:lsdException w:name="Medium Grid 3 Accent 2" w:semiHidden="0" w:uiPriority="69" w:unhideWhenUsed="0"/>
-    <w:lsdException w:name="Dark List Accent 2" w:semiHidden="0" w:uiPriority="70" w:unhideWhenUsed="0"/>
-    <w:lsdException w:name="Colorful Shading Accent 2" w:semiHidden="0" w:uiPriority="71" w:unhideWhenUsed="0"/>
-    <w:lsdException w:name="Colorful List Accent 2" w:semiHidden="0" w:uiPriority="72" w:unhideWhenUsed="0"/>
-    <w:lsdException w:name="Colorful Grid Accent 2" w:semiHidden="0" w:uiPriority="73" w:unhideWhenUsed="0"/>
-    <w:lsdException w:name="Light Shading Accent 3" w:semiHidden="0" w:uiPriority="60" w:unhideWhenUsed="0"/>
-    <w:lsdException w:name="Light List Accent 3" w:semiHidden="0" w:uiPriority="61" w:unhideWhenUsed="0"/>
-    <w:lsdException w:name="Light Grid Accent 3" w:semiHidden="0" w:uiPriority="62" w:unhideWhenUsed="0"/>
-    <w:lsdException w:name="Medium Shading 1 Accent 3" w:semiHidden="0" w:uiPriority="63" w:unhideWhenUsed="0"/>
-    <w:lsdException w:name="Medium Shading 2 Accent 3" w:semiHidden="0" w:uiPriority="64" w:unhideWhenUsed="0"/>
-    <w:lsdException w:name="Medium List 1 Accent 3" w:semiHidden="0" w:uiPriority="65" w:unhideWhenUsed="0"/>
-    <w:lsdException w:name="Medium List 2 Accent 3" w:semiHidden="0" w:uiPriority="66" w:unhideWhenUsed="0"/>
-    <w:lsdException w:name="Medium Grid 1 Accent 3" w:semiHidden="0" w:uiPriority="67" w:unhideWhenUsed="0"/>
-    <w:lsdException w:name="Medium Grid 2 Accent 3" w:semiHidden="0" w:uiPriority="68" w:unhideWhenUsed="0"/>
-    <w:lsdException w:name="Medium Grid 3 Accent 3" w:semiHidden="0" w:uiPriority="69" w:unhideWhenUsed="0"/>
-    <w:lsdException w:name="Dark List Accent 3" w:semiHidden="0" w:uiPriority="70" w:unhideWhenUsed="0"/>
-    <w:lsdException w:name="Colorful Shading Accent 3" w:semiHidden="0" w:uiPriority="71" w:unhideWhenUsed="0"/>
-    <w:lsdException w:name="Colorful List Accent 3" w:semiHidden="0" w:uiPriority="72" w:unhideWhenUsed="0"/>
-    <w:lsdException w:name="Colorful Grid Accent 3" w:semiHidden="0" w:uiPriority="73" w:unhideWhenUsed="0"/>
-    <w:lsdException w:name="Light Shading Accent 4" w:semiHidden="0" w:uiPriority="60" w:unhideWhenUsed="0"/>
-    <w:lsdException w:name="Light List Accent 4" w:semiHidden="0" w:uiPriority="61" w:unhideWhenUsed="0"/>
-    <w:lsdException w:name="Light Grid Accent 4" w:semiHidden="0" w:uiPriority="62" w:unhideWhenUsed="0"/>
-    <w:lsdException w:name="Medium Shading 1 Accent 4" w:semiHidden="0" w:uiPriority="63" w:unhideWhenUsed="0"/>
-    <w:lsdException w:name="Medium Shading 2 Accent 4" w:semiHidden="0" w:uiPriority="64" w:unhideWhenUsed="0"/>
-    <w:lsdException w:name="Medium List 1 Accent 4" w:semiHidden="0" w:uiPriority="65" w:unhideWhenUsed="0"/>
-    <w:lsdException w:name="Medium List 2 Accent 4" w:semiHidden="0" w:uiPriority="66" w:unhideWhenUsed="0"/>
-    <w:lsdException w:name="Medium Grid 1 Accent 4" w:semiHidden="0" w:uiPriority="67" w:unhideWhenUsed="0"/>
-    <w:lsdException w:name="Medium Grid 2 Accent 4" w:semiHidden="0" w:uiPriority="68" w:unhideWhenUsed="0"/>
-    <w:lsdException w:name="Medium Grid 3 Accent 4" w:semiHidden="0" w:uiPriority="69" w:unhideWhenUsed="0"/>
-    <w:lsdException w:name="Dark List Accent 4" w:semiHidden="0" w:uiPriority="70" w:unhideWhenUsed="0"/>
-    <w:lsdException w:name="Colorful Shading Accent 4" w:semiHidden="0" w:uiPriority="71" w:unhideWhenUsed="0"/>
-    <w:lsdException w:name="Colorful List Accent 4" w:semiHidden="0" w:uiPriority="72" w:unhideWhenUsed="0"/>
-    <w:lsdException w:name="Colorful Grid Accent 4" w:semiHidden="0" w:uiPriority="73" w:unhideWhenUsed="0"/>
-    <w:lsdException w:name="Light Shading Accent 5" w:semiHidden="0" w:uiPriority="60" w:unhideWhenUsed="0"/>
-    <w:lsdException w:name="Light List Accent 5" w:semiHidden="0" w:uiPriority="61" w:unhideWhenUsed="0"/>
-    <w:lsdException w:name="Light Grid Accent 5" w:semiHidden="0" w:uiPriority="62" w:unhideWhenUsed="0"/>
-    <w:lsdException w:name="Medium Shading 1 Accent 5" w:semiHidden="0" w:uiPriority="63" w:unhideWhenUsed="0"/>
-    <w:lsdException w:name="Medium Shading 2 Accent 5" w:semiHidden="0" w:uiPriority="64" w:unhideWhenUsed="0"/>
-    <w:lsdException w:name="Medium List 1 Accent 5" w:semiHidden="0" w:uiPriority="65" w:unhideWhenUsed="0"/>
-    <w:lsdException w:name="Medium List 2 Accent 5" w:semiHidden="0" w:uiPriority="66" w:unhideWhenUsed="0"/>
-    <w:lsdException w:name="Medium Grid 1 Accent 5" w:semiHidden="0" w:uiPriority="67" w:unhideWhenUsed="0"/>
-    <w:lsdException w:name="Medium Grid 2 Accent 5" w:semiHidden="0" w:uiPriority="68" w:unhideWhenUsed="0"/>
-    <w:lsdException w:name="Medium Grid 3 Accent 5" w:semiHidden="0" w:uiPriority="69" w:unhideWhenUsed="0"/>
-    <w:lsdException w:name="Dark List Accent 5" w:semiHidden="0" w:uiPriority="70" w:unhideWhenUsed="0"/>
-    <w:lsdException w:name="Colorful Shading Accent 5" w:semiHidden="0" w:uiPriority="71" w:unhideWhenUsed="0"/>
-    <w:lsdException w:name="Colorful List Accent 5" w:semiHidden="0" w:uiPriority="72" w:unhideWhenUsed="0"/>
-    <w:lsdException w:name="Colorful Grid Accent 5" w:semiHidden="0" w:uiPriority="73" w:unhideWhenUsed="0"/>
-    <w:lsdException w:name="Light Shading Accent 6" w:semiHidden="0" w:uiPriority="60" w:unhideWhenUsed="0"/>
-    <w:lsdException w:name="Light List Accent 6" w:semiHidden="0" w:uiPriority="61" w:unhideWhenUsed="0"/>
-    <w:lsdException w:name="Light Grid Accent 6" w:semiHidden="0" w:uiPriority="62" w:unhideWhenUsed="0"/>
-    <w:lsdException w:name="Medium Shading 1 Accent 6" w:semiHidden="0" w:uiPriority="63" w:unhideWhenUsed="0"/>
-    <w:lsdException w:name="Medium Shading 2 Accent 6" w:semiHidden="0" w:uiPriority="64" w:unhideWhenUsed="0"/>
-    <w:lsdException w:name="Medium List 1 Accent 6" w:semiHidden="0" w:uiPriority="65" w:unhideWhenUsed="0"/>
-    <w:lsdException w:name="Medium List 2 Accent 6" w:semiHidden="0" w:uiPriority="66" w:unhideWhenUsed="0"/>
-    <w:lsdException w:name="Medium Grid 1 Accent 6" w:semiHidden="0" w:uiPriority="67" w:unhideWhenUsed="0"/>
-    <w:lsdException w:name="Medium Grid 2 Accent 6" w:semiHidden="0" w:uiPriority="68" w:unhideWhenUsed="0"/>
-    <w:lsdException w:name="Medium Grid 3 Accent 6" w:semiHidden="0" w:uiPriority="69" w:unhideWhenUsed="0"/>
-    <w:lsdException w:name="Dark List Accent 6" w:semiHidden="0" w:uiPriority="70" w:unhideWhenUsed="0"/>
-    <w:lsdException w:name="Colorful Shading Accent 6" w:semiHidden="0" w:uiPriority="71" w:unhideWhenUsed="0"/>
-    <w:lsdException w:name="Colorful List Accent 6" w:semiHidden="0" w:uiPriority="72" w:unhideWhenUsed="0"/>
-    <w:lsdException w:name="Colorful Grid Accent 6" w:semiHidden="0" w:uiPriority="73" w:unhideWhenUsed="0"/>
-    <w:lsdException w:name="Subtle Emphasis" w:semiHidden="0" w:uiPriority="19" w:unhideWhenUsed="0" w:qFormat="1"/>
-    <w:lsdException w:name="Intense Emphasis" w:semiHidden="0" w:uiPriority="21" w:unhideWhenUsed="0" w:qFormat="1"/>
-    <w:lsdException w:name="Subtle Reference" w:semiHidden="0" w:uiPriority="31" w:unhideWhenUsed="0" w:qFormat="1"/>
-    <w:lsdException w:name="Intense Reference" w:semiHidden="0" w:uiPriority="32" w:unhideWhenUsed="0" w:qFormat="1"/>
-    <w:lsdException w:name="Book Title" w:semiHidden="0" w:uiPriority="33" w:unhideWhenUsed="0" w:qFormat="1"/>
-    <w:lsdException w:name="Bibliography" w:uiPriority="37"/>
-    <w:lsdException w:name="TOC Heading" w:uiPriority="39" w:qFormat="1"/>
+  <w:latentStyles w:defLockedState="0" w:defUIPriority="99" w:defSemiHidden="0" w:defUnhideWhenUsed="0" w:defQFormat="0" w:count="371">
+    <w:lsdException w:name="Normal" w:uiPriority="0" w:qFormat="1"/>
+    <w:lsdException w:name="heading 1" w:uiPriority="9" w:qFormat="1"/>
+    <w:lsdException w:name="heading 2" w:semiHidden="1" w:uiPriority="9" w:unhideWhenUsed="1" w:qFormat="1"/>
+    <w:lsdException w:name="heading 3" w:semiHidden="1" w:uiPriority="9" w:unhideWhenUsed="1" w:qFormat="1"/>
+    <w:lsdException w:name="heading 4" w:semiHidden="1" w:uiPriority="9" w:unhideWhenUsed="1" w:qFormat="1"/>
+    <w:lsdException w:name="heading 5" w:semiHidden="1" w:uiPriority="9" w:unhideWhenUsed="1" w:qFormat="1"/>
+    <w:lsdException w:name="heading 6" w:semiHidden="1" w:uiPriority="9" w:unhideWhenUsed="1" w:qFormat="1"/>
+    <w:lsdException w:name="heading 7" w:semiHidden="1" w:uiPriority="9" w:unhideWhenUsed="1" w:qFormat="1"/>
+    <w:lsdException w:name="heading 8" w:semiHidden="1" w:uiPriority="9" w:unhideWhenUsed="1" w:qFormat="1"/>
+    <w:lsdException w:name="heading 9" w:semiHidden="1" w:uiPriority="9" w:unhideWhenUsed="1" w:qFormat="1"/>
+    <w:lsdException w:name="index 1" w:semiHidden="1" w:unhideWhenUsed="1"/>
+    <w:lsdException w:name="index 2" w:semiHidden="1" w:unhideWhenUsed="1"/>
+    <w:lsdException w:name="index 3" w:semiHidden="1" w:unhideWhenUsed="1"/>
+    <w:lsdException w:name="index 4" w:semiHidden="1" w:unhideWhenUsed="1"/>
+    <w:lsdException w:name="index 5" w:semiHidden="1" w:unhideWhenUsed="1"/>
+    <w:lsdException w:name="index 6" w:semiHidden="1" w:unhideWhenUsed="1"/>
+    <w:lsdException w:name="index 7" w:semiHidden="1" w:unhideWhenUsed="1"/>
+    <w:lsdException w:name="index 8" w:semiHidden="1" w:unhideWhenUsed="1"/>
+    <w:lsdException w:name="index 9" w:semiHidden="1" w:unhideWhenUsed="1"/>
+    <w:lsdException w:name="toc 1" w:semiHidden="1" w:uiPriority="39" w:unhideWhenUsed="1"/>
+    <w:lsdException w:name="toc 2" w:semiHidden="1" w:uiPriority="39" w:unhideWhenUsed="1"/>
+    <w:lsdException w:name="toc 3" w:semiHidden="1" w:uiPriority="39" w:unhideWhenUsed="1"/>
+    <w:lsdException w:name="toc 4" w:semiHidden="1" w:uiPriority="39" w:unhideWhenUsed="1"/>
+    <w:lsdException w:name="toc 5" w:semiHidden="1" w:uiPriority="39" w:unhideWhenUsed="1"/>
+    <w:lsdException w:name="toc 6" w:semiHidden="1" w:uiPriority="39" w:unhideWhenUsed="1"/>
+    <w:lsdException w:name="toc 7" w:semiHidden="1" w:uiPriority="39" w:unhideWhenUsed="1"/>
+    <w:lsdException w:name="toc 8" w:semiHidden="1" w:uiPriority="39" w:unhideWhenUsed="1"/>
+    <w:lsdException w:name="toc 9" w:semiHidden="1" w:uiPriority="39" w:unhideWhenUsed="1"/>
+    <w:lsdException w:name="Normal Indent" w:semiHidden="1" w:unhideWhenUsed="1"/>
+    <w:lsdException w:name="footnote text" w:semiHidden="1" w:unhideWhenUsed="1"/>
+    <w:lsdException w:name="annotation text" w:semiHidden="1" w:unhideWhenUsed="1"/>
+    <w:lsdException w:name="header" w:semiHidden="1" w:unhideWhenUsed="1"/>
+    <w:lsdException w:name="footer" w:semiHidden="1" w:unhideWhenUsed="1"/>
+    <w:lsdException w:name="index heading" w:semiHidden="1" w:unhideWhenUsed="1"/>
+    <w:lsdException w:name="caption" w:semiHidden="1" w:uiPriority="35" w:unhideWhenUsed="1" w:qFormat="1"/>
+    <w:lsdException w:name="table of figures" w:semiHidden="1" w:unhideWhenUsed="1"/>
+    <w:lsdException w:name="envelope address" w:semiHidden="1" w:unhideWhenUsed="1"/>
+    <w:lsdException w:name="envelope return" w:semiHidden="1" w:unhideWhenUsed="1"/>
+    <w:lsdException w:name="footnote reference" w:semiHidden="1" w:unhideWhenUsed="1"/>
+    <w:lsdException w:name="annotation reference" w:semiHidden="1" w:unhideWhenUsed="1"/>
+    <w:lsdException w:name="line number" w:semiHidden="1" w:unhideWhenUsed="1"/>
+    <w:lsdException w:name="page number" w:semiHidden="1" w:unhideWhenUsed="1"/>
+    <w:lsdException w:name="endnote reference" w:semiHidden="1" w:unhideWhenUsed="1"/>
+    <w:lsdException w:name="endnote text" w:semiHidden="1" w:unhideWhenUsed="1"/>
+    <w:lsdException w:name="table of authorities" w:semiHidden="1" w:unhideWhenUsed="1"/>
+    <w:lsdException w:name="macro" w:semiHidden="1" w:unhideWhenUsed="1"/>
+    <w:lsdException w:name="toa heading" w:semiHidden="1" w:unhideWhenUsed="1"/>
+    <w:lsdException w:name="List" w:semiHidden="1" w:unhideWhenUsed="1"/>
+    <w:lsdException w:name="List Bullet" w:semiHidden="1" w:unhideWhenUsed="1"/>
+    <w:lsdException w:name="List Number" w:semiHidden="1" w:unhideWhenUsed="1"/>
+    <w:lsdException w:name="List 2" w:semiHidden="1" w:unhideWhenUsed="1"/>
+    <w:lsdException w:name="List 3" w:semiHidden="1" w:unhideWhenUsed="1"/>
+    <w:lsdException w:name="List 4" w:semiHidden="1" w:unhideWhenUsed="1"/>
+    <w:lsdException w:name="List 5" w:semiHidden="1" w:unhideWhenUsed="1"/>
+    <w:lsdException w:name="List Bullet 2" w:semiHidden="1" w:unhideWhenUsed="1"/>
+    <w:lsdException w:name="List Bullet 3" w:semiHidden="1" w:unhideWhenUsed="1"/>
+    <w:lsdException w:name="List Bullet 4" w:semiHidden="1" w:unhideWhenUsed="1"/>
+    <w:lsdException w:name="List Bullet 5" w:semiHidden="1" w:unhideWhenUsed="1"/>
+    <w:lsdException w:name="List Number 2" w:semiHidden="1" w:unhideWhenUsed="1"/>
+    <w:lsdException w:name="List Number 3" w:semiHidden="1" w:unhideWhenUsed="1"/>
+    <w:lsdException w:name="List Number 4" w:semiHidden="1" w:unhideWhenUsed="1"/>
+    <w:lsdException w:name="List Number 5" w:semiHidden="1" w:unhideWhenUsed="1"/>
+    <w:lsdException w:name="Title" w:uiPriority="10" w:qFormat="1"/>
+    <w:lsdException w:name="Closing" w:semiHidden="1" w:unhideWhenUsed="1"/>
+    <w:lsdException w:name="Signature" w:semiHidden="1" w:unhideWhenUsed="1"/>
+    <w:lsdException w:name="Default Paragraph Font" w:semiHidden="1" w:uiPriority="1" w:unhideWhenUsed="1"/>
+    <w:lsdException w:name="Body Text" w:semiHidden="1" w:unhideWhenUsed="1"/>
+    <w:lsdException w:name="Body Text Indent" w:semiHidden="1" w:unhideWhenUsed="1"/>
+    <w:lsdException w:name="List Continue" w:semiHidden="1" w:unhideWhenUsed="1"/>
+    <w:lsdException w:name="List Continue 2" w:semiHidden="1" w:unhideWhenUsed="1"/>
+    <w:lsdException w:name="List Continue 3" w:semiHidden="1" w:unhideWhenUsed="1"/>
+    <w:lsdException w:name="List Continue 4" w:semiHidden="1" w:unhideWhenUsed="1"/>
+    <w:lsdException w:name="List Continue 5" w:semiHidden="1" w:unhideWhenUsed="1"/>
+    <w:lsdException w:name="Message Header" w:semiHidden="1" w:unhideWhenUsed="1"/>
+    <w:lsdException w:name="Subtitle" w:uiPriority="11" w:qFormat="1"/>
+    <w:lsdException w:name="Salutation" w:semiHidden="1" w:unhideWhenUsed="1"/>
+    <w:lsdException w:name="Date" w:semiHidden="1" w:unhideWhenUsed="1"/>
+    <w:lsdException w:name="Body Text First Indent" w:semiHidden="1" w:unhideWhenUsed="1"/>
+    <w:lsdException w:name="Body Text First Indent 2" w:semiHidden="1" w:unhideWhenUsed="1"/>
+    <w:lsdException w:name="Note Heading" w:semiHidden="1" w:unhideWhenUsed="1"/>
+    <w:lsdException w:name="Body Text 2" w:semiHidden="1" w:unhideWhenUsed="1"/>
+    <w:lsdException w:name="Body Text 3" w:semiHidden="1" w:unhideWhenUsed="1"/>
+    <w:lsdException w:name="Body Text Indent 2" w:semiHidden="1" w:unhideWhenUsed="1"/>
+    <w:lsdException w:name="Body Text Indent 3" w:semiHidden="1" w:unhideWhenUsed="1"/>
+    <w:lsdException w:name="Block Text" w:semiHidden="1" w:unhideWhenUsed="1"/>
+    <w:lsdException w:name="Hyperlink" w:semiHidden="1" w:unhideWhenUsed="1"/>
+    <w:lsdException w:name="FollowedHyperlink" w:semiHidden="1" w:unhideWhenUsed="1"/>
+    <w:lsdException w:name="Strong" w:uiPriority="22" w:qFormat="1"/>
+    <w:lsdException w:name="Emphasis" w:uiPriority="20" w:qFormat="1"/>
+    <w:lsdException w:name="Document Map" w:semiHidden="1" w:unhideWhenUsed="1"/>
+    <w:lsdException w:name="Plain Text" w:semiHidden="1" w:unhideWhenUsed="1"/>
+    <w:lsdException w:name="E-mail Signature" w:semiHidden="1" w:unhideWhenUsed="1"/>
+    <w:lsdException w:name="HTML Top of Form" w:semiHidden="1" w:unhideWhenUsed="1"/>
+    <w:lsdException w:name="HTML Bottom of Form" w:semiHidden="1" w:unhideWhenUsed="1"/>
+    <w:lsdException w:name="Normal (Web)" w:semiHidden="1" w:unhideWhenUsed="1"/>
+    <w:lsdException w:name="HTML Acronym" w:semiHidden="1" w:unhideWhenUsed="1"/>
+    <w:lsdException w:name="HTML Address" w:semiHidden="1" w:unhideWhenUsed="1"/>
+    <w:lsdException w:name="HTML Cite" w:semiHidden="1" w:unhideWhenUsed="1"/>
+    <w:lsdException w:name="HTML Code" w:semiHidden="1" w:unhideWhenUsed="1"/>
+    <w:lsdException w:name="HTML Definition" w:semiHidden="1" w:unhideWhenUsed="1"/>
+    <w:lsdException w:name="HTML Keyboard" w:semiHidden="1" w:unhideWhenUsed="1"/>
+    <w:lsdException w:name="HTML Preformatted" w:semiHidden="1" w:unhideWhenUsed="1"/>
+    <w:lsdException w:name="HTML Sample" w:semiHidden="1" w:unhideWhenUsed="1"/>
+    <w:lsdException w:name="HTML Typewriter" w:semiHidden="1" w:unhideWhenUsed="1"/>
+    <w:lsdException w:name="HTML Variable" w:semiHidden="1" w:unhideWhenUsed="1"/>
+    <w:lsdException w:name="Normal Table" w:semiHidden="1" w:unhideWhenUsed="1"/>
+    <w:lsdException w:name="annotation subject" w:semiHidden="1" w:unhideWhenUsed="1"/>
+    <w:lsdException w:name="No List" w:semiHidden="1" w:unhideWhenUsed="1"/>
+    <w:lsdException w:name="Outline List 1" w:semiHidden="1" w:unhideWhenUsed="1"/>
+    <w:lsdException w:name="Outline List 2" w:semiHidden="1" w:unhideWhenUsed="1"/>
+    <w:lsdException w:name="Outline List 3" w:semiHidden="1" w:unhideWhenUsed="1"/>
+    <w:lsdException w:name="Table Simple 1" w:semiHidden="1" w:unhideWhenUsed="1"/>
+    <w:lsdException w:name="Table Simple 2" w:semiHidden="1" w:unhideWhenUsed="1"/>
+    <w:lsdException w:name="Table Simple 3" w:semiHidden="1" w:unhideWhenUsed="1"/>
+    <w:lsdException w:name="Table Classic 1" w:semiHidden="1" w:unhideWhenUsed="1"/>
+    <w:lsdException w:name="Table Classic 2" w:semiHidden="1" w:unhideWhenUsed="1"/>
+    <w:lsdException w:name="Table Classic 3" w:semiHidden="1" w:unhideWhenUsed="1"/>
+    <w:lsdException w:name="Table Classic 4" w:semiHidden="1" w:unhideWhenUsed="1"/>
+    <w:lsdException w:name="Table Colorful 1" w:semiHidden="1" w:unhideWhenUsed="1"/>
+    <w:lsdException w:name="Table Colorful 2" w:semiHidden="1" w:unhideWhenUsed="1"/>
+    <w:lsdException w:name="Table Colorful 3" w:semiHidden="1" w:unhideWhenUsed="1"/>
+    <w:lsdException w:name="Table Columns 1" w:semiHidden="1" w:unhideWhenUsed="1"/>
+    <w:lsdException w:name="Table Columns 2" w:semiHidden="1" w:unhideWhenUsed="1"/>
+    <w:lsdException w:name="Table Columns 3" w:semiHidden="1" w:unhideWhenUsed="1"/>
+    <w:lsdException w:name="Table Columns 4" w:semiHidden="1" w:unhideWhenUsed="1"/>
+    <w:lsdException w:name="Table Columns 5" w:semiHidden="1" w:unhideWhenUsed="1"/>
+    <w:lsdException w:name="Table Grid 1" w:semiHidden="1" w:unhideWhenUsed="1"/>
+    <w:lsdException w:name="Table Grid 2" w:semiHidden="1" w:unhideWhenUsed="1"/>
+    <w:lsdException w:name="Table Grid 3" w:semiHidden="1" w:unhideWhenUsed="1"/>
+    <w:lsdException w:name="Table Grid 4" w:semiHidden="1" w:unhideWhenUsed="1"/>
+    <w:lsdException w:name="Table Grid 5" w:semiHidden="1" w:unhideWhenUsed="1"/>
+    <w:lsdException w:name="Table Grid 6" w:semiHidden="1" w:unhideWhenUsed="1"/>
+    <w:lsdException w:name="Table Grid 7" w:semiHidden="1" w:unhideWhenUsed="1"/>
+    <w:lsdException w:name="Table Grid 8" w:semiHidden="1" w:unhideWhenUsed="1"/>
+    <w:lsdException w:name="Table List 1" w:semiHidden="1" w:unhideWhenUsed="1"/>
+    <w:lsdException w:name="Table List 2" w:semiHidden="1" w:unhideWhenUsed="1"/>
+    <w:lsdException w:name="Table List 3" w:semiHidden="1" w:unhideWhenUsed="1"/>
+    <w:lsdException w:name="Table List 4" w:semiHidden="1" w:unhideWhenUsed="1"/>
+    <w:lsdException w:name="Table List 5" w:semiHidden="1" w:unhideWhenUsed="1"/>
+    <w:lsdException w:name="Table List 6" w:semiHidden="1" w:unhideWhenUsed="1"/>
+    <w:lsdException w:name="Table List 7" w:semiHidden="1" w:unhideWhenUsed="1"/>
+    <w:lsdException w:name="Table List 8" w:semiHidden="1" w:unhideWhenUsed="1"/>
+    <w:lsdException w:name="Table 3D effects 1" w:semiHidden="1" w:unhideWhenUsed="1"/>
+    <w:lsdException w:name="Table 3D effects 2" w:semiHidden="1" w:unhideWhenUsed="1"/>
+    <w:lsdException w:name="Table 3D effects 3" w:semiHidden="1" w:unhideWhenUsed="1"/>
+    <w:lsdException w:name="Table Contemporary" w:semiHidden="1" w:unhideWhenUsed="1"/>
+    <w:lsdException w:name="Table Elegant" w:semiHidden="1" w:unhideWhenUsed="1"/>
+    <w:lsdException w:name="Table Professional" w:semiHidden="1" w:unhideWhenUsed="1"/>
+    <w:lsdException w:name="Table Subtle 1" w:semiHidden="1" w:unhideWhenUsed="1"/>
+    <w:lsdException w:name="Table Subtle 2" w:semiHidden="1" w:unhideWhenUsed="1"/>
+    <w:lsdException w:name="Table Web 1" w:semiHidden="1" w:unhideWhenUsed="1"/>
+    <w:lsdException w:name="Table Web 2" w:semiHidden="1" w:unhideWhenUsed="1"/>
+    <w:lsdException w:name="Table Web 3" w:semiHidden="1" w:unhideWhenUsed="1"/>
+    <w:lsdException w:name="Balloon Text" w:semiHidden="1" w:unhideWhenUsed="1"/>
+    <w:lsdException w:name="Table Grid" w:uiPriority="39"/>
+    <w:lsdException w:name="Table Theme" w:semiHidden="1" w:unhideWhenUsed="1"/>
+    <w:lsdException w:name="Placeholder Text" w:semiHidden="1"/>
+    <w:lsdException w:name="No Spacing" w:uiPriority="1" w:qFormat="1"/>
+    <w:lsdException w:name="Light Shading" w:uiPriority="60"/>
+    <w:lsdException w:name="Light List" w:uiPriority="61"/>
+    <w:lsdException w:name="Light Grid" w:uiPriority="62"/>
+    <w:lsdException w:name="Medium Shading 1" w:uiPriority="63"/>
+    <w:lsdException w:name="Medium Shading 2" w:uiPriority="64"/>
+    <w:lsdException w:name="Medium List 1" w:uiPriority="65"/>
+    <w:lsdException w:name="Medium List 2" w:uiPriority="66"/>
+    <w:lsdException w:name="Medium Grid 1" w:uiPriority="67"/>
+    <w:lsdException w:name="Medium Grid 2" w:uiPriority="68"/>
+    <w:lsdException w:name="Medium Grid 3" w:uiPriority="69"/>
+    <w:lsdException w:name="Dark List" w:uiPriority="70"/>
+    <w:lsdException w:name="Colorful Shading" w:uiPriority="71"/>
+    <w:lsdException w:name="Colorful List" w:uiPriority="72"/>
+    <w:lsdException w:name="Colorful Grid" w:uiPriority="73"/>
+    <w:lsdException w:name="Light Shading Accent 1" w:uiPriority="60"/>
+    <w:lsdException w:name="Light List Accent 1" w:uiPriority="61"/>
+    <w:lsdException w:name="Light Grid Accent 1" w:uiPriority="62"/>
+    <w:lsdException w:name="Medium Shading 1 Accent 1" w:uiPriority="63"/>
+    <w:lsdException w:name="Medium Shading 2 Accent 1" w:uiPriority="64"/>
+    <w:lsdException w:name="Medium List 1 Accent 1" w:uiPriority="65"/>
+    <w:lsdException w:name="Revision" w:semiHidden="1"/>
+    <w:lsdException w:name="List Paragraph" w:uiPriority="34" w:qFormat="1"/>
+    <w:lsdException w:name="Quote" w:uiPriority="29" w:qFormat="1"/>
+    <w:lsdException w:name="Intense Quote" w:uiPriority="30" w:qFormat="1"/>
+    <w:lsdException w:name="Medium List 2 Accent 1" w:uiPriority="66"/>
+    <w:lsdException w:name="Medium Grid 1 Accent 1" w:uiPriority="67"/>
+    <w:lsdException w:name="Medium Grid 2 Accent 1" w:uiPriority="68"/>
+    <w:lsdException w:name="Medium Grid 3 Accent 1" w:uiPriority="69"/>
+    <w:lsdException w:name="Dark List Accent 1" w:uiPriority="70"/>
+    <w:lsdException w:name="Colorful Shading Accent 1" w:uiPriority="71"/>
+    <w:lsdException w:name="Colorful List Accent 1" w:uiPriority="72"/>
+    <w:lsdException w:name="Colorful Grid Accent 1" w:uiPriority="73"/>
+    <w:lsdException w:name="Light Shading Accent 2" w:uiPriority="60"/>
+    <w:lsdException w:name="Light List Accent 2" w:uiPriority="61"/>
+    <w:lsdException w:name="Light Grid Accent 2" w:uiPriority="62"/>
+    <w:lsdException w:name="Medium Shading 1 Accent 2" w:uiPriority="63"/>
+    <w:lsdException w:name="Medium Shading 2 Accent 2" w:uiPriority="64"/>
+    <w:lsdException w:name="Medium List 1 Accent 2" w:uiPriority="65"/>
+    <w:lsdException w:name="Medium List 2 Accent 2" w:uiPriority="66"/>
+    <w:lsdException w:name="Medium Grid 1 Accent 2" w:uiPriority="67"/>
+    <w:lsdException w:name="Medium Grid 2 Accent 2" w:uiPriority="68"/>
+    <w:lsdException w:name="Medium Grid 3 Accent 2" w:uiPriority="69"/>
+    <w:lsdException w:name="Dark List Accent 2" w:uiPriority="70"/>
+    <w:lsdException w:name="Colorful Shading Accent 2" w:uiPriority="71"/>
+    <w:lsdException w:name="Colorful List Accent 2" w:uiPriority="72"/>
+    <w:lsdException w:name="Colorful Grid Accent 2" w:uiPriority="73"/>
+    <w:lsdException w:name="Light Shading Accent 3" w:uiPriority="60"/>
+    <w:lsdException w:name="Light List Accent 3" w:uiPriority="61"/>
+    <w:lsdException w:name="Light Grid Accent 3" w:uiPriority="62"/>
+    <w:lsdException w:name="Medium Shading 1 Accent 3" w:uiPriority="63"/>
+    <w:lsdException w:name="Medium Shading 2 Accent 3" w:uiPriority="64"/>
+    <w:lsdException w:name="Medium List 1 Accent 3" w:uiPriority="65"/>
+    <w:lsdException w:name="Medium List 2 Accent 3" w:uiPriority="66"/>
+    <w:lsdException w:name="Medium Grid 1 Accent 3" w:uiPriority="67"/>
+    <w:lsdException w:name="Medium Grid 2 Accent 3" w:uiPriority="68"/>
+    <w:lsdException w:name="Medium Grid 3 Accent 3" w:uiPriority="69"/>
+    <w:lsdException w:name="Dark List Accent 3" w:uiPriority="70"/>
+    <w:lsdException w:name="Colorful Shading Accent 3" w:uiPriority="71"/>
+    <w:lsdException w:name="Colorful List Accent 3" w:uiPriority="72"/>
+    <w:lsdException w:name="Colorful Grid Accent 3" w:uiPriority="73"/>
+    <w:lsdException w:name="Light Shading Accent 4" w:uiPriority="60"/>
+    <w:lsdException w:name="Light List Accent 4" w:uiPriority="61"/>
+    <w:lsdException w:name="Light Grid Accent 4" w:uiPriority="62"/>
+    <w:lsdException w:name="Medium Shading 1 Accent 4" w:uiPriority="63"/>
+    <w:lsdException w:name="Medium Shading 2 Accent 4" w:uiPriority="64"/>
+    <w:lsdException w:name="Medium List 1 Accent 4" w:uiPriority="65"/>
+    <w:lsdException w:name="Medium List 2 Accent 4" w:uiPriority="66"/>
+    <w:lsdException w:name="Medium Grid 1 Accent 4" w:uiPriority="67"/>
+    <w:lsdException w:name="Medium Grid 2 Accent 4" w:uiPriority="68"/>
+    <w:lsdException w:name="Medium Grid 3 Accent 4" w:uiPriority="69"/>
+    <w:lsdException w:name="Dark List Accent 4" w:uiPriority="70"/>
+    <w:lsdException w:name="Colorful Shading Accent 4" w:uiPriority="71"/>
+    <w:lsdException w:name="Colorful List Accent 4" w:uiPriority="72"/>
+    <w:lsdException w:name="Colorful Grid Accent 4" w:uiPriority="73"/>
+    <w:lsdException w:name="Light Shading Accent 5" w:uiPriority="60"/>
+    <w:lsdException w:name="Light List Accent 5" w:uiPriority="61"/>
+    <w:lsdException w:name="Light Grid Accent 5" w:uiPriority="62"/>
+    <w:lsdException w:name="Medium Shading 1 Accent 5" w:uiPriority="63"/>
+    <w:lsdException w:name="Medium Shading 2 Accent 5" w:uiPriority="64"/>
+    <w:lsdException w:name="Medium List 1 Accent 5" w:uiPriority="65"/>
+    <w:lsdException w:name="Medium List 2 Accent 5" w:uiPriority="66"/>
+    <w:lsdException w:name="Medium Grid 1 Accent 5" w:uiPriority="67"/>
+    <w:lsdException w:name="Medium Grid 2 Accent 5" w:uiPriority="68"/>
+    <w:lsdException w:name="Medium Grid 3 Accent 5" w:uiPriority="69"/>
+    <w:lsdException w:name="Dark List Accent 5" w:uiPriority="70"/>
+    <w:lsdException w:name="Colorful Shading Accent 5" w:uiPriority="71"/>
+    <w:lsdException w:name="Colorful List Accent 5" w:uiPriority="72"/>
+    <w:lsdException w:name="Colorful Grid Accent 5" w:uiPriority="73"/>
+    <w:lsdException w:name="Light Shading Accent 6" w:uiPriority="60"/>
+    <w:lsdException w:name="Light List Accent 6" w:uiPriority="61"/>
+    <w:lsdException w:name="Light Grid Accent 6" w:uiPriority="62"/>
+    <w:lsdException w:name="Medium Shading 1 Accent 6" w:uiPriority="63"/>
+    <w:lsdException w:name="Medium Shading 2 Accent 6" w:uiPriority="64"/>
+    <w:lsdException w:name="Medium List 1 Accent 6" w:uiPriority="65"/>
+    <w:lsdException w:name="Medium List 2 Accent 6" w:uiPriority="66"/>
+    <w:lsdException w:name="Medium Grid 1 Accent 6" w:uiPriority="67"/>
+    <w:lsdException w:name="Medium Grid 2 Accent 6" w:uiPriority="68"/>
+    <w:lsdException w:name="Medium Grid 3 Accent 6" w:uiPriority="69"/>
+    <w:lsdException w:name="Dark List Accent 6" w:uiPriority="70"/>
+    <w:lsdException w:name="Colorful Shading Accent 6" w:uiPriority="71"/>
+    <w:lsdException w:name="Colorful List Accent 6" w:uiPriority="72"/>
+    <w:lsdException w:name="Colorful Grid Accent 6" w:uiPriority="73"/>
+    <w:lsdException w:name="Subtle Emphasis" w:uiPriority="19" w:qFormat="1"/>
+    <w:lsdException w:name="Intense Emphasis" w:uiPriority="21" w:qFormat="1"/>
+    <w:lsdException w:name="Subtle Reference" w:uiPriority="31" w:qFormat="1"/>
+    <w:lsdException w:name="Intense Reference" w:uiPriority="32" w:qFormat="1"/>
+    <w:lsdException w:name="Book Title" w:uiPriority="33" w:qFormat="1"/>
+    <w:lsdException w:name="Bibliography" w:semiHidden="1" w:uiPriority="37" w:unhideWhenUsed="1"/>
+    <w:lsdException w:name="TOC Heading" w:semiHidden="1" w:uiPriority="39" w:unhideWhenUsed="1" w:qFormat="1"/>
+    <w:lsdException w:name="Plain Table 1" w:uiPriority="41"/>
+    <w:lsdException w:name="Plain Table 2" w:uiPriority="42"/>
+    <w:lsdException w:name="Plain Table 3" w:uiPriority="43"/>
+    <w:lsdException w:name="Plain Table 4" w:uiPriority="44"/>
+    <w:lsdException w:name="Plain Table 5" w:uiPriority="45"/>
+    <w:lsdException w:name="Grid Table Light" w:uiPriority="40"/>
+    <w:lsdException w:name="Grid Table 1 Light" w:uiPriority="46"/>
+    <w:lsdException w:name="Grid Table 2" w:uiPriority="47"/>
+    <w:lsdException w:name="Grid Table 3" w:uiPriority="48"/>
+    <w:lsdException w:name="Grid Table 4" w:uiPriority="49"/>
+    <w:lsdException w:name="Grid Table 5 Dark" w:uiPriority="50"/>
+    <w:lsdException w:name="Grid Table 6 Colorful" w:uiPriority="51"/>
+    <w:lsdException w:name="Grid Table 7 Colorful" w:uiPriority="52"/>
+    <w:lsdException w:name="Grid Table 1 Light Accent 1" w:uiPriority="46"/>
+    <w:lsdException w:name="Grid Table 2 Accent 1" w:uiPriority="47"/>
+    <w:lsdException w:name="Grid Table 3 Accent 1" w:uiPriority="48"/>
+    <w:lsdException w:name="Grid Table 4 Accent 1" w:uiPriority="49"/>
+    <w:lsdException w:name="Grid Table 5 Dark Accent 1" w:uiPriority="50"/>
+    <w:lsdException w:name="Grid Table 6 Colorful Accent 1" w:uiPriority="51"/>
+    <w:lsdException w:name="Grid Table 7 Colorful Accent 1" w:uiPriority="52"/>
+    <w:lsdException w:name="Grid Table 1 Light Accent 2" w:uiPriority="46"/>
+    <w:lsdException w:name="Grid Table 2 Accent 2" w:uiPriority="47"/>
+    <w:lsdException w:name="Grid Table 3 Accent 2" w:uiPriority="48"/>
+    <w:lsdException w:name="Grid Table 4 Accent 2" w:uiPriority="49"/>
+    <w:lsdException w:name="Grid Table 5 Dark Accent 2" w:uiPriority="50"/>
+    <w:lsdException w:name="Grid Table 6 Colorful Accent 2" w:uiPriority="51"/>
+    <w:lsdException w:name="Grid Table 7 Colorful Accent 2" w:uiPriority="52"/>
+    <w:lsdException w:name="Grid Table 1 Light Accent 3" w:uiPriority="46"/>
+    <w:lsdException w:name="Grid Table 2 Accent 3" w:uiPriority="47"/>
+    <w:lsdException w:name="Grid Table 3 Accent 3" w:uiPriority="48"/>
+    <w:lsdException w:name="Grid Table 4 Accent 3" w:uiPriority="49"/>
+    <w:lsdException w:name="Grid Table 5 Dark Accent 3" w:uiPriority="50"/>
+    <w:lsdException w:name="Grid Table 6 Colorful Accent 3" w:uiPriority="51"/>
+    <w:lsdException w:name="Grid Table 7 Colorful Accent 3" w:uiPriority="52"/>
+    <w:lsdException w:name="Grid Table 1 Light Accent 4" w:uiPriority="46"/>
+    <w:lsdException w:name="Grid Table 2 Accent 4" w:uiPriority="47"/>
+    <w:lsdException w:name="Grid Table 3 Accent 4" w:uiPriority="48"/>
+    <w:lsdException w:name="Grid Table 4 Accent 4" w:uiPriority="49"/>
+    <w:lsdException w:name="Grid Table 5 Dark Accent 4" w:uiPriority="50"/>
+    <w:lsdException w:name="Grid Table 6 Colorful Accent 4" w:uiPriority="51"/>
+    <w:lsdException w:name="Grid Table 7 Colorful Accent 4" w:uiPriority="52"/>
+    <w:lsdException w:name="Grid Table 1 Light Accent 5" w:uiPriority="46"/>
+    <w:lsdException w:name="Grid Table 2 Accent 5" w:uiPriority="47"/>
+    <w:lsdException w:name="Grid Table 3 Accent 5" w:uiPriority="48"/>
+    <w:lsdException w:name="Grid Table 4 Accent 5" w:uiPriority="49"/>
+    <w:lsdException w:name="Grid Table 5 Dark Accent 5" w:uiPriority="50"/>
+    <w:lsdException w:name="Grid Table 6 Colorful Accent 5" w:uiPriority="51"/>
+    <w:lsdException w:name="Grid Table 7 Colorful Accent 5" w:uiPriority="52"/>
+    <w:lsdException w:name="Grid Table 1 Light Accent 6" w:uiPriority="46"/>
+    <w:lsdException w:name="Grid Table 2 Accent 6" w:uiPriority="47"/>
+    <w:lsdException w:name="Grid Table 3 Accent 6" w:uiPriority="48"/>
+    <w:lsdException w:name="Grid Table 4 Accent 6" w:uiPriority="49"/>
+    <w:lsdException w:name="Grid Table 5 Dark Accent 6" w:uiPriority="50"/>
+    <w:lsdException w:name="Grid Table 6 Colorful Accent 6" w:uiPriority="51"/>
+    <w:lsdException w:name="Grid Table 7 Colorful Accent 6" w:uiPriority="52"/>
+    <w:lsdException w:name="List Table 1 Light" w:uiPriority="46"/>
+    <w:lsdException w:name="List Table 2" w:uiPriority="47"/>
+    <w:lsdException w:name="List Table 3" w:uiPriority="48"/>
+    <w:lsdException w:name="List Table 4" w:uiPriority="49"/>
+    <w:lsdException w:name="List Table 5 Dark" w:uiPriority="50"/>
+    <w:lsdException w:name="List Table 6 Colorful" w:uiPriority="51"/>
+    <w:lsdException w:name="List Table 7 Colorful" w:uiPriority="52"/>
+    <w:lsdException w:name="List Table 1 Light Accent 1" w:uiPriority="46"/>
+    <w:lsdException w:name="List Table 2 Accent 1" w:uiPriority="47"/>
+    <w:lsdException w:name="List Table 3 Accent 1" w:uiPriority="48"/>
+    <w:lsdException w:name="List Table 4 Accent 1" w:uiPriority="49"/>
+    <w:lsdException w:name="List Table 5 Dark Accent 1" w:uiPriority="50"/>
+    <w:lsdException w:name="List Table 6 Colorful Accent 1" w:uiPriority="51"/>
+    <w:lsdException w:name="List Table 7 Colorful Accent 1" w:uiPriority="52"/>
+    <w:lsdException w:name="List Table 1 Light Accent 2" w:uiPriority="46"/>
+    <w:lsdException w:name="List Table 2 Accent 2" w:uiPriority="47"/>
+    <w:lsdException w:name="List Table 3 Accent 2" w:uiPriority="48"/>
+    <w:lsdException w:name="List Table 4 Accent 2" w:uiPriority="49"/>
+    <w:lsdException w:name="List Table 5 Dark Accent 2" w:uiPriority="50"/>
+    <w:lsdException w:name="List Table 6 Colorful Accent 2" w:uiPriority="51"/>
+    <w:lsdException w:name="List Table 7 Colorful Accent 2" w:uiPriority="52"/>
+    <w:lsdException w:name="List Table 1 Light Accent 3" w:uiPriority="46"/>
+    <w:lsdException w:name="List Table 2 Accent 3" w:uiPriority="47"/>
+    <w:lsdException w:name="List Table 3 Accent 3" w:uiPriority="48"/>
+    <w:lsdException w:name="List Table 4 Accent 3" w:uiPriority="49"/>
+    <w:lsdException w:name="List Table 5 Dark Accent 3" w:uiPriority="50"/>
+    <w:lsdException w:name="List Table 6 Colorful Accent 3" w:uiPriority="51"/>
+    <w:lsdException w:name="List Table 7 Colorful Accent 3" w:uiPriority="52"/>
+    <w:lsdException w:name="List Table 1 Light Accent 4" w:uiPriority="46"/>
+    <w:lsdException w:name="List Table 2 Accent 4" w:uiPriority="47"/>
+    <w:lsdException w:name="List Table 3 Accent 4" w:uiPriority="48"/>
+    <w:lsdException w:name="List Table 4 Accent 4" w:uiPriority="49"/>
+    <w:lsdException w:name="List Table 5 Dark Accent 4" w:uiPriority="50"/>
+    <w:lsdException w:name="List Table 6 Colorful Accent 4" w:uiPriority="51"/>
+    <w:lsdException w:name="List Table 7 Colorful Accent 4" w:uiPriority="52"/>
+    <w:lsdException w:name="List Table 1 Light Accent 5" w:uiPriority="46"/>
+    <w:lsdException w:name="List Table 2 Accent 5" w:uiPriority="47"/>
+    <w:lsdException w:name="List Table 3 Accent 5" w:uiPriority="48"/>
+    <w:lsdException w:name="List Table 4 Accent 5" w:uiPriority="49"/>
+    <w:lsdException w:name="List Table 5 Dark Accent 5" w:uiPriority="50"/>
+    <w:lsdException w:name="List Table 6 Colorful Accent 5" w:uiPriority="51"/>
+    <w:lsdException w:name="List Table 7 Colorful Accent 5" w:uiPriority="52"/>
+    <w:lsdException w:name="List Table 1 Light Accent 6" w:uiPriority="46"/>
+    <w:lsdException w:name="List Table 2 Accent 6" w:uiPriority="47"/>
+    <w:lsdException w:name="List Table 3 Accent 6" w:uiPriority="48"/>
+    <w:lsdException w:name="List Table 4 Accent 6" w:uiPriority="49"/>
+    <w:lsdException w:name="List Table 5 Dark Accent 6" w:uiPriority="50"/>
+    <w:lsdException w:name="List Table 6 Colorful Accent 6" w:uiPriority="51"/>
+    <w:lsdException w:name="List Table 7 Colorful Accent 6" w:uiPriority="52"/>
   </w:latentStyles>
-  <w:style w:type="paragraph" w:default="1" w:styleId="Normalny">
+  <w:style w:type="paragraph" w:default="1" w:styleId="Normal">
     <w:name w:val="Normal"/>
     <w:qFormat/>
     <w:rsid w:val="007D6FC4"/>
@@ -5944,11 +5991,11 @@
       <w:lang w:val="pl-PL"/>
     </w:rPr>
   </w:style>
-  <w:style w:type="paragraph" w:styleId="Nagwek1">
+  <w:style w:type="paragraph" w:styleId="Heading1">
     <w:name w:val="heading 1"/>
-    <w:basedOn w:val="Normalny"/>
-    <w:next w:val="Normalny"/>
-    <w:link w:val="Nagwek1Znak"/>
+    <w:basedOn w:val="Normal"/>
+    <w:next w:val="Normal"/>
+    <w:link w:val="Heading1Char"/>
     <w:uiPriority w:val="9"/>
     <w:qFormat/>
     <w:rsid w:val="007D6FC4"/>
@@ -5970,19 +6017,19 @@
       <w:szCs w:val="32"/>
     </w:rPr>
   </w:style>
-  <w:style w:type="paragraph" w:styleId="Nagwek2">
+  <w:style w:type="paragraph" w:styleId="Heading2">
     <w:name w:val="heading 2"/>
-    <w:basedOn w:val="Normalny"/>
-    <w:next w:val="Normalny"/>
-    <w:link w:val="Nagwek2Znak"/>
+    <w:basedOn w:val="Normal"/>
+    <w:next w:val="Normal"/>
+    <w:link w:val="Heading2Char"/>
     <w:uiPriority w:val="9"/>
     <w:unhideWhenUsed/>
     <w:qFormat/>
-    <w:rsid w:val="00475589"/>
+    <w:rsid w:val="005751F9"/>
     <w:pPr>
       <w:keepNext/>
       <w:keepLines/>
-      <w:spacing w:before="360" w:after="360"/>
+      <w:spacing w:before="360"/>
       <w:outlineLvl w:val="1"/>
     </w:pPr>
     <w:rPr>
@@ -5993,11 +6040,11 @@
       <w:szCs w:val="26"/>
     </w:rPr>
   </w:style>
-  <w:style w:type="paragraph" w:styleId="Nagwek3">
+  <w:style w:type="paragraph" w:styleId="Heading3">
     <w:name w:val="heading 3"/>
-    <w:basedOn w:val="Normalny"/>
-    <w:next w:val="Normalny"/>
-    <w:link w:val="Nagwek3Znak"/>
+    <w:basedOn w:val="Normal"/>
+    <w:next w:val="Normal"/>
+    <w:link w:val="Heading3Char"/>
     <w:uiPriority w:val="9"/>
     <w:unhideWhenUsed/>
     <w:qFormat/>
@@ -6014,13 +6061,13 @@
       <w:szCs w:val="24"/>
     </w:rPr>
   </w:style>
-  <w:style w:type="character" w:default="1" w:styleId="Domylnaczcionkaakapitu">
+  <w:style w:type="character" w:default="1" w:styleId="DefaultParagraphFont">
     <w:name w:val="Default Paragraph Font"/>
     <w:uiPriority w:val="1"/>
     <w:semiHidden/>
     <w:unhideWhenUsed/>
   </w:style>
-  <w:style w:type="table" w:default="1" w:styleId="Standardowy">
+  <w:style w:type="table" w:default="1" w:styleId="TableNormal">
     <w:name w:val="Normal Table"/>
     <w:uiPriority w:val="99"/>
     <w:semiHidden/>
@@ -6035,15 +6082,15 @@
       </w:tblCellMar>
     </w:tblPr>
   </w:style>
-  <w:style w:type="numbering" w:default="1" w:styleId="Bezlisty">
+  <w:style w:type="numbering" w:default="1" w:styleId="NoList">
     <w:name w:val="No List"/>
     <w:uiPriority w:val="99"/>
     <w:semiHidden/>
     <w:unhideWhenUsed/>
   </w:style>
-  <w:style w:type="paragraph" w:styleId="Akapitzlist">
+  <w:style w:type="paragraph" w:styleId="ListParagraph">
     <w:name w:val="List Paragraph"/>
-    <w:basedOn w:val="Normalny"/>
+    <w:basedOn w:val="Normal"/>
     <w:uiPriority w:val="34"/>
     <w:qFormat/>
     <w:rsid w:val="004311A8"/>
@@ -6052,10 +6099,10 @@
       <w:contextualSpacing/>
     </w:pPr>
   </w:style>
-  <w:style w:type="character" w:customStyle="1" w:styleId="Nagwek1Znak">
-    <w:name w:val="Nagłówek 1 Znak"/>
-    <w:basedOn w:val="Domylnaczcionkaakapitu"/>
-    <w:link w:val="Nagwek1"/>
+  <w:style w:type="character" w:customStyle="1" w:styleId="Heading1Char">
+    <w:name w:val="Heading 1 Char"/>
+    <w:basedOn w:val="DefaultParagraphFont"/>
+    <w:link w:val="Heading1"/>
     <w:uiPriority w:val="9"/>
     <w:rsid w:val="007D6FC4"/>
     <w:rPr>
@@ -6066,12 +6113,12 @@
       <w:lang w:val="pl-PL"/>
     </w:rPr>
   </w:style>
-  <w:style w:type="character" w:customStyle="1" w:styleId="Nagwek2Znak">
-    <w:name w:val="Nagłówek 2 Znak"/>
-    <w:basedOn w:val="Domylnaczcionkaakapitu"/>
-    <w:link w:val="Nagwek2"/>
+  <w:style w:type="character" w:customStyle="1" w:styleId="Heading2Char">
+    <w:name w:val="Heading 2 Char"/>
+    <w:basedOn w:val="DefaultParagraphFont"/>
+    <w:link w:val="Heading2"/>
     <w:uiPriority w:val="9"/>
-    <w:rsid w:val="007D6FC4"/>
+    <w:rsid w:val="005751F9"/>
     <w:rPr>
       <w:rFonts w:asciiTheme="majorHAnsi" w:eastAsiaTheme="majorEastAsia" w:hAnsiTheme="majorHAnsi" w:cstheme="majorBidi"/>
       <w:b/>
@@ -6080,10 +6127,10 @@
       <w:lang w:val="pl-PL"/>
     </w:rPr>
   </w:style>
-  <w:style w:type="character" w:customStyle="1" w:styleId="Nagwek3Znak">
-    <w:name w:val="Nagłówek 3 Znak"/>
-    <w:basedOn w:val="Domylnaczcionkaakapitu"/>
-    <w:link w:val="Nagwek3"/>
+  <w:style w:type="character" w:customStyle="1" w:styleId="Heading3Char">
+    <w:name w:val="Heading 3 Char"/>
+    <w:basedOn w:val="DefaultParagraphFont"/>
+    <w:link w:val="Heading3"/>
     <w:uiPriority w:val="9"/>
     <w:rsid w:val="00475589"/>
     <w:rPr>
@@ -6094,10 +6141,10 @@
       <w:lang w:val="pl-PL"/>
     </w:rPr>
   </w:style>
-  <w:style w:type="paragraph" w:styleId="Tekstdymka">
+  <w:style w:type="paragraph" w:styleId="BalloonText">
     <w:name w:val="Balloon Text"/>
-    <w:basedOn w:val="Normalny"/>
-    <w:link w:val="TekstdymkaZnak"/>
+    <w:basedOn w:val="Normal"/>
+    <w:link w:val="BalloonTextChar"/>
     <w:uiPriority w:val="99"/>
     <w:semiHidden/>
     <w:unhideWhenUsed/>
@@ -6111,10 +6158,10 @@
       <w:szCs w:val="16"/>
     </w:rPr>
   </w:style>
-  <w:style w:type="character" w:customStyle="1" w:styleId="TekstdymkaZnak">
-    <w:name w:val="Tekst dymka Znak"/>
-    <w:basedOn w:val="Domylnaczcionkaakapitu"/>
-    <w:link w:val="Tekstdymka"/>
+  <w:style w:type="character" w:customStyle="1" w:styleId="BalloonTextChar">
+    <w:name w:val="Balloon Text Char"/>
+    <w:basedOn w:val="DefaultParagraphFont"/>
+    <w:link w:val="BalloonText"/>
     <w:uiPriority w:val="99"/>
     <w:semiHidden/>
     <w:rsid w:val="00A770B2"/>
@@ -6126,376 +6173,7 @@
       <w:lang w:val="pl-PL"/>
     </w:rPr>
   </w:style>
-  <w:style w:type="paragraph" w:styleId="Bezodstpw">
-    <w:name w:val="No Spacing"/>
-    <w:uiPriority w:val="1"/>
-    <w:qFormat/>
-    <w:rsid w:val="006C5FB5"/>
-    <w:pPr>
-      <w:spacing w:after="0" w:line="240" w:lineRule="auto"/>
-    </w:pPr>
-    <w:rPr>
-      <w:lang w:val="pl-PL"/>
-    </w:rPr>
-  </w:style>
-</w:styles>
-</file>
-
-<file path=word/stylesWithEffects.xml><?xml version="1.0" encoding="utf-8"?>
-<w:styles xmlns:wpc="http://schemas.microsoft.com/office/word/2010/wordprocessingCanvas" xmlns:mc="http://schemas.openxmlformats.org/markup-compatibility/2006" xmlns:o="urn:schemas-microsoft-com:office:office" xmlns:r="http://schemas.openxmlformats.org/officeDocument/2006/relationships" xmlns:m="http://schemas.openxmlformats.org/officeDocument/2006/math" xmlns:v="urn:schemas-microsoft-com:vml" xmlns:wp14="http://schemas.microsoft.com/office/word/2010/wordprocessingDrawing" xmlns:wp="http://schemas.openxmlformats.org/drawingml/2006/wordprocessingDrawing" xmlns:w10="urn:schemas-microsoft-com:office:word" xmlns:w="http://schemas.openxmlformats.org/wordprocessingml/2006/main" xmlns:w14="http://schemas.microsoft.com/office/word/2010/wordml" xmlns:wpg="http://schemas.microsoft.com/office/word/2010/wordprocessingGroup" xmlns:wpi="http://schemas.microsoft.com/office/word/2010/wordprocessingInk" xmlns:wne="http://schemas.microsoft.com/office/word/2006/wordml" xmlns:wps="http://schemas.microsoft.com/office/word/2010/wordprocessingShape" mc:Ignorable="w14 wp14">
-  <w:docDefaults>
-    <w:rPrDefault>
-      <w:rPr>
-        <w:rFonts w:asciiTheme="minorHAnsi" w:eastAsiaTheme="minorHAnsi" w:hAnsiTheme="minorHAnsi" w:cstheme="minorBidi"/>
-        <w:sz w:val="22"/>
-        <w:szCs w:val="22"/>
-        <w:lang w:val="en-US" w:eastAsia="en-US" w:bidi="ar-SA"/>
-      </w:rPr>
-    </w:rPrDefault>
-    <w:pPrDefault>
-      <w:pPr>
-        <w:spacing w:after="160" w:line="259" w:lineRule="auto"/>
-      </w:pPr>
-    </w:pPrDefault>
-  </w:docDefaults>
-  <w:latentStyles w:defLockedState="0" w:defUIPriority="99" w:defSemiHidden="1" w:defUnhideWhenUsed="1" w:defQFormat="0" w:count="267">
-    <w:lsdException w:name="Normal" w:semiHidden="0" w:uiPriority="0" w:unhideWhenUsed="0" w:qFormat="1"/>
-    <w:lsdException w:name="heading 1" w:semiHidden="0" w:uiPriority="9" w:unhideWhenUsed="0" w:qFormat="1"/>
-    <w:lsdException w:name="heading 2" w:uiPriority="9" w:qFormat="1"/>
-    <w:lsdException w:name="heading 3" w:uiPriority="9" w:qFormat="1"/>
-    <w:lsdException w:name="heading 4" w:uiPriority="9" w:qFormat="1"/>
-    <w:lsdException w:name="heading 5" w:uiPriority="9" w:qFormat="1"/>
-    <w:lsdException w:name="heading 6" w:uiPriority="9" w:qFormat="1"/>
-    <w:lsdException w:name="heading 7" w:uiPriority="9" w:qFormat="1"/>
-    <w:lsdException w:name="heading 8" w:uiPriority="9" w:qFormat="1"/>
-    <w:lsdException w:name="heading 9" w:uiPriority="9" w:qFormat="1"/>
-    <w:lsdException w:name="toc 1" w:uiPriority="39"/>
-    <w:lsdException w:name="toc 2" w:uiPriority="39"/>
-    <w:lsdException w:name="toc 3" w:uiPriority="39"/>
-    <w:lsdException w:name="toc 4" w:uiPriority="39"/>
-    <w:lsdException w:name="toc 5" w:uiPriority="39"/>
-    <w:lsdException w:name="toc 6" w:uiPriority="39"/>
-    <w:lsdException w:name="toc 7" w:uiPriority="39"/>
-    <w:lsdException w:name="toc 8" w:uiPriority="39"/>
-    <w:lsdException w:name="toc 9" w:uiPriority="39"/>
-    <w:lsdException w:name="caption" w:uiPriority="35" w:qFormat="1"/>
-    <w:lsdException w:name="Title" w:semiHidden="0" w:uiPriority="10" w:unhideWhenUsed="0" w:qFormat="1"/>
-    <w:lsdException w:name="Default Paragraph Font" w:uiPriority="1"/>
-    <w:lsdException w:name="Subtitle" w:semiHidden="0" w:uiPriority="11" w:unhideWhenUsed="0" w:qFormat="1"/>
-    <w:lsdException w:name="Strong" w:semiHidden="0" w:uiPriority="22" w:unhideWhenUsed="0" w:qFormat="1"/>
-    <w:lsdException w:name="Emphasis" w:semiHidden="0" w:uiPriority="20" w:unhideWhenUsed="0" w:qFormat="1"/>
-    <w:lsdException w:name="Table Grid" w:semiHidden="0" w:uiPriority="39" w:unhideWhenUsed="0"/>
-    <w:lsdException w:name="Placeholder Text" w:unhideWhenUsed="0"/>
-    <w:lsdException w:name="No Spacing" w:semiHidden="0" w:uiPriority="1" w:unhideWhenUsed="0" w:qFormat="1"/>
-    <w:lsdException w:name="Light Shading" w:semiHidden="0" w:uiPriority="60" w:unhideWhenUsed="0"/>
-    <w:lsdException w:name="Light List" w:semiHidden="0" w:uiPriority="61" w:unhideWhenUsed="0"/>
-    <w:lsdException w:name="Light Grid" w:semiHidden="0" w:uiPriority="62" w:unhideWhenUsed="0"/>
-    <w:lsdException w:name="Medium Shading 1" w:semiHidden="0" w:uiPriority="63" w:unhideWhenUsed="0"/>
-    <w:lsdException w:name="Medium Shading 2" w:semiHidden="0" w:uiPriority="64" w:unhideWhenUsed="0"/>
-    <w:lsdException w:name="Medium List 1" w:semiHidden="0" w:uiPriority="65" w:unhideWhenUsed="0"/>
-    <w:lsdException w:name="Medium List 2" w:semiHidden="0" w:uiPriority="66" w:unhideWhenUsed="0"/>
-    <w:lsdException w:name="Medium Grid 1" w:semiHidden="0" w:uiPriority="67" w:unhideWhenUsed="0"/>
-    <w:lsdException w:name="Medium Grid 2" w:semiHidden="0" w:uiPriority="68" w:unhideWhenUsed="0"/>
-    <w:lsdException w:name="Medium Grid 3" w:semiHidden="0" w:uiPriority="69" w:unhideWhenUsed="0"/>
-    <w:lsdException w:name="Dark List" w:semiHidden="0" w:uiPriority="70" w:unhideWhenUsed="0"/>
-    <w:lsdException w:name="Colorful Shading" w:semiHidden="0" w:uiPriority="71" w:unhideWhenUsed="0"/>
-    <w:lsdException w:name="Colorful List" w:semiHidden="0" w:uiPriority="72" w:unhideWhenUsed="0"/>
-    <w:lsdException w:name="Colorful Grid" w:semiHidden="0" w:uiPriority="73" w:unhideWhenUsed="0"/>
-    <w:lsdException w:name="Light Shading Accent 1" w:semiHidden="0" w:uiPriority="60" w:unhideWhenUsed="0"/>
-    <w:lsdException w:name="Light List Accent 1" w:semiHidden="0" w:uiPriority="61" w:unhideWhenUsed="0"/>
-    <w:lsdException w:name="Light Grid Accent 1" w:semiHidden="0" w:uiPriority="62" w:unhideWhenUsed="0"/>
-    <w:lsdException w:name="Medium Shading 1 Accent 1" w:semiHidden="0" w:uiPriority="63" w:unhideWhenUsed="0"/>
-    <w:lsdException w:name="Medium Shading 2 Accent 1" w:semiHidden="0" w:uiPriority="64" w:unhideWhenUsed="0"/>
-    <w:lsdException w:name="Medium List 1 Accent 1" w:semiHidden="0" w:uiPriority="65" w:unhideWhenUsed="0"/>
-    <w:lsdException w:name="Revision" w:unhideWhenUsed="0"/>
-    <w:lsdException w:name="List Paragraph" w:semiHidden="0" w:uiPriority="34" w:unhideWhenUsed="0" w:qFormat="1"/>
-    <w:lsdException w:name="Quote" w:semiHidden="0" w:uiPriority="29" w:unhideWhenUsed="0" w:qFormat="1"/>
-    <w:lsdException w:name="Intense Quote" w:semiHidden="0" w:uiPriority="30" w:unhideWhenUsed="0" w:qFormat="1"/>
-    <w:lsdException w:name="Medium List 2 Accent 1" w:semiHidden="0" w:uiPriority="66" w:unhideWhenUsed="0"/>
-    <w:lsdException w:name="Medium Grid 1 Accent 1" w:semiHidden="0" w:uiPriority="67" w:unhideWhenUsed="0"/>
-    <w:lsdException w:name="Medium Grid 2 Accent 1" w:semiHidden="0" w:uiPriority="68" w:unhideWhenUsed="0"/>
-    <w:lsdException w:name="Medium Grid 3 Accent 1" w:semiHidden="0" w:uiPriority="69" w:unhideWhenUsed="0"/>
-    <w:lsdException w:name="Dark List Accent 1" w:semiHidden="0" w:uiPriority="70" w:unhideWhenUsed="0"/>
-    <w:lsdException w:name="Colorful Shading Accent 1" w:semiHidden="0" w:uiPriority="71" w:unhideWhenUsed="0"/>
-    <w:lsdException w:name="Colorful List Accent 1" w:semiHidden="0" w:uiPriority="72" w:unhideWhenUsed="0"/>
-    <w:lsdException w:name="Colorful Grid Accent 1" w:semiHidden="0" w:uiPriority="73" w:unhideWhenUsed="0"/>
-    <w:lsdException w:name="Light Shading Accent 2" w:semiHidden="0" w:uiPriority="60" w:unhideWhenUsed="0"/>
-    <w:lsdException w:name="Light List Accent 2" w:semiHidden="0" w:uiPriority="61" w:unhideWhenUsed="0"/>
-    <w:lsdException w:name="Light Grid Accent 2" w:semiHidden="0" w:uiPriority="62" w:unhideWhenUsed="0"/>
-    <w:lsdException w:name="Medium Shading 1 Accent 2" w:semiHidden="0" w:uiPriority="63" w:unhideWhenUsed="0"/>
-    <w:lsdException w:name="Medium Shading 2 Accent 2" w:semiHidden="0" w:uiPriority="64" w:unhideWhenUsed="0"/>
-    <w:lsdException w:name="Medium List 1 Accent 2" w:semiHidden="0" w:uiPriority="65" w:unhideWhenUsed="0"/>
-    <w:lsdException w:name="Medium List 2 Accent 2" w:semiHidden="0" w:uiPriority="66" w:unhideWhenUsed="0"/>
-    <w:lsdException w:name="Medium Grid 1 Accent 2" w:semiHidden="0" w:uiPriority="67" w:unhideWhenUsed="0"/>
-    <w:lsdException w:name="Medium Grid 2 Accent 2" w:semiHidden="0" w:uiPriority="68" w:unhideWhenUsed="0"/>
-    <w:lsdException w:name="Medium Grid 3 Accent 2" w:semiHidden="0" w:uiPriority="69" w:unhideWhenUsed="0"/>
-    <w:lsdException w:name="Dark List Accent 2" w:semiHidden="0" w:uiPriority="70" w:unhideWhenUsed="0"/>
-    <w:lsdException w:name="Colorful Shading Accent 2" w:semiHidden="0" w:uiPriority="71" w:unhideWhenUsed="0"/>
-    <w:lsdException w:name="Colorful List Accent 2" w:semiHidden="0" w:uiPriority="72" w:unhideWhenUsed="0"/>
-    <w:lsdException w:name="Colorful Grid Accent 2" w:semiHidden="0" w:uiPriority="73" w:unhideWhenUsed="0"/>
-    <w:lsdException w:name="Light Shading Accent 3" w:semiHidden="0" w:uiPriority="60" w:unhideWhenUsed="0"/>
-    <w:lsdException w:name="Light List Accent 3" w:semiHidden="0" w:uiPriority="61" w:unhideWhenUsed="0"/>
-    <w:lsdException w:name="Light Grid Accent 3" w:semiHidden="0" w:uiPriority="62" w:unhideWhenUsed="0"/>
-    <w:lsdException w:name="Medium Shading 1 Accent 3" w:semiHidden="0" w:uiPriority="63" w:unhideWhenUsed="0"/>
-    <w:lsdException w:name="Medium Shading 2 Accent 3" w:semiHidden="0" w:uiPriority="64" w:unhideWhenUsed="0"/>
-    <w:lsdException w:name="Medium List 1 Accent 3" w:semiHidden="0" w:uiPriority="65" w:unhideWhenUsed="0"/>
-    <w:lsdException w:name="Medium List 2 Accent 3" w:semiHidden="0" w:uiPriority="66" w:unhideWhenUsed="0"/>
-    <w:lsdException w:name="Medium Grid 1 Accent 3" w:semiHidden="0" w:uiPriority="67" w:unhideWhenUsed="0"/>
-    <w:lsdException w:name="Medium Grid 2 Accent 3" w:semiHidden="0" w:uiPriority="68" w:unhideWhenUsed="0"/>
-    <w:lsdException w:name="Medium Grid 3 Accent 3" w:semiHidden="0" w:uiPriority="69" w:unhideWhenUsed="0"/>
-    <w:lsdException w:name="Dark List Accent 3" w:semiHidden="0" w:uiPriority="70" w:unhideWhenUsed="0"/>
-    <w:lsdException w:name="Colorful Shading Accent 3" w:semiHidden="0" w:uiPriority="71" w:unhideWhenUsed="0"/>
-    <w:lsdException w:name="Colorful List Accent 3" w:semiHidden="0" w:uiPriority="72" w:unhideWhenUsed="0"/>
-    <w:lsdException w:name="Colorful Grid Accent 3" w:semiHidden="0" w:uiPriority="73" w:unhideWhenUsed="0"/>
-    <w:lsdException w:name="Light Shading Accent 4" w:semiHidden="0" w:uiPriority="60" w:unhideWhenUsed="0"/>
-    <w:lsdException w:name="Light List Accent 4" w:semiHidden="0" w:uiPriority="61" w:unhideWhenUsed="0"/>
-    <w:lsdException w:name="Light Grid Accent 4" w:semiHidden="0" w:uiPriority="62" w:unhideWhenUsed="0"/>
-    <w:lsdException w:name="Medium Shading 1 Accent 4" w:semiHidden="0" w:uiPriority="63" w:unhideWhenUsed="0"/>
-    <w:lsdException w:name="Medium Shading 2 Accent 4" w:semiHidden="0" w:uiPriority="64" w:unhideWhenUsed="0"/>
-    <w:lsdException w:name="Medium List 1 Accent 4" w:semiHidden="0" w:uiPriority="65" w:unhideWhenUsed="0"/>
-    <w:lsdException w:name="Medium List 2 Accent 4" w:semiHidden="0" w:uiPriority="66" w:unhideWhenUsed="0"/>
-    <w:lsdException w:name="Medium Grid 1 Accent 4" w:semiHidden="0" w:uiPriority="67" w:unhideWhenUsed="0"/>
-    <w:lsdException w:name="Medium Grid 2 Accent 4" w:semiHidden="0" w:uiPriority="68" w:unhideWhenUsed="0"/>
-    <w:lsdException w:name="Medium Grid 3 Accent 4" w:semiHidden="0" w:uiPriority="69" w:unhideWhenUsed="0"/>
-    <w:lsdException w:name="Dark List Accent 4" w:semiHidden="0" w:uiPriority="70" w:unhideWhenUsed="0"/>
-    <w:lsdException w:name="Colorful Shading Accent 4" w:semiHidden="0" w:uiPriority="71" w:unhideWhenUsed="0"/>
-    <w:lsdException w:name="Colorful List Accent 4" w:semiHidden="0" w:uiPriority="72" w:unhideWhenUsed="0"/>
-    <w:lsdException w:name="Colorful Grid Accent 4" w:semiHidden="0" w:uiPriority="73" w:unhideWhenUsed="0"/>
-    <w:lsdException w:name="Light Shading Accent 5" w:semiHidden="0" w:uiPriority="60" w:unhideWhenUsed="0"/>
-    <w:lsdException w:name="Light List Accent 5" w:semiHidden="0" w:uiPriority="61" w:unhideWhenUsed="0"/>
-    <w:lsdException w:name="Light Grid Accent 5" w:semiHidden="0" w:uiPriority="62" w:unhideWhenUsed="0"/>
-    <w:lsdException w:name="Medium Shading 1 Accent 5" w:semiHidden="0" w:uiPriority="63" w:unhideWhenUsed="0"/>
-    <w:lsdException w:name="Medium Shading 2 Accent 5" w:semiHidden="0" w:uiPriority="64" w:unhideWhenUsed="0"/>
-    <w:lsdException w:name="Medium List 1 Accent 5" w:semiHidden="0" w:uiPriority="65" w:unhideWhenUsed="0"/>
-    <w:lsdException w:name="Medium List 2 Accent 5" w:semiHidden="0" w:uiPriority="66" w:unhideWhenUsed="0"/>
-    <w:lsdException w:name="Medium Grid 1 Accent 5" w:semiHidden="0" w:uiPriority="67" w:unhideWhenUsed="0"/>
-    <w:lsdException w:name="Medium Grid 2 Accent 5" w:semiHidden="0" w:uiPriority="68" w:unhideWhenUsed="0"/>
-    <w:lsdException w:name="Medium Grid 3 Accent 5" w:semiHidden="0" w:uiPriority="69" w:unhideWhenUsed="0"/>
-    <w:lsdException w:name="Dark List Accent 5" w:semiHidden="0" w:uiPriority="70" w:unhideWhenUsed="0"/>
-    <w:lsdException w:name="Colorful Shading Accent 5" w:semiHidden="0" w:uiPriority="71" w:unhideWhenUsed="0"/>
-    <w:lsdException w:name="Colorful List Accent 5" w:semiHidden="0" w:uiPriority="72" w:unhideWhenUsed="0"/>
-    <w:lsdException w:name="Colorful Grid Accent 5" w:semiHidden="0" w:uiPriority="73" w:unhideWhenUsed="0"/>
-    <w:lsdException w:name="Light Shading Accent 6" w:semiHidden="0" w:uiPriority="60" w:unhideWhenUsed="0"/>
-    <w:lsdException w:name="Light List Accent 6" w:semiHidden="0" w:uiPriority="61" w:unhideWhenUsed="0"/>
-    <w:lsdException w:name="Light Grid Accent 6" w:semiHidden="0" w:uiPriority="62" w:unhideWhenUsed="0"/>
-    <w:lsdException w:name="Medium Shading 1 Accent 6" w:semiHidden="0" w:uiPriority="63" w:unhideWhenUsed="0"/>
-    <w:lsdException w:name="Medium Shading 2 Accent 6" w:semiHidden="0" w:uiPriority="64" w:unhideWhenUsed="0"/>
-    <w:lsdException w:name="Medium List 1 Accent 6" w:semiHidden="0" w:uiPriority="65" w:unhideWhenUsed="0"/>
-    <w:lsdException w:name="Medium List 2 Accent 6" w:semiHidden="0" w:uiPriority="66" w:unhideWhenUsed="0"/>
-    <w:lsdException w:name="Medium Grid 1 Accent 6" w:semiHidden="0" w:uiPriority="67" w:unhideWhenUsed="0"/>
-    <w:lsdException w:name="Medium Grid 2 Accent 6" w:semiHidden="0" w:uiPriority="68" w:unhideWhenUsed="0"/>
-    <w:lsdException w:name="Medium Grid 3 Accent 6" w:semiHidden="0" w:uiPriority="69" w:unhideWhenUsed="0"/>
-    <w:lsdException w:name="Dark List Accent 6" w:semiHidden="0" w:uiPriority="70" w:unhideWhenUsed="0"/>
-    <w:lsdException w:name="Colorful Shading Accent 6" w:semiHidden="0" w:uiPriority="71" w:unhideWhenUsed="0"/>
-    <w:lsdException w:name="Colorful List Accent 6" w:semiHidden="0" w:uiPriority="72" w:unhideWhenUsed="0"/>
-    <w:lsdException w:name="Colorful Grid Accent 6" w:semiHidden="0" w:uiPriority="73" w:unhideWhenUsed="0"/>
-    <w:lsdException w:name="Subtle Emphasis" w:semiHidden="0" w:uiPriority="19" w:unhideWhenUsed="0" w:qFormat="1"/>
-    <w:lsdException w:name="Intense Emphasis" w:semiHidden="0" w:uiPriority="21" w:unhideWhenUsed="0" w:qFormat="1"/>
-    <w:lsdException w:name="Subtle Reference" w:semiHidden="0" w:uiPriority="31" w:unhideWhenUsed="0" w:qFormat="1"/>
-    <w:lsdException w:name="Intense Reference" w:semiHidden="0" w:uiPriority="32" w:unhideWhenUsed="0" w:qFormat="1"/>
-    <w:lsdException w:name="Book Title" w:semiHidden="0" w:uiPriority="33" w:unhideWhenUsed="0" w:qFormat="1"/>
-    <w:lsdException w:name="Bibliography" w:uiPriority="37"/>
-    <w:lsdException w:name="TOC Heading" w:uiPriority="39" w:qFormat="1"/>
-  </w:latentStyles>
-  <w:style w:type="paragraph" w:default="1" w:styleId="Normalny">
-    <w:name w:val="Normal"/>
-    <w:qFormat/>
-    <w:rsid w:val="007D6FC4"/>
-    <w:pPr>
-      <w:suppressAutoHyphens/>
-      <w:spacing w:after="0" w:line="360" w:lineRule="auto"/>
-      <w:jc w:val="both"/>
-    </w:pPr>
-    <w:rPr>
-      <w:rFonts w:ascii="Calibri" w:eastAsia="Droid Sans" w:hAnsi="Calibri" w:cs="Times New Roman"/>
-      <w:color w:val="00000A"/>
-      <w:sz w:val="24"/>
-      <w:lang w:val="pl-PL"/>
-    </w:rPr>
-  </w:style>
-  <w:style w:type="paragraph" w:styleId="Nagwek1">
-    <w:name w:val="heading 1"/>
-    <w:basedOn w:val="Normalny"/>
-    <w:next w:val="Normalny"/>
-    <w:link w:val="Nagwek1Znak"/>
-    <w:uiPriority w:val="9"/>
-    <w:qFormat/>
-    <w:rsid w:val="007D6FC4"/>
-    <w:pPr>
-      <w:keepNext/>
-      <w:keepLines/>
-      <w:numPr>
-        <w:numId w:val="23"/>
-      </w:numPr>
-      <w:spacing w:before="480" w:after="480"/>
-      <w:jc w:val="center"/>
-      <w:outlineLvl w:val="0"/>
-    </w:pPr>
-    <w:rPr>
-      <w:rFonts w:ascii="Cambria" w:eastAsiaTheme="majorEastAsia" w:hAnsi="Cambria" w:cstheme="majorBidi"/>
-      <w:b/>
-      <w:color w:val="auto"/>
-      <w:sz w:val="36"/>
-      <w:szCs w:val="32"/>
-    </w:rPr>
-  </w:style>
-  <w:style w:type="paragraph" w:styleId="Nagwek2">
-    <w:name w:val="heading 2"/>
-    <w:basedOn w:val="Normalny"/>
-    <w:next w:val="Normalny"/>
-    <w:link w:val="Nagwek2Znak"/>
-    <w:uiPriority w:val="9"/>
-    <w:unhideWhenUsed/>
-    <w:qFormat/>
-    <w:rsid w:val="00475589"/>
-    <w:pPr>
-      <w:keepNext/>
-      <w:keepLines/>
-      <w:spacing w:before="360" w:after="360"/>
-      <w:outlineLvl w:val="1"/>
-    </w:pPr>
-    <w:rPr>
-      <w:rFonts w:asciiTheme="majorHAnsi" w:eastAsiaTheme="majorEastAsia" w:hAnsiTheme="majorHAnsi" w:cstheme="majorBidi"/>
-      <w:b/>
-      <w:color w:val="auto"/>
-      <w:sz w:val="32"/>
-      <w:szCs w:val="26"/>
-    </w:rPr>
-  </w:style>
-  <w:style w:type="paragraph" w:styleId="Nagwek3">
-    <w:name w:val="heading 3"/>
-    <w:basedOn w:val="Normalny"/>
-    <w:next w:val="Normalny"/>
-    <w:link w:val="Nagwek3Znak"/>
-    <w:uiPriority w:val="9"/>
-    <w:unhideWhenUsed/>
-    <w:qFormat/>
-    <w:rsid w:val="00475589"/>
-    <w:pPr>
-      <w:keepNext/>
-      <w:keepLines/>
-      <w:spacing w:before="40"/>
-      <w:outlineLvl w:val="2"/>
-    </w:pPr>
-    <w:rPr>
-      <w:rFonts w:asciiTheme="majorHAnsi" w:eastAsiaTheme="majorEastAsia" w:hAnsiTheme="majorHAnsi" w:cstheme="majorBidi"/>
-      <w:color w:val="1F4D78" w:themeColor="accent1" w:themeShade="7F"/>
-      <w:szCs w:val="24"/>
-    </w:rPr>
-  </w:style>
-  <w:style w:type="character" w:default="1" w:styleId="Domylnaczcionkaakapitu">
-    <w:name w:val="Default Paragraph Font"/>
-    <w:uiPriority w:val="1"/>
-    <w:semiHidden/>
-    <w:unhideWhenUsed/>
-  </w:style>
-  <w:style w:type="table" w:default="1" w:styleId="Standardowy">
-    <w:name w:val="Normal Table"/>
-    <w:uiPriority w:val="99"/>
-    <w:semiHidden/>
-    <w:unhideWhenUsed/>
-    <w:tblPr>
-      <w:tblInd w:w="0" w:type="dxa"/>
-      <w:tblCellMar>
-        <w:top w:w="0" w:type="dxa"/>
-        <w:left w:w="108" w:type="dxa"/>
-        <w:bottom w:w="0" w:type="dxa"/>
-        <w:right w:w="108" w:type="dxa"/>
-      </w:tblCellMar>
-    </w:tblPr>
-  </w:style>
-  <w:style w:type="numbering" w:default="1" w:styleId="Bezlisty">
-    <w:name w:val="No List"/>
-    <w:uiPriority w:val="99"/>
-    <w:semiHidden/>
-    <w:unhideWhenUsed/>
-  </w:style>
-  <w:style w:type="paragraph" w:styleId="Akapitzlist">
-    <w:name w:val="List Paragraph"/>
-    <w:basedOn w:val="Normalny"/>
-    <w:uiPriority w:val="34"/>
-    <w:qFormat/>
-    <w:rsid w:val="004311A8"/>
-    <w:pPr>
-      <w:ind w:left="720"/>
-      <w:contextualSpacing/>
-    </w:pPr>
-  </w:style>
-  <w:style w:type="character" w:customStyle="1" w:styleId="Nagwek1Znak">
-    <w:name w:val="Nagłówek 1 Znak"/>
-    <w:basedOn w:val="Domylnaczcionkaakapitu"/>
-    <w:link w:val="Nagwek1"/>
-    <w:uiPriority w:val="9"/>
-    <w:rsid w:val="007D6FC4"/>
-    <w:rPr>
-      <w:rFonts w:ascii="Cambria" w:eastAsiaTheme="majorEastAsia" w:hAnsi="Cambria" w:cstheme="majorBidi"/>
-      <w:b/>
-      <w:sz w:val="36"/>
-      <w:szCs w:val="32"/>
-      <w:lang w:val="pl-PL"/>
-    </w:rPr>
-  </w:style>
-  <w:style w:type="character" w:customStyle="1" w:styleId="Nagwek2Znak">
-    <w:name w:val="Nagłówek 2 Znak"/>
-    <w:basedOn w:val="Domylnaczcionkaakapitu"/>
-    <w:link w:val="Nagwek2"/>
-    <w:uiPriority w:val="9"/>
-    <w:rsid w:val="007D6FC4"/>
-    <w:rPr>
-      <w:rFonts w:asciiTheme="majorHAnsi" w:eastAsiaTheme="majorEastAsia" w:hAnsiTheme="majorHAnsi" w:cstheme="majorBidi"/>
-      <w:b/>
-      <w:sz w:val="32"/>
-      <w:szCs w:val="26"/>
-      <w:lang w:val="pl-PL"/>
-    </w:rPr>
-  </w:style>
-  <w:style w:type="character" w:customStyle="1" w:styleId="Nagwek3Znak">
-    <w:name w:val="Nagłówek 3 Znak"/>
-    <w:basedOn w:val="Domylnaczcionkaakapitu"/>
-    <w:link w:val="Nagwek3"/>
-    <w:uiPriority w:val="9"/>
-    <w:rsid w:val="00475589"/>
-    <w:rPr>
-      <w:rFonts w:asciiTheme="majorHAnsi" w:eastAsiaTheme="majorEastAsia" w:hAnsiTheme="majorHAnsi" w:cstheme="majorBidi"/>
-      <w:color w:val="1F4D78" w:themeColor="accent1" w:themeShade="7F"/>
-      <w:sz w:val="24"/>
-      <w:szCs w:val="24"/>
-      <w:lang w:val="pl-PL"/>
-    </w:rPr>
-  </w:style>
-  <w:style w:type="paragraph" w:styleId="Tekstdymka">
-    <w:name w:val="Balloon Text"/>
-    <w:basedOn w:val="Normalny"/>
-    <w:link w:val="TekstdymkaZnak"/>
-    <w:uiPriority w:val="99"/>
-    <w:semiHidden/>
-    <w:unhideWhenUsed/>
-    <w:rsid w:val="00A770B2"/>
-    <w:pPr>
-      <w:spacing w:line="240" w:lineRule="auto"/>
-    </w:pPr>
-    <w:rPr>
-      <w:rFonts w:ascii="Tahoma" w:hAnsi="Tahoma" w:cs="Tahoma"/>
-      <w:sz w:val="16"/>
-      <w:szCs w:val="16"/>
-    </w:rPr>
-  </w:style>
-  <w:style w:type="character" w:customStyle="1" w:styleId="TekstdymkaZnak">
-    <w:name w:val="Tekst dymka Znak"/>
-    <w:basedOn w:val="Domylnaczcionkaakapitu"/>
-    <w:link w:val="Tekstdymka"/>
-    <w:uiPriority w:val="99"/>
-    <w:semiHidden/>
-    <w:rsid w:val="00A770B2"/>
-    <w:rPr>
-      <w:rFonts w:ascii="Tahoma" w:eastAsia="Droid Sans" w:hAnsi="Tahoma" w:cs="Tahoma"/>
-      <w:color w:val="00000A"/>
-      <w:sz w:val="16"/>
-      <w:szCs w:val="16"/>
-      <w:lang w:val="pl-PL"/>
-    </w:rPr>
-  </w:style>
-  <w:style w:type="paragraph" w:styleId="Bezodstpw">
+  <w:style w:type="paragraph" w:styleId="NoSpacing">
     <w:name w:val="No Spacing"/>
     <w:uiPriority w:val="1"/>
     <w:qFormat/>
@@ -6765,7 +6443,7 @@
   <a:extraClrSchemeLst/>
   <a:extLst>
     <a:ext uri="{05A4C25C-085E-4340-85A3-A5531E510DB2}">
-      <thm15:themeFamily xmlns="" xmlns:thm15="http://schemas.microsoft.com/office/thememl/2012/main" name="Office Theme" id="{62F939B6-93AF-4DB8-9C6B-D6C7DFDC589F}" vid="{4A3C46E8-61CC-4603-A589-7422A47A8E4A}"/>
+      <thm15:themeFamily xmlns:thm15="http://schemas.microsoft.com/office/thememl/2012/main" name="Office Theme" id="{62F939B6-93AF-4DB8-9C6B-D6C7DFDC589F}" vid="{4A3C46E8-61CC-4603-A589-7422A47A8E4A}"/>
     </a:ext>
   </a:extLst>
 </a:theme>
@@ -6776,7 +6454,7 @@
 </file>
 
 <file path=customXml/itemProps1.xml><?xml version="1.0" encoding="utf-8"?>
-<ds:datastoreItem xmlns:ds="http://schemas.openxmlformats.org/officeDocument/2006/customXml" ds:itemID="{C2EFCF0C-0291-4703-AA06-6BDD06E98ACA}">
+<ds:datastoreItem xmlns:ds="http://schemas.openxmlformats.org/officeDocument/2006/customXml" ds:itemID="{951B1753-D8EA-46C6-8BED-3709A8182B08}">
   <ds:schemaRefs>
     <ds:schemaRef ds:uri="http://schemas.openxmlformats.org/officeDocument/2006/bibliography"/>
   </ds:schemaRefs>

</xml_diff>